<commit_message>
Tests ignore short target when sub resp fast
</commit_message>
<xml_diff>
--- a/experiment/RUN_ME/code/main.docx
+++ b/experiment/RUN_ME/code/main.docx
@@ -1279,13 +1279,8 @@
         <w:autoSpaceDN w:val="0"/>
         <w:adjustRightInd w:val="0"/>
       </w:pPr>
-      <w:proofErr w:type="gramStart"/>
-      <w:r>
-        <w:t>newTrials(</w:t>
-      </w:r>
-      <w:proofErr w:type="gramEnd"/>
-      <w:r>
-        <w:t>1,2)</w:t>
+      <w:r>
+        <w:t>newTrials(1,2)</w:t>
       </w:r>
       <w:r>
         <w:rPr>
@@ -3494,9 +3489,22 @@
           <w:sz w:val="14"/>
           <w:szCs w:val="14"/>
         </w:rPr>
-        <w:t xml:space="preserve"> BLACK_SCREEN WHITE_</w:t>
-      </w:r>
-      <w:proofErr w:type="gramStart"/>
+        <w:t xml:space="preserve"> BLACK_SCREEN WHITE_SCREEN;</w:t>
+      </w:r>
+    </w:p>
+    <w:p>
+      <w:pPr>
+        <w:autoSpaceDE w:val="0"/>
+        <w:autoSpaceDN w:val="0"/>
+        <w:adjustRightInd w:val="0"/>
+        <w:ind w:left="720"/>
+        <w:rPr>
+          <w:rFonts w:ascii="Courier New" w:eastAsiaTheme="minorHAnsi" w:hAnsi="Courier New" w:cs="Courier New"/>
+          <w:sz w:val="10"/>
+          <w:szCs w:val="10"/>
+          <w:rtl/>
+        </w:rPr>
+      </w:pPr>
       <w:r>
         <w:rPr>
           <w:rFonts w:ascii="Courier New" w:eastAsiaTheme="minorHAnsi" w:hAnsi="Courier New" w:cs="Courier New"/>
@@ -3506,23 +3514,8 @@
           <w:sz w:val="14"/>
           <w:szCs w:val="14"/>
         </w:rPr>
-        <w:t>SCREEN;</w:t>
-      </w:r>
-      <w:proofErr w:type="gramEnd"/>
-    </w:p>
-    <w:p>
-      <w:pPr>
-        <w:autoSpaceDE w:val="0"/>
-        <w:autoSpaceDN w:val="0"/>
-        <w:adjustRightInd w:val="0"/>
-        <w:ind w:left="720"/>
-        <w:rPr>
-          <w:rFonts w:ascii="Courier New" w:eastAsiaTheme="minorHAnsi" w:hAnsi="Courier New" w:cs="Courier New"/>
-          <w:sz w:val="10"/>
-          <w:szCs w:val="10"/>
-          <w:rtl/>
-        </w:rPr>
-      </w:pPr>
+        <w:t xml:space="preserve">        trials.mask1 = repmat(</w:t>
+      </w:r>
       <w:r>
         <w:rPr>
           <w:rFonts w:ascii="Courier New" w:eastAsiaTheme="minorHAnsi" w:hAnsi="Courier New" w:cs="Courier New"/>
@@ -3532,9 +3525,8 @@
           <w:sz w:val="14"/>
           <w:szCs w:val="14"/>
         </w:rPr>
-        <w:t xml:space="preserve">        </w:t>
-      </w:r>
-      <w:proofErr w:type="gramStart"/>
+        <w:t>WHITE</w:t>
+      </w:r>
       <w:r>
         <w:rPr>
           <w:rFonts w:ascii="Courier New" w:eastAsiaTheme="minorHAnsi" w:hAnsi="Courier New" w:cs="Courier New"/>
@@ -3544,9 +3536,21 @@
           <w:sz w:val="14"/>
           <w:szCs w:val="14"/>
         </w:rPr>
-        <w:t>trials.mask</w:t>
-      </w:r>
-      <w:proofErr w:type="gramEnd"/>
+        <w:t>_SCREEN,height(trials),1);</w:t>
+      </w:r>
+    </w:p>
+    <w:p>
+      <w:pPr>
+        <w:autoSpaceDE w:val="0"/>
+        <w:autoSpaceDN w:val="0"/>
+        <w:adjustRightInd w:val="0"/>
+        <w:ind w:left="720"/>
+        <w:rPr>
+          <w:rFonts w:ascii="Courier New" w:eastAsiaTheme="minorHAnsi" w:hAnsi="Courier New" w:cs="Courier New"/>
+          <w:sz w:val="10"/>
+          <w:szCs w:val="10"/>
+        </w:rPr>
+      </w:pPr>
       <w:r>
         <w:rPr>
           <w:rFonts w:ascii="Courier New" w:eastAsiaTheme="minorHAnsi" w:hAnsi="Courier New" w:cs="Courier New"/>
@@ -3556,7 +3560,7 @@
           <w:sz w:val="14"/>
           <w:szCs w:val="14"/>
         </w:rPr>
-        <w:t>1 = repmat(</w:t>
+        <w:t xml:space="preserve">        trials.mask2 = repmat(</w:t>
       </w:r>
       <w:r>
         <w:rPr>
@@ -3567,7 +3571,7 @@
           <w:sz w:val="14"/>
           <w:szCs w:val="14"/>
         </w:rPr>
-        <w:t>WHITE</w:t>
+        <w:t>BLACK</w:t>
       </w:r>
       <w:r>
         <w:rPr>
@@ -3602,9 +3606,8 @@
           <w:sz w:val="14"/>
           <w:szCs w:val="14"/>
         </w:rPr>
-        <w:t xml:space="preserve">        </w:t>
-      </w:r>
-      <w:proofErr w:type="gramStart"/>
+        <w:t xml:space="preserve">        trials.mask3 = repmat(</w:t>
+      </w:r>
       <w:r>
         <w:rPr>
           <w:rFonts w:ascii="Courier New" w:eastAsiaTheme="minorHAnsi" w:hAnsi="Courier New" w:cs="Courier New"/>
@@ -3614,9 +3617,8 @@
           <w:sz w:val="14"/>
           <w:szCs w:val="14"/>
         </w:rPr>
-        <w:t>trials.mask</w:t>
-      </w:r>
-      <w:proofErr w:type="gramEnd"/>
+        <w:t>BLACK</w:t>
+      </w:r>
       <w:r>
         <w:rPr>
           <w:rFonts w:ascii="Courier New" w:eastAsiaTheme="minorHAnsi" w:hAnsi="Courier New" w:cs="Courier New"/>
@@ -3626,7 +3628,143 @@
           <w:sz w:val="14"/>
           <w:szCs w:val="14"/>
         </w:rPr>
-        <w:t>2 = repmat(</w:t>
+        <w:t>_SCREEN,height(trials),1);</w:t>
+      </w:r>
+    </w:p>
+    <w:p>
+      <w:pPr>
+        <w:pStyle w:val="NoSpacing"/>
+        <w:numPr>
+          <w:ilvl w:val="0"/>
+          <w:numId w:val="1"/>
+        </w:numPr>
+        <w:rPr>
+          <w:b/>
+          <w:bCs/>
+        </w:rPr>
+      </w:pPr>
+      <w:r>
+        <w:rPr>
+          <w:rFonts w:hint="cs"/>
+          <w:b/>
+          <w:bCs/>
+          <w:rtl/>
+        </w:rPr>
+        <w:t xml:space="preserve">להוסיף </w:t>
+      </w:r>
+      <w:r>
+        <w:rPr>
+          <w:rFonts w:hint="cs"/>
+          <w:b/>
+          <w:bCs/>
+          <w:rtl/>
+        </w:rPr>
+        <w:t>ל-</w:t>
+      </w:r>
+      <w:r>
+        <w:rPr>
+          <w:b/>
+          <w:bCs/>
+        </w:rPr>
+        <w:t>prime</w:t>
+      </w:r>
+      <w:r>
+        <w:rPr>
+          <w:rFonts w:hint="cs"/>
+          <w:b/>
+          <w:bCs/>
+          <w:rtl/>
+        </w:rPr>
+        <w:t xml:space="preserve"> מסך לבן</w:t>
+      </w:r>
+      <w:r>
+        <w:rPr>
+          <w:rFonts w:hint="cs"/>
+          <w:b/>
+          <w:bCs/>
+          <w:rtl/>
+        </w:rPr>
+        <w:t>.</w:t>
+      </w:r>
+    </w:p>
+    <w:p>
+      <w:pPr>
+        <w:autoSpaceDE w:val="0"/>
+        <w:autoSpaceDN w:val="0"/>
+        <w:adjustRightInd w:val="0"/>
+        <w:ind w:firstLine="720"/>
+        <w:rPr>
+          <w:rtl/>
+        </w:rPr>
+      </w:pPr>
+      <w:r>
+        <w:rPr>
+          <w:rFonts w:hint="cs"/>
+          <w:rtl/>
+        </w:rPr>
+        <w:t>ב-</w:t>
+      </w:r>
+      <w:r>
+        <w:t>showWord</w:t>
+      </w:r>
+      <w:r>
+        <w:rPr>
+          <w:rFonts w:hint="cs"/>
+          <w:rtl/>
+        </w:rPr>
+        <w:t xml:space="preserve"> שב-</w:t>
+      </w:r>
+      <w:r>
+        <w:t>main</w:t>
+      </w:r>
+      <w:r>
+        <w:rPr>
+          <w:rFonts w:hint="cs"/>
+          <w:rtl/>
+        </w:rPr>
+        <w:t xml:space="preserve">, תוסיף </w:t>
+      </w:r>
+      <w:r>
+        <w:rPr>
+          <w:rFonts w:hint="cs"/>
+          <w:rtl/>
+        </w:rPr>
+        <w:t xml:space="preserve">את הקוד הבא </w:t>
+      </w:r>
+      <w:r>
+        <w:rPr>
+          <w:rFonts w:hint="cs"/>
+          <w:rtl/>
+        </w:rPr>
+        <w:t xml:space="preserve">תחת התנאי של </w:t>
+      </w:r>
+      <w:r>
+        <w:t>prime</w:t>
+      </w:r>
+      <w:r>
+        <w:rPr>
+          <w:rFonts w:hint="cs"/>
+          <w:rtl/>
+        </w:rPr>
+        <w:t xml:space="preserve"> </w:t>
+      </w:r>
+      <w:r>
+        <w:rPr>
+          <w:rFonts w:hint="cs"/>
+          <w:rtl/>
+        </w:rPr>
+        <w:t>(</w:t>
+      </w:r>
+      <w:r>
+        <w:rPr>
+          <w:rFonts w:ascii="Courier New" w:eastAsiaTheme="minorHAnsi" w:hAnsi="Courier New" w:cs="Courier New"/>
+          <w:b/>
+          <w:bCs/>
+          <w:color w:val="0000FF"/>
+          <w:sz w:val="14"/>
+          <w:szCs w:val="14"/>
+        </w:rPr>
+        <w:t>if</w:t>
       </w:r>
       <w:r>
         <w:rPr>
@@ -3637,7 +3775,18 @@
           <w:sz w:val="14"/>
           <w:szCs w:val="14"/>
         </w:rPr>
-        <w:t>BLACK</w:t>
+        <w:t xml:space="preserve"> strcmp(prime_or_target, </w:t>
+      </w:r>
+      <w:r>
+        <w:rPr>
+          <w:rFonts w:ascii="Courier New" w:eastAsiaTheme="minorHAnsi" w:hAnsi="Courier New" w:cs="Courier New"/>
+          <w:b/>
+          <w:bCs/>
+          <w:color w:val="A020F0"/>
+          <w:sz w:val="14"/>
+          <w:szCs w:val="14"/>
+        </w:rPr>
+        <w:t>'prime'</w:t>
       </w:r>
       <w:r>
         <w:rPr>
@@ -3648,7 +3797,21 @@
           <w:sz w:val="14"/>
           <w:szCs w:val="14"/>
         </w:rPr>
-        <w:t>_SCREEN,height(trials),1);</w:t>
+        <w:t>)</w:t>
+      </w:r>
+      <w:r>
+        <w:rPr>
+          <w:rFonts w:hint="cs"/>
+          <w:rtl/>
+        </w:rPr>
+        <w:t>)</w:t>
+      </w:r>
+      <w:r>
+        <w:rPr>
+          <w:rFonts w:hint="cs"/>
+          <w:rtl/>
+        </w:rPr>
+        <w:t>:</w:t>
       </w:r>
     </w:p>
     <w:p>
@@ -3656,11 +3819,12 @@
         <w:autoSpaceDE w:val="0"/>
         <w:autoSpaceDN w:val="0"/>
         <w:adjustRightInd w:val="0"/>
-        <w:ind w:left="720"/>
+        <w:ind w:firstLine="720"/>
         <w:rPr>
           <w:rFonts w:ascii="Courier New" w:eastAsiaTheme="minorHAnsi" w:hAnsi="Courier New" w:cs="Courier New"/>
           <w:sz w:val="10"/>
           <w:szCs w:val="10"/>
+          <w:rtl/>
         </w:rPr>
       </w:pPr>
       <w:r>
@@ -3672,264 +3836,8 @@
           <w:sz w:val="14"/>
           <w:szCs w:val="14"/>
         </w:rPr>
-        <w:t xml:space="preserve">        </w:t>
-      </w:r>
-      <w:proofErr w:type="gramStart"/>
-      <w:r>
-        <w:rPr>
-          <w:rFonts w:ascii="Courier New" w:eastAsiaTheme="minorHAnsi" w:hAnsi="Courier New" w:cs="Courier New"/>
-          <w:b/>
-          <w:bCs/>
-          <w:color w:val="000000"/>
-          <w:sz w:val="14"/>
-          <w:szCs w:val="14"/>
-        </w:rPr>
-        <w:t>trials.mask</w:t>
-      </w:r>
-      <w:proofErr w:type="gramEnd"/>
-      <w:r>
-        <w:rPr>
-          <w:rFonts w:ascii="Courier New" w:eastAsiaTheme="minorHAnsi" w:hAnsi="Courier New" w:cs="Courier New"/>
-          <w:b/>
-          <w:bCs/>
-          <w:color w:val="000000"/>
-          <w:sz w:val="14"/>
-          <w:szCs w:val="14"/>
-        </w:rPr>
-        <w:t>3 = repmat(</w:t>
-      </w:r>
-      <w:r>
-        <w:rPr>
-          <w:rFonts w:ascii="Courier New" w:eastAsiaTheme="minorHAnsi" w:hAnsi="Courier New" w:cs="Courier New"/>
-          <w:b/>
-          <w:bCs/>
-          <w:color w:val="000000"/>
-          <w:sz w:val="14"/>
-          <w:szCs w:val="14"/>
-        </w:rPr>
-        <w:t>BLACK</w:t>
-      </w:r>
-      <w:r>
-        <w:rPr>
-          <w:rFonts w:ascii="Courier New" w:eastAsiaTheme="minorHAnsi" w:hAnsi="Courier New" w:cs="Courier New"/>
-          <w:b/>
-          <w:bCs/>
-          <w:color w:val="000000"/>
-          <w:sz w:val="14"/>
-          <w:szCs w:val="14"/>
-        </w:rPr>
-        <w:t>_SCREEN,height(trials),1);</w:t>
-      </w:r>
-    </w:p>
-    <w:p>
-      <w:pPr>
-        <w:pStyle w:val="NoSpacing"/>
-        <w:numPr>
-          <w:ilvl w:val="0"/>
-          <w:numId w:val="1"/>
-        </w:numPr>
-        <w:rPr>
-          <w:b/>
-          <w:bCs/>
-        </w:rPr>
-      </w:pPr>
-      <w:r>
-        <w:rPr>
-          <w:rFonts w:hint="cs"/>
-          <w:b/>
-          <w:bCs/>
-          <w:rtl/>
-        </w:rPr>
-        <w:t xml:space="preserve">להוסיף </w:t>
-      </w:r>
-      <w:r>
-        <w:rPr>
-          <w:rFonts w:hint="cs"/>
-          <w:b/>
-          <w:bCs/>
-          <w:rtl/>
-        </w:rPr>
-        <w:t>ל-</w:t>
-      </w:r>
-      <w:r>
-        <w:rPr>
-          <w:b/>
-          <w:bCs/>
-        </w:rPr>
-        <w:t>prime</w:t>
-      </w:r>
-      <w:r>
-        <w:rPr>
-          <w:rFonts w:hint="cs"/>
-          <w:b/>
-          <w:bCs/>
-          <w:rtl/>
-        </w:rPr>
-        <w:t xml:space="preserve"> מסך לבן</w:t>
-      </w:r>
-      <w:r>
-        <w:rPr>
-          <w:rFonts w:hint="cs"/>
-          <w:b/>
-          <w:bCs/>
-          <w:rtl/>
-        </w:rPr>
-        <w:t>.</w:t>
-      </w:r>
-    </w:p>
-    <w:p>
-      <w:pPr>
-        <w:autoSpaceDE w:val="0"/>
-        <w:autoSpaceDN w:val="0"/>
-        <w:adjustRightInd w:val="0"/>
-        <w:ind w:firstLine="720"/>
-        <w:rPr>
-          <w:rtl/>
-        </w:rPr>
-      </w:pPr>
-      <w:r>
-        <w:rPr>
-          <w:rFonts w:hint="cs"/>
-          <w:rtl/>
-        </w:rPr>
-        <w:t>ב-</w:t>
-      </w:r>
-      <w:r>
-        <w:t>showWord</w:t>
-      </w:r>
-      <w:r>
-        <w:rPr>
-          <w:rFonts w:hint="cs"/>
-          <w:rtl/>
-        </w:rPr>
-        <w:t xml:space="preserve"> שב-</w:t>
-      </w:r>
-      <w:r>
-        <w:t>main</w:t>
-      </w:r>
-      <w:r>
-        <w:rPr>
-          <w:rFonts w:hint="cs"/>
-          <w:rtl/>
-        </w:rPr>
-        <w:t xml:space="preserve">, תוסיף </w:t>
-      </w:r>
-      <w:r>
-        <w:rPr>
-          <w:rFonts w:hint="cs"/>
-          <w:rtl/>
-        </w:rPr>
-        <w:t xml:space="preserve">את הקוד הבא </w:t>
-      </w:r>
-      <w:r>
-        <w:rPr>
-          <w:rFonts w:hint="cs"/>
-          <w:rtl/>
-        </w:rPr>
-        <w:t xml:space="preserve">תחת התנאי של </w:t>
-      </w:r>
-      <w:r>
-        <w:t>prime</w:t>
-      </w:r>
-      <w:r>
-        <w:rPr>
-          <w:rFonts w:hint="cs"/>
-          <w:rtl/>
-        </w:rPr>
-        <w:t xml:space="preserve"> </w:t>
-      </w:r>
-      <w:r>
-        <w:rPr>
-          <w:rFonts w:hint="cs"/>
-          <w:rtl/>
-        </w:rPr>
-        <w:t>(</w:t>
-      </w:r>
-      <w:r>
-        <w:rPr>
-          <w:rFonts w:ascii="Courier New" w:eastAsiaTheme="minorHAnsi" w:hAnsi="Courier New" w:cs="Courier New"/>
-          <w:b/>
-          <w:bCs/>
-          <w:color w:val="0000FF"/>
-          <w:sz w:val="14"/>
-          <w:szCs w:val="14"/>
-        </w:rPr>
-        <w:t>if</w:t>
-      </w:r>
-      <w:r>
-        <w:rPr>
-          <w:rFonts w:ascii="Courier New" w:eastAsiaTheme="minorHAnsi" w:hAnsi="Courier New" w:cs="Courier New"/>
-          <w:b/>
-          <w:bCs/>
-          <w:color w:val="000000"/>
-          <w:sz w:val="14"/>
-          <w:szCs w:val="14"/>
-        </w:rPr>
-        <w:t xml:space="preserve"> strcmp(prime_or_target, </w:t>
-      </w:r>
-      <w:r>
-        <w:rPr>
-          <w:rFonts w:ascii="Courier New" w:eastAsiaTheme="minorHAnsi" w:hAnsi="Courier New" w:cs="Courier New"/>
-          <w:b/>
-          <w:bCs/>
-          <w:color w:val="A020F0"/>
-          <w:sz w:val="14"/>
-          <w:szCs w:val="14"/>
-        </w:rPr>
-        <w:t>'prime'</w:t>
-      </w:r>
-      <w:r>
-        <w:rPr>
-          <w:rFonts w:ascii="Courier New" w:eastAsiaTheme="minorHAnsi" w:hAnsi="Courier New" w:cs="Courier New"/>
-          <w:b/>
-          <w:bCs/>
-          <w:color w:val="000000"/>
-          <w:sz w:val="14"/>
-          <w:szCs w:val="14"/>
-        </w:rPr>
-        <w:t>)</w:t>
-      </w:r>
-      <w:r>
-        <w:rPr>
-          <w:rFonts w:hint="cs"/>
-          <w:rtl/>
-        </w:rPr>
-        <w:t>)</w:t>
-      </w:r>
-      <w:r>
-        <w:rPr>
-          <w:rFonts w:hint="cs"/>
-          <w:rtl/>
-        </w:rPr>
-        <w:t>:</w:t>
-      </w:r>
-    </w:p>
-    <w:p>
-      <w:pPr>
-        <w:autoSpaceDE w:val="0"/>
-        <w:autoSpaceDN w:val="0"/>
-        <w:adjustRightInd w:val="0"/>
-        <w:ind w:firstLine="720"/>
-        <w:rPr>
-          <w:rFonts w:ascii="Courier New" w:eastAsiaTheme="minorHAnsi" w:hAnsi="Courier New" w:cs="Courier New"/>
-          <w:sz w:val="10"/>
-          <w:szCs w:val="10"/>
-          <w:rtl/>
-        </w:rPr>
-      </w:pPr>
-      <w:proofErr w:type="gramStart"/>
-      <w:r>
-        <w:rPr>
-          <w:rFonts w:ascii="Courier New" w:eastAsiaTheme="minorHAnsi" w:hAnsi="Courier New" w:cs="Courier New"/>
-          <w:b/>
-          <w:bCs/>
-          <w:color w:val="000000"/>
-          <w:sz w:val="14"/>
-          <w:szCs w:val="14"/>
-        </w:rPr>
         <w:t>Screen(</w:t>
       </w:r>
-      <w:proofErr w:type="gramEnd"/>
       <w:r>
         <w:rPr>
           <w:rFonts w:ascii="Courier New" w:eastAsiaTheme="minorHAnsi" w:hAnsi="Courier New" w:cs="Courier New"/>
@@ -4761,91 +4669,89 @@
           <w:szCs w:val="16"/>
         </w:rPr>
       </w:pPr>
-      <w:proofErr w:type="gramStart"/>
       <w:r>
         <w:rPr>
           <w:sz w:val="16"/>
           <w:szCs w:val="16"/>
         </w:rPr>
-        <w:t>set(</w:t>
-      </w:r>
-      <w:proofErr w:type="gramEnd"/>
-      <w:r>
+        <w:t>set(gcf,'color',[0.5 0.5 0.5]);</w:t>
+      </w:r>
+    </w:p>
+    <w:p>
+      <w:pPr>
+        <w:pStyle w:val="NoSpacing"/>
+        <w:ind w:left="720"/>
         <w:rPr>
           <w:sz w:val="16"/>
           <w:szCs w:val="16"/>
-        </w:rPr>
-        <w:t>gcf,'color',[0.5 0.5 0.5]);</w:t>
-      </w:r>
-    </w:p>
-    <w:p>
-      <w:pPr>
-        <w:pStyle w:val="NoSpacing"/>
-        <w:ind w:left="720"/>
+          <w:rtl/>
+        </w:rPr>
+      </w:pPr>
+      <w:r>
         <w:rPr>
           <w:sz w:val="16"/>
           <w:szCs w:val="16"/>
-          <w:rtl/>
-        </w:rPr>
-      </w:pPr>
-      <w:proofErr w:type="gramStart"/>
-      <w:r>
+        </w:rPr>
+        <w:lastRenderedPageBreak/>
+        <w:t>set(gcf, 'InvertHardcopy', 'off');</w:t>
+      </w:r>
+    </w:p>
+    <w:p>
+      <w:pPr>
+        <w:pStyle w:val="NoSpacing"/>
+        <w:numPr>
+          <w:ilvl w:val="0"/>
+          <w:numId w:val="1"/>
+        </w:numPr>
+      </w:pPr>
+      <w:r>
+        <w:rPr>
+          <w:rFonts w:hint="cs"/>
+          <w:rtl/>
+        </w:rPr>
+        <w:t xml:space="preserve">גודל של ריבוע/מעוין </w:t>
+      </w:r>
+      <w:r>
+        <w:rPr>
+          <w:rFonts w:hint="cs"/>
+          <w:rtl/>
+        </w:rPr>
+        <w:t>לא תואם למילה</w:t>
+      </w:r>
+      <w:r>
+        <w:rPr>
+          <w:rFonts w:hint="cs"/>
+          <w:rtl/>
+        </w:rPr>
+        <w:t xml:space="preserve"> </w:t>
+      </w:r>
+    </w:p>
+    <w:p>
+      <w:pPr>
+        <w:pStyle w:val="NoSpacing"/>
+        <w:ind w:left="720"/>
         <w:rPr>
           <w:sz w:val="16"/>
           <w:szCs w:val="16"/>
-        </w:rPr>
-        <w:lastRenderedPageBreak/>
-        <w:t>set(</w:t>
-      </w:r>
-      <w:proofErr w:type="gramEnd"/>
-      <w:r>
-        <w:rPr>
+          <w:rtl/>
+        </w:rPr>
+      </w:pPr>
+      <w:r>
+        <w:rPr>
+          <w:rFonts w:hint="cs"/>
           <w:sz w:val="16"/>
           <w:szCs w:val="16"/>
-        </w:rPr>
-        <w:t>gcf, 'InvertHardcopy', 'off');</w:t>
-      </w:r>
-    </w:p>
-    <w:p>
-      <w:pPr>
-        <w:pStyle w:val="NoSpacing"/>
-        <w:numPr>
-          <w:ilvl w:val="0"/>
-          <w:numId w:val="1"/>
-        </w:numPr>
-      </w:pPr>
-      <w:r>
-        <w:rPr>
-          <w:rFonts w:hint="cs"/>
-          <w:rtl/>
-        </w:rPr>
-        <w:t xml:space="preserve">גודל של ריבוע/מעוין </w:t>
-      </w:r>
-      <w:r>
-        <w:rPr>
-          <w:rFonts w:hint="cs"/>
-          <w:rtl/>
-        </w:rPr>
-        <w:t>לא תואם למילה</w:t>
-      </w:r>
-      <w:r>
-        <w:rPr>
-          <w:rFonts w:hint="cs"/>
-          <w:rtl/>
-        </w:rPr>
-        <w:t xml:space="preserve"> </w:t>
-      </w:r>
-    </w:p>
-    <w:p>
-      <w:pPr>
-        <w:pStyle w:val="NoSpacing"/>
-        <w:ind w:left="720"/>
+          <w:rtl/>
+        </w:rPr>
+        <w:t xml:space="preserve">חישוב יחס בין גודל </w:t>
+      </w:r>
+      <w:r>
         <w:rPr>
           <w:sz w:val="16"/>
           <w:szCs w:val="16"/>
-          <w:rtl/>
-        </w:rPr>
-      </w:pPr>
+        </w:rPr>
+        <w:t>font</w:t>
+      </w:r>
       <w:r>
         <w:rPr>
           <w:rFonts w:hint="cs"/>
@@ -4853,14 +4759,14 @@
           <w:szCs w:val="16"/>
           <w:rtl/>
         </w:rPr>
-        <w:t xml:space="preserve">חישוב יחס בין גודל </w:t>
+        <w:t xml:space="preserve"> לבין </w:t>
       </w:r>
       <w:r>
         <w:rPr>
           <w:sz w:val="16"/>
           <w:szCs w:val="16"/>
         </w:rPr>
-        <w:t>font</w:t>
+        <w:t>MarkerSize</w:t>
       </w:r>
       <w:r>
         <w:rPr>
@@ -4869,15 +4775,18 @@
           <w:szCs w:val="16"/>
           <w:rtl/>
         </w:rPr>
-        <w:t xml:space="preserve"> לבין </w:t>
-      </w:r>
-      <w:r>
+        <w:t>.</w:t>
+      </w:r>
+    </w:p>
+    <w:p>
+      <w:pPr>
+        <w:pStyle w:val="NoSpacing"/>
+        <w:ind w:left="720"/>
         <w:rPr>
           <w:sz w:val="16"/>
           <w:szCs w:val="16"/>
         </w:rPr>
-        <w:t>MarkerSize</w:t>
-      </w:r>
+      </w:pPr>
       <w:r>
         <w:rPr>
           <w:rFonts w:hint="cs"/>
@@ -4885,7 +4794,23 @@
           <w:szCs w:val="16"/>
           <w:rtl/>
         </w:rPr>
-        <w:t>.</w:t>
+        <w:t>כנ"ל לגבי עובי של אות ושל ריבוע/מעוין.</w:t>
+      </w:r>
+    </w:p>
+    <w:p>
+      <w:pPr>
+        <w:pStyle w:val="NoSpacing"/>
+        <w:numPr>
+          <w:ilvl w:val="0"/>
+          <w:numId w:val="1"/>
+        </w:numPr>
+      </w:pPr>
+      <w:r>
+        <w:rPr>
+          <w:rFonts w:hint="cs"/>
+          <w:rtl/>
+        </w:rPr>
+        <w:t>מטלאב מותח מסכה כשמציג אותה</w:t>
       </w:r>
     </w:p>
     <w:p>
@@ -4895,6 +4820,7 @@
         <w:rPr>
           <w:sz w:val="16"/>
           <w:szCs w:val="16"/>
+          <w:rtl/>
         </w:rPr>
       </w:pPr>
       <w:r>
@@ -4904,35 +4830,15 @@
           <w:szCs w:val="16"/>
           <w:rtl/>
         </w:rPr>
-        <w:t>כנ"ל לגבי עובי של אות ושל ריבוע/מעוין.</w:t>
-      </w:r>
-    </w:p>
-    <w:p>
-      <w:pPr>
-        <w:pStyle w:val="NoSpacing"/>
-        <w:numPr>
-          <w:ilvl w:val="0"/>
-          <w:numId w:val="1"/>
-        </w:numPr>
-      </w:pPr>
-      <w:r>
-        <w:rPr>
-          <w:rFonts w:hint="cs"/>
-          <w:rtl/>
-        </w:rPr>
-        <w:t>מטלאב מותח מסכה כשמציג אותה</w:t>
-      </w:r>
-    </w:p>
-    <w:p>
-      <w:pPr>
-        <w:pStyle w:val="NoSpacing"/>
-        <w:ind w:left="720"/>
+        <w:t>כי כששומרים אותה ה-</w:t>
+      </w:r>
+      <w:r>
         <w:rPr>
           <w:sz w:val="16"/>
           <w:szCs w:val="16"/>
-          <w:rtl/>
-        </w:rPr>
-      </w:pPr>
+        </w:rPr>
+        <w:t>figure</w:t>
+      </w:r>
       <w:r>
         <w:rPr>
           <w:rFonts w:hint="cs"/>
@@ -4940,49 +4846,24 @@
           <w:szCs w:val="16"/>
           <w:rtl/>
         </w:rPr>
-        <w:t>כי כששומרים אותה ה-</w:t>
-      </w:r>
-      <w:r>
+        <w:t xml:space="preserve"> לא מכסה כל המסך, אבל כשמציגים כן. פתרון:</w:t>
+      </w:r>
+    </w:p>
+    <w:p>
+      <w:pPr>
+        <w:pStyle w:val="NoSpacing"/>
+        <w:ind w:left="720"/>
         <w:rPr>
           <w:sz w:val="16"/>
           <w:szCs w:val="16"/>
         </w:rPr>
-        <w:t>figure</w:t>
-      </w:r>
-      <w:r>
-        <w:rPr>
-          <w:rFonts w:hint="cs"/>
+      </w:pPr>
+      <w:r>
+        <w:rPr>
           <w:sz w:val="16"/>
           <w:szCs w:val="16"/>
-          <w:rtl/>
-        </w:rPr>
-        <w:t xml:space="preserve"> לא מכסה כל המסך, אבל כשמציגים כן. פתרון:</w:t>
-      </w:r>
-    </w:p>
-    <w:p>
-      <w:pPr>
-        <w:pStyle w:val="NoSpacing"/>
-        <w:ind w:left="720"/>
-        <w:rPr>
-          <w:sz w:val="16"/>
-          <w:szCs w:val="16"/>
-        </w:rPr>
-      </w:pPr>
-      <w:proofErr w:type="gramStart"/>
-      <w:r>
-        <w:rPr>
-          <w:sz w:val="16"/>
-          <w:szCs w:val="16"/>
-        </w:rPr>
-        <w:t>set(</w:t>
-      </w:r>
-      <w:proofErr w:type="gramEnd"/>
-      <w:r>
-        <w:rPr>
-          <w:sz w:val="16"/>
-          <w:szCs w:val="16"/>
-        </w:rPr>
-        <w:t xml:space="preserve">gcf,'WindowState','fullscreen',  </w:t>
+        </w:rPr>
+        <w:t xml:space="preserve">set(gcf,'WindowState','fullscreen',  </w:t>
       </w:r>
       <w:r>
         <w:rPr>
@@ -5037,15 +4918,7 @@
         </w:numPr>
       </w:pPr>
       <w:r>
-        <w:t>Sreen('Flip</w:t>
-      </w:r>
-      <w:proofErr w:type="gramStart"/>
-      <w:r>
-        <w:t>',w</w:t>
-      </w:r>
-      <w:proofErr w:type="gramEnd"/>
-      <w:r>
-        <w:t>,0,1)</w:t>
+        <w:t>Sreen('Flip',w,0,1)</w:t>
       </w:r>
       <w:r>
         <w:rPr>
@@ -6530,16 +6403,8 @@
         <w:rPr>
           <w:strike/>
         </w:rPr>
-        <w:t xml:space="preserve">Matlab cropped font / </w:t>
-      </w:r>
-      <w:proofErr w:type="gramStart"/>
-      <w:r>
-        <w:rPr>
-          <w:strike/>
-        </w:rPr>
-        <w:t>text</w:t>
-      </w:r>
-      <w:proofErr w:type="gramEnd"/>
+        <w:t>Matlab cropped font / text</w:t>
+      </w:r>
     </w:p>
     <w:p>
       <w:pPr>
@@ -9207,18 +9072,8 @@
           <w:strike/>
           <w:rtl/>
         </w:rPr>
-        <w:t xml:space="preserve"> כי זה לא תועד ע"י </w:t>
-      </w:r>
-      <w:proofErr w:type="gramStart"/>
-      <w:r>
-        <w:rPr>
-          <w:rFonts w:hint="cs"/>
-          <w:strike/>
-          <w:rtl/>
-        </w:rPr>
-        <w:t>תמרה</w:t>
-      </w:r>
-      <w:proofErr w:type="gramEnd"/>
+        <w:t xml:space="preserve"> כי זה לא תועד ע"י תמרה</w:t>
+      </w:r>
     </w:p>
     <w:p>
       <w:pPr>
@@ -9473,18 +9328,8 @@
           <w:sz w:val="18"/>
           <w:szCs w:val="18"/>
         </w:rPr>
-        <w:t xml:space="preserve"> subject </w:t>
-      </w:r>
-      <w:proofErr w:type="gramStart"/>
-      <w:r>
-        <w:rPr>
-          <w:strike/>
-          <w:sz w:val="18"/>
-          <w:szCs w:val="18"/>
-        </w:rPr>
-        <w:t>log.xlsx</w:t>
-      </w:r>
-      <w:proofErr w:type="gramEnd"/>
+        <w:t xml:space="preserve"> subject log.xlsx</w:t>
+      </w:r>
     </w:p>
     <w:p>
       <w:pPr>
@@ -11052,6 +10897,97 @@
     </w:p>
     <w:p>
       <w:pPr>
+        <w:pStyle w:val="NoSpacing"/>
+        <w:numPr>
+          <w:ilvl w:val="0"/>
+          <w:numId w:val="1"/>
+        </w:numPr>
+      </w:pPr>
+      <w:r>
+        <w:rPr>
+          <w:rFonts w:hint="cs"/>
+          <w:rtl/>
+        </w:rPr>
+        <w:t>כשאתה מגייס נבדקים תשתמש רק במייל שלך.</w:t>
+      </w:r>
+    </w:p>
+    <w:p>
+      <w:pPr>
+        <w:pStyle w:val="NoSpacing"/>
+        <w:ind w:left="720"/>
+        <w:rPr>
+          <w:rtl/>
+        </w:rPr>
+      </w:pPr>
+      <w:r>
+        <w:rPr>
+          <w:rFonts w:hint="cs"/>
+          <w:rtl/>
+        </w:rPr>
+        <w:t>אפשר גם להשתמש ב-</w:t>
+      </w:r>
+      <w:r>
+        <w:t>Microsoft forms</w:t>
+      </w:r>
+      <w:r>
+        <w:rPr>
+          <w:rFonts w:hint="cs"/>
+          <w:rtl/>
+        </w:rPr>
+        <w:t>.</w:t>
+      </w:r>
+    </w:p>
+    <w:p>
+      <w:pPr>
+        <w:pStyle w:val="NoSpacing"/>
+        <w:numPr>
+          <w:ilvl w:val="0"/>
+          <w:numId w:val="1"/>
+        </w:numPr>
+      </w:pPr>
+      <w:r>
+        <w:rPr>
+          <w:rFonts w:hint="cs"/>
+          <w:rtl/>
+        </w:rPr>
+        <w:t xml:space="preserve">תשים ססמא לקובץ </w:t>
+      </w:r>
+      <w:r>
+        <w:t>sub_log</w:t>
+      </w:r>
+      <w:r>
+        <w:rPr>
+          <w:rFonts w:hint="cs"/>
+          <w:rtl/>
+        </w:rPr>
+        <w:t xml:space="preserve">: </w:t>
+      </w:r>
+      <w:r>
+        <w:t>khen123</w:t>
+      </w:r>
+    </w:p>
+    <w:p>
+      <w:pPr>
+        <w:pStyle w:val="NoSpacing"/>
+        <w:numPr>
+          <w:ilvl w:val="0"/>
+          <w:numId w:val="1"/>
+        </w:numPr>
+        <w:rPr>
+          <w:rFonts w:hint="cs"/>
+          <w:rtl/>
+        </w:rPr>
+      </w:pPr>
+      <w:r>
+        <w:rPr>
+          <w:rFonts w:hint="cs"/>
+          <w:rtl/>
+        </w:rPr>
+        <w:t>תפתח קובץ למיילים של נבדקים.</w:t>
+      </w:r>
+    </w:p>
+    <w:p>
+      <w:pPr>
         <w:rPr>
           <w:rtl/>
         </w:rPr>
@@ -11405,6 +11341,7 @@
           <w:strike/>
           <w:rtl/>
         </w:rPr>
+        <w:lastRenderedPageBreak/>
         <w:t xml:space="preserve">מציאת </w:t>
       </w:r>
       <w:r>
@@ -11557,7 +11494,6 @@
           <w:strike/>
           <w:rtl/>
         </w:rPr>
-        <w:lastRenderedPageBreak/>
         <w:t xml:space="preserve">לנתח </w:t>
       </w:r>
       <w:r>
@@ -12351,19 +12287,11 @@
           <w:strike/>
         </w:rPr>
       </w:pPr>
-      <w:proofErr w:type="gramStart"/>
-      <w:r>
-        <w:rPr>
-          <w:strike/>
-        </w:rPr>
-        <w:t>Pas</w:t>
-      </w:r>
-      <w:proofErr w:type="gramEnd"/>
-      <w:r>
-        <w:rPr>
-          <w:strike/>
-        </w:rPr>
-        <w:t xml:space="preserve"> rating</w:t>
+      <w:r>
+        <w:rPr>
+          <w:strike/>
+        </w:rPr>
+        <w:t>Pas rating</w:t>
       </w:r>
       <w:r>
         <w:rPr>
@@ -12567,16 +12495,8 @@
         <w:rPr>
           <w:strike/>
         </w:rPr>
-        <w:t xml:space="preserve">Add lines connecting sub's points to reach are and </w:t>
-      </w:r>
-      <w:proofErr w:type="gramStart"/>
-      <w:r>
-        <w:rPr>
-          <w:strike/>
-        </w:rPr>
-        <w:t>MAD</w:t>
-      </w:r>
-      <w:proofErr w:type="gramEnd"/>
+        <w:t>Add lines connecting sub's points to reach are and MAD</w:t>
+      </w:r>
     </w:p>
     <w:p>
       <w:pPr>
@@ -12605,16 +12525,8 @@
         <w:rPr>
           <w:strike/>
         </w:rPr>
-        <w:t xml:space="preserve">graph to left and </w:t>
-      </w:r>
-      <w:proofErr w:type="gramStart"/>
-      <w:r>
-        <w:rPr>
-          <w:strike/>
-        </w:rPr>
-        <w:t>right</w:t>
-      </w:r>
-      <w:proofErr w:type="gramEnd"/>
+        <w:t>graph to left and right</w:t>
+      </w:r>
     </w:p>
     <w:p>
       <w:pPr>
@@ -13069,6 +12981,7 @@
           <w:strike/>
           <w:rtl/>
         </w:rPr>
+        <w:lastRenderedPageBreak/>
         <w:t>ב-</w:t>
       </w:r>
       <w:r>
@@ -13159,7 +13072,6 @@
           <w:noProof/>
           <w:rtl/>
         </w:rPr>
-        <w:lastRenderedPageBreak/>
         <w:drawing>
           <wp:inline distT="0" distB="0" distL="0" distR="0" wp14:anchorId="44EB4286" wp14:editId="41F9AA41">
             <wp:extent cx="2719450" cy="1507813"/>
@@ -13738,6 +13650,7 @@
           <w:noProof/>
           <w:rtl/>
         </w:rPr>
+        <w:lastRenderedPageBreak/>
         <w:drawing>
           <wp:inline distT="0" distB="0" distL="0" distR="0" wp14:anchorId="1E9B99A0" wp14:editId="0796B7DB">
             <wp:extent cx="3466755" cy="2254033"/>
@@ -13791,7 +13704,6 @@
           <w:rFonts w:hint="cs"/>
           <w:rtl/>
         </w:rPr>
-        <w:lastRenderedPageBreak/>
         <w:t>ניתוח זווית (כיוון) בכל נקודה בזמן.</w:t>
       </w:r>
     </w:p>
@@ -14685,18 +14597,8 @@
                                 <w:sz w:val="14"/>
                                 <w:szCs w:val="14"/>
                               </w:rPr>
-                              <w:t xml:space="preserve">    Desired_duration    Mean_duration      STD       Deviation_of_mean_from_</w:t>
+                              <w:t xml:space="preserve">    Desired_duration    Mean_duration      STD       Deviation_of_mean_from_desired</w:t>
                             </w:r>
-                            <w:proofErr w:type="gramStart"/>
-                            <w:r>
-                              <w:rPr>
-                                <w:rFonts w:ascii="Courier New" w:hAnsi="Courier New" w:cs="Courier New"/>
-                                <w:sz w:val="14"/>
-                                <w:szCs w:val="14"/>
-                              </w:rPr>
-                              <w:t>desired</w:t>
-                            </w:r>
-                            <w:proofErr w:type="gramEnd"/>
                           </w:p>
                           <w:p>
                             <w:pPr>
@@ -14886,18 +14788,8 @@
                                 <w:sz w:val="14"/>
                                 <w:szCs w:val="14"/>
                               </w:rPr>
-                              <w:t xml:space="preserve">categor_time has no values in trials: </w:t>
+                              <w:t>categor_time has no values in trials: 283</w:t>
                             </w:r>
-                            <w:proofErr w:type="gramStart"/>
-                            <w:r>
-                              <w:rPr>
-                                <w:rFonts w:ascii="Courier New" w:hAnsi="Courier New" w:cs="Courier New"/>
-                                <w:sz w:val="14"/>
-                                <w:szCs w:val="14"/>
-                              </w:rPr>
-                              <w:t>283</w:t>
-                            </w:r>
-                            <w:proofErr w:type="gramEnd"/>
                           </w:p>
                           <w:p>
                             <w:pPr>
@@ -15078,18 +14970,8 @@
                                 <w:sz w:val="14"/>
                                 <w:szCs w:val="14"/>
                               </w:rPr>
-                              <w:t xml:space="preserve">                    prime_alter: </w:t>
+                              <w:t xml:space="preserve">                    prime_alter: 1</w:t>
                             </w:r>
-                            <w:proofErr w:type="gramStart"/>
-                            <w:r>
-                              <w:rPr>
-                                <w:rFonts w:ascii="Courier New" w:hAnsi="Courier New" w:cs="Courier New"/>
-                                <w:sz w:val="14"/>
-                                <w:szCs w:val="14"/>
-                              </w:rPr>
-                              <w:t>1</w:t>
-                            </w:r>
-                            <w:proofErr w:type="gramEnd"/>
                           </w:p>
                           <w:p>
                             <w:pPr>

</xml_diff>

<commit_message>
Revert "Tests ignore short target when sub resp fast"
This reverts commit 5088226849bb95f1ae6dfa41f02708773e51a566.
</commit_message>
<xml_diff>
--- a/experiment/RUN_ME/code/main.docx
+++ b/experiment/RUN_ME/code/main.docx
@@ -1279,8 +1279,13 @@
         <w:autoSpaceDN w:val="0"/>
         <w:adjustRightInd w:val="0"/>
       </w:pPr>
-      <w:r>
-        <w:t>newTrials(1,2)</w:t>
+      <w:proofErr w:type="gramStart"/>
+      <w:r>
+        <w:t>newTrials(</w:t>
+      </w:r>
+      <w:proofErr w:type="gramEnd"/>
+      <w:r>
+        <w:t>1,2)</w:t>
       </w:r>
       <w:r>
         <w:rPr>
@@ -3489,22 +3494,9 @@
           <w:sz w:val="14"/>
           <w:szCs w:val="14"/>
         </w:rPr>
-        <w:t xml:space="preserve"> BLACK_SCREEN WHITE_SCREEN;</w:t>
-      </w:r>
-    </w:p>
-    <w:p>
-      <w:pPr>
-        <w:autoSpaceDE w:val="0"/>
-        <w:autoSpaceDN w:val="0"/>
-        <w:adjustRightInd w:val="0"/>
-        <w:ind w:left="720"/>
-        <w:rPr>
-          <w:rFonts w:ascii="Courier New" w:eastAsiaTheme="minorHAnsi" w:hAnsi="Courier New" w:cs="Courier New"/>
-          <w:sz w:val="10"/>
-          <w:szCs w:val="10"/>
-          <w:rtl/>
-        </w:rPr>
-      </w:pPr>
+        <w:t xml:space="preserve"> BLACK_SCREEN WHITE_</w:t>
+      </w:r>
+      <w:proofErr w:type="gramStart"/>
       <w:r>
         <w:rPr>
           <w:rFonts w:ascii="Courier New" w:eastAsiaTheme="minorHAnsi" w:hAnsi="Courier New" w:cs="Courier New"/>
@@ -3514,8 +3506,23 @@
           <w:sz w:val="14"/>
           <w:szCs w:val="14"/>
         </w:rPr>
-        <w:t xml:space="preserve">        trials.mask1 = repmat(</w:t>
-      </w:r>
+        <w:t>SCREEN;</w:t>
+      </w:r>
+      <w:proofErr w:type="gramEnd"/>
+    </w:p>
+    <w:p>
+      <w:pPr>
+        <w:autoSpaceDE w:val="0"/>
+        <w:autoSpaceDN w:val="0"/>
+        <w:adjustRightInd w:val="0"/>
+        <w:ind w:left="720"/>
+        <w:rPr>
+          <w:rFonts w:ascii="Courier New" w:eastAsiaTheme="minorHAnsi" w:hAnsi="Courier New" w:cs="Courier New"/>
+          <w:sz w:val="10"/>
+          <w:szCs w:val="10"/>
+          <w:rtl/>
+        </w:rPr>
+      </w:pPr>
       <w:r>
         <w:rPr>
           <w:rFonts w:ascii="Courier New" w:eastAsiaTheme="minorHAnsi" w:hAnsi="Courier New" w:cs="Courier New"/>
@@ -3525,8 +3532,9 @@
           <w:sz w:val="14"/>
           <w:szCs w:val="14"/>
         </w:rPr>
-        <w:t>WHITE</w:t>
-      </w:r>
+        <w:t xml:space="preserve">        </w:t>
+      </w:r>
+      <w:proofErr w:type="gramStart"/>
       <w:r>
         <w:rPr>
           <w:rFonts w:ascii="Courier New" w:eastAsiaTheme="minorHAnsi" w:hAnsi="Courier New" w:cs="Courier New"/>
@@ -3536,21 +3544,9 @@
           <w:sz w:val="14"/>
           <w:szCs w:val="14"/>
         </w:rPr>
-        <w:t>_SCREEN,height(trials),1);</w:t>
-      </w:r>
-    </w:p>
-    <w:p>
-      <w:pPr>
-        <w:autoSpaceDE w:val="0"/>
-        <w:autoSpaceDN w:val="0"/>
-        <w:adjustRightInd w:val="0"/>
-        <w:ind w:left="720"/>
-        <w:rPr>
-          <w:rFonts w:ascii="Courier New" w:eastAsiaTheme="minorHAnsi" w:hAnsi="Courier New" w:cs="Courier New"/>
-          <w:sz w:val="10"/>
-          <w:szCs w:val="10"/>
-        </w:rPr>
-      </w:pPr>
+        <w:t>trials.mask</w:t>
+      </w:r>
+      <w:proofErr w:type="gramEnd"/>
       <w:r>
         <w:rPr>
           <w:rFonts w:ascii="Courier New" w:eastAsiaTheme="minorHAnsi" w:hAnsi="Courier New" w:cs="Courier New"/>
@@ -3560,7 +3556,7 @@
           <w:sz w:val="14"/>
           <w:szCs w:val="14"/>
         </w:rPr>
-        <w:t xml:space="preserve">        trials.mask2 = repmat(</w:t>
+        <w:t>1 = repmat(</w:t>
       </w:r>
       <w:r>
         <w:rPr>
@@ -3571,7 +3567,7 @@
           <w:sz w:val="14"/>
           <w:szCs w:val="14"/>
         </w:rPr>
-        <w:t>BLACK</w:t>
+        <w:t>WHITE</w:t>
       </w:r>
       <w:r>
         <w:rPr>
@@ -3606,8 +3602,9 @@
           <w:sz w:val="14"/>
           <w:szCs w:val="14"/>
         </w:rPr>
-        <w:t xml:space="preserve">        trials.mask3 = repmat(</w:t>
-      </w:r>
+        <w:t xml:space="preserve">        </w:t>
+      </w:r>
+      <w:proofErr w:type="gramStart"/>
       <w:r>
         <w:rPr>
           <w:rFonts w:ascii="Courier New" w:eastAsiaTheme="minorHAnsi" w:hAnsi="Courier New" w:cs="Courier New"/>
@@ -3617,8 +3614,9 @@
           <w:sz w:val="14"/>
           <w:szCs w:val="14"/>
         </w:rPr>
-        <w:t>BLACK</w:t>
-      </w:r>
+        <w:t>trials.mask</w:t>
+      </w:r>
+      <w:proofErr w:type="gramEnd"/>
       <w:r>
         <w:rPr>
           <w:rFonts w:ascii="Courier New" w:eastAsiaTheme="minorHAnsi" w:hAnsi="Courier New" w:cs="Courier New"/>
@@ -3628,6 +3626,98 @@
           <w:sz w:val="14"/>
           <w:szCs w:val="14"/>
         </w:rPr>
+        <w:t>2 = repmat(</w:t>
+      </w:r>
+      <w:r>
+        <w:rPr>
+          <w:rFonts w:ascii="Courier New" w:eastAsiaTheme="minorHAnsi" w:hAnsi="Courier New" w:cs="Courier New"/>
+          <w:b/>
+          <w:bCs/>
+          <w:color w:val="000000"/>
+          <w:sz w:val="14"/>
+          <w:szCs w:val="14"/>
+        </w:rPr>
+        <w:t>BLACK</w:t>
+      </w:r>
+      <w:r>
+        <w:rPr>
+          <w:rFonts w:ascii="Courier New" w:eastAsiaTheme="minorHAnsi" w:hAnsi="Courier New" w:cs="Courier New"/>
+          <w:b/>
+          <w:bCs/>
+          <w:color w:val="000000"/>
+          <w:sz w:val="14"/>
+          <w:szCs w:val="14"/>
+        </w:rPr>
+        <w:t>_SCREEN,height(trials),1);</w:t>
+      </w:r>
+    </w:p>
+    <w:p>
+      <w:pPr>
+        <w:autoSpaceDE w:val="0"/>
+        <w:autoSpaceDN w:val="0"/>
+        <w:adjustRightInd w:val="0"/>
+        <w:ind w:left="720"/>
+        <w:rPr>
+          <w:rFonts w:ascii="Courier New" w:eastAsiaTheme="minorHAnsi" w:hAnsi="Courier New" w:cs="Courier New"/>
+          <w:sz w:val="10"/>
+          <w:szCs w:val="10"/>
+        </w:rPr>
+      </w:pPr>
+      <w:r>
+        <w:rPr>
+          <w:rFonts w:ascii="Courier New" w:eastAsiaTheme="minorHAnsi" w:hAnsi="Courier New" w:cs="Courier New"/>
+          <w:b/>
+          <w:bCs/>
+          <w:color w:val="000000"/>
+          <w:sz w:val="14"/>
+          <w:szCs w:val="14"/>
+        </w:rPr>
+        <w:t xml:space="preserve">        </w:t>
+      </w:r>
+      <w:proofErr w:type="gramStart"/>
+      <w:r>
+        <w:rPr>
+          <w:rFonts w:ascii="Courier New" w:eastAsiaTheme="minorHAnsi" w:hAnsi="Courier New" w:cs="Courier New"/>
+          <w:b/>
+          <w:bCs/>
+          <w:color w:val="000000"/>
+          <w:sz w:val="14"/>
+          <w:szCs w:val="14"/>
+        </w:rPr>
+        <w:t>trials.mask</w:t>
+      </w:r>
+      <w:proofErr w:type="gramEnd"/>
+      <w:r>
+        <w:rPr>
+          <w:rFonts w:ascii="Courier New" w:eastAsiaTheme="minorHAnsi" w:hAnsi="Courier New" w:cs="Courier New"/>
+          <w:b/>
+          <w:bCs/>
+          <w:color w:val="000000"/>
+          <w:sz w:val="14"/>
+          <w:szCs w:val="14"/>
+        </w:rPr>
+        <w:t>3 = repmat(</w:t>
+      </w:r>
+      <w:r>
+        <w:rPr>
+          <w:rFonts w:ascii="Courier New" w:eastAsiaTheme="minorHAnsi" w:hAnsi="Courier New" w:cs="Courier New"/>
+          <w:b/>
+          <w:bCs/>
+          <w:color w:val="000000"/>
+          <w:sz w:val="14"/>
+          <w:szCs w:val="14"/>
+        </w:rPr>
+        <w:t>BLACK</w:t>
+      </w:r>
+      <w:r>
+        <w:rPr>
+          <w:rFonts w:ascii="Courier New" w:eastAsiaTheme="minorHAnsi" w:hAnsi="Courier New" w:cs="Courier New"/>
+          <w:b/>
+          <w:bCs/>
+          <w:color w:val="000000"/>
+          <w:sz w:val="14"/>
+          <w:szCs w:val="14"/>
+        </w:rPr>
         <w:t>_SCREEN,height(trials),1);</w:t>
       </w:r>
     </w:p>
@@ -3827,6 +3917,7 @@
           <w:rtl/>
         </w:rPr>
       </w:pPr>
+      <w:proofErr w:type="gramStart"/>
       <w:r>
         <w:rPr>
           <w:rFonts w:ascii="Courier New" w:eastAsiaTheme="minorHAnsi" w:hAnsi="Courier New" w:cs="Courier New"/>
@@ -3838,6 +3929,7 @@
         </w:rPr>
         <w:t>Screen(</w:t>
       </w:r>
+      <w:proofErr w:type="gramEnd"/>
       <w:r>
         <w:rPr>
           <w:rFonts w:ascii="Courier New" w:eastAsiaTheme="minorHAnsi" w:hAnsi="Courier New" w:cs="Courier New"/>
@@ -4669,89 +4761,91 @@
           <w:szCs w:val="16"/>
         </w:rPr>
       </w:pPr>
+      <w:proofErr w:type="gramStart"/>
       <w:r>
         <w:rPr>
           <w:sz w:val="16"/>
           <w:szCs w:val="16"/>
         </w:rPr>
-        <w:t>set(gcf,'color',[0.5 0.5 0.5]);</w:t>
-      </w:r>
-    </w:p>
-    <w:p>
-      <w:pPr>
-        <w:pStyle w:val="NoSpacing"/>
-        <w:ind w:left="720"/>
+        <w:t>set(</w:t>
+      </w:r>
+      <w:proofErr w:type="gramEnd"/>
+      <w:r>
         <w:rPr>
           <w:sz w:val="16"/>
           <w:szCs w:val="16"/>
-          <w:rtl/>
-        </w:rPr>
-      </w:pPr>
-      <w:r>
+        </w:rPr>
+        <w:t>gcf,'color',[0.5 0.5 0.5]);</w:t>
+      </w:r>
+    </w:p>
+    <w:p>
+      <w:pPr>
+        <w:pStyle w:val="NoSpacing"/>
+        <w:ind w:left="720"/>
         <w:rPr>
           <w:sz w:val="16"/>
           <w:szCs w:val="16"/>
-        </w:rPr>
-        <w:lastRenderedPageBreak/>
-        <w:t>set(gcf, 'InvertHardcopy', 'off');</w:t>
-      </w:r>
-    </w:p>
-    <w:p>
-      <w:pPr>
-        <w:pStyle w:val="NoSpacing"/>
-        <w:numPr>
-          <w:ilvl w:val="0"/>
-          <w:numId w:val="1"/>
-        </w:numPr>
-      </w:pPr>
-      <w:r>
-        <w:rPr>
-          <w:rFonts w:hint="cs"/>
-          <w:rtl/>
-        </w:rPr>
-        <w:t xml:space="preserve">גודל של ריבוע/מעוין </w:t>
-      </w:r>
-      <w:r>
-        <w:rPr>
-          <w:rFonts w:hint="cs"/>
-          <w:rtl/>
-        </w:rPr>
-        <w:t>לא תואם למילה</w:t>
-      </w:r>
-      <w:r>
-        <w:rPr>
-          <w:rFonts w:hint="cs"/>
-          <w:rtl/>
-        </w:rPr>
-        <w:t xml:space="preserve"> </w:t>
-      </w:r>
-    </w:p>
-    <w:p>
-      <w:pPr>
-        <w:pStyle w:val="NoSpacing"/>
-        <w:ind w:left="720"/>
+          <w:rtl/>
+        </w:rPr>
+      </w:pPr>
+      <w:proofErr w:type="gramStart"/>
+      <w:r>
         <w:rPr>
           <w:sz w:val="16"/>
           <w:szCs w:val="16"/>
-          <w:rtl/>
-        </w:rPr>
-      </w:pPr>
-      <w:r>
-        <w:rPr>
-          <w:rFonts w:hint="cs"/>
+        </w:rPr>
+        <w:lastRenderedPageBreak/>
+        <w:t>set(</w:t>
+      </w:r>
+      <w:proofErr w:type="gramEnd"/>
+      <w:r>
+        <w:rPr>
           <w:sz w:val="16"/>
           <w:szCs w:val="16"/>
-          <w:rtl/>
-        </w:rPr>
-        <w:t xml:space="preserve">חישוב יחס בין גודל </w:t>
-      </w:r>
-      <w:r>
+        </w:rPr>
+        <w:t>gcf, 'InvertHardcopy', 'off');</w:t>
+      </w:r>
+    </w:p>
+    <w:p>
+      <w:pPr>
+        <w:pStyle w:val="NoSpacing"/>
+        <w:numPr>
+          <w:ilvl w:val="0"/>
+          <w:numId w:val="1"/>
+        </w:numPr>
+      </w:pPr>
+      <w:r>
+        <w:rPr>
+          <w:rFonts w:hint="cs"/>
+          <w:rtl/>
+        </w:rPr>
+        <w:t xml:space="preserve">גודל של ריבוע/מעוין </w:t>
+      </w:r>
+      <w:r>
+        <w:rPr>
+          <w:rFonts w:hint="cs"/>
+          <w:rtl/>
+        </w:rPr>
+        <w:t>לא תואם למילה</w:t>
+      </w:r>
+      <w:r>
+        <w:rPr>
+          <w:rFonts w:hint="cs"/>
+          <w:rtl/>
+        </w:rPr>
+        <w:t xml:space="preserve"> </w:t>
+      </w:r>
+    </w:p>
+    <w:p>
+      <w:pPr>
+        <w:pStyle w:val="NoSpacing"/>
+        <w:ind w:left="720"/>
         <w:rPr>
           <w:sz w:val="16"/>
           <w:szCs w:val="16"/>
-        </w:rPr>
-        <w:t>font</w:t>
-      </w:r>
+          <w:rtl/>
+        </w:rPr>
+      </w:pPr>
       <w:r>
         <w:rPr>
           <w:rFonts w:hint="cs"/>
@@ -4759,14 +4853,14 @@
           <w:szCs w:val="16"/>
           <w:rtl/>
         </w:rPr>
-        <w:t xml:space="preserve"> לבין </w:t>
+        <w:t xml:space="preserve">חישוב יחס בין גודל </w:t>
       </w:r>
       <w:r>
         <w:rPr>
           <w:sz w:val="16"/>
           <w:szCs w:val="16"/>
         </w:rPr>
-        <w:t>MarkerSize</w:t>
+        <w:t>font</w:t>
       </w:r>
       <w:r>
         <w:rPr>
@@ -4775,18 +4869,15 @@
           <w:szCs w:val="16"/>
           <w:rtl/>
         </w:rPr>
-        <w:t>.</w:t>
-      </w:r>
-    </w:p>
-    <w:p>
-      <w:pPr>
-        <w:pStyle w:val="NoSpacing"/>
-        <w:ind w:left="720"/>
+        <w:t xml:space="preserve"> לבין </w:t>
+      </w:r>
+      <w:r>
         <w:rPr>
           <w:sz w:val="16"/>
           <w:szCs w:val="16"/>
         </w:rPr>
-      </w:pPr>
+        <w:t>MarkerSize</w:t>
+      </w:r>
       <w:r>
         <w:rPr>
           <w:rFonts w:hint="cs"/>
@@ -4794,23 +4885,7 @@
           <w:szCs w:val="16"/>
           <w:rtl/>
         </w:rPr>
-        <w:t>כנ"ל לגבי עובי של אות ושל ריבוע/מעוין.</w:t>
-      </w:r>
-    </w:p>
-    <w:p>
-      <w:pPr>
-        <w:pStyle w:val="NoSpacing"/>
-        <w:numPr>
-          <w:ilvl w:val="0"/>
-          <w:numId w:val="1"/>
-        </w:numPr>
-      </w:pPr>
-      <w:r>
-        <w:rPr>
-          <w:rFonts w:hint="cs"/>
-          <w:rtl/>
-        </w:rPr>
-        <w:t>מטלאב מותח מסכה כשמציג אותה</w:t>
+        <w:t>.</w:t>
       </w:r>
     </w:p>
     <w:p>
@@ -4820,7 +4895,6 @@
         <w:rPr>
           <w:sz w:val="16"/>
           <w:szCs w:val="16"/>
-          <w:rtl/>
         </w:rPr>
       </w:pPr>
       <w:r>
@@ -4830,15 +4904,35 @@
           <w:szCs w:val="16"/>
           <w:rtl/>
         </w:rPr>
-        <w:t>כי כששומרים אותה ה-</w:t>
-      </w:r>
-      <w:r>
+        <w:t>כנ"ל לגבי עובי של אות ושל ריבוע/מעוין.</w:t>
+      </w:r>
+    </w:p>
+    <w:p>
+      <w:pPr>
+        <w:pStyle w:val="NoSpacing"/>
+        <w:numPr>
+          <w:ilvl w:val="0"/>
+          <w:numId w:val="1"/>
+        </w:numPr>
+      </w:pPr>
+      <w:r>
+        <w:rPr>
+          <w:rFonts w:hint="cs"/>
+          <w:rtl/>
+        </w:rPr>
+        <w:t>מטלאב מותח מסכה כשמציג אותה</w:t>
+      </w:r>
+    </w:p>
+    <w:p>
+      <w:pPr>
+        <w:pStyle w:val="NoSpacing"/>
+        <w:ind w:left="720"/>
         <w:rPr>
           <w:sz w:val="16"/>
           <w:szCs w:val="16"/>
-        </w:rPr>
-        <w:t>figure</w:t>
-      </w:r>
+          <w:rtl/>
+        </w:rPr>
+      </w:pPr>
       <w:r>
         <w:rPr>
           <w:rFonts w:hint="cs"/>
@@ -4846,24 +4940,49 @@
           <w:szCs w:val="16"/>
           <w:rtl/>
         </w:rPr>
-        <w:t xml:space="preserve"> לא מכסה כל המסך, אבל כשמציגים כן. פתרון:</w:t>
-      </w:r>
-    </w:p>
-    <w:p>
-      <w:pPr>
-        <w:pStyle w:val="NoSpacing"/>
-        <w:ind w:left="720"/>
+        <w:t>כי כששומרים אותה ה-</w:t>
+      </w:r>
+      <w:r>
         <w:rPr>
           <w:sz w:val="16"/>
           <w:szCs w:val="16"/>
         </w:rPr>
-      </w:pPr>
-      <w:r>
-        <w:rPr>
+        <w:t>figure</w:t>
+      </w:r>
+      <w:r>
+        <w:rPr>
+          <w:rFonts w:hint="cs"/>
           <w:sz w:val="16"/>
           <w:szCs w:val="16"/>
-        </w:rPr>
-        <w:t xml:space="preserve">set(gcf,'WindowState','fullscreen',  </w:t>
+          <w:rtl/>
+        </w:rPr>
+        <w:t xml:space="preserve"> לא מכסה כל המסך, אבל כשמציגים כן. פתרון:</w:t>
+      </w:r>
+    </w:p>
+    <w:p>
+      <w:pPr>
+        <w:pStyle w:val="NoSpacing"/>
+        <w:ind w:left="720"/>
+        <w:rPr>
+          <w:sz w:val="16"/>
+          <w:szCs w:val="16"/>
+        </w:rPr>
+      </w:pPr>
+      <w:proofErr w:type="gramStart"/>
+      <w:r>
+        <w:rPr>
+          <w:sz w:val="16"/>
+          <w:szCs w:val="16"/>
+        </w:rPr>
+        <w:t>set(</w:t>
+      </w:r>
+      <w:proofErr w:type="gramEnd"/>
+      <w:r>
+        <w:rPr>
+          <w:sz w:val="16"/>
+          <w:szCs w:val="16"/>
+        </w:rPr>
+        <w:t xml:space="preserve">gcf,'WindowState','fullscreen',  </w:t>
       </w:r>
       <w:r>
         <w:rPr>
@@ -4918,7 +5037,15 @@
         </w:numPr>
       </w:pPr>
       <w:r>
-        <w:t>Sreen('Flip',w,0,1)</w:t>
+        <w:t>Sreen('Flip</w:t>
+      </w:r>
+      <w:proofErr w:type="gramStart"/>
+      <w:r>
+        <w:t>',w</w:t>
+      </w:r>
+      <w:proofErr w:type="gramEnd"/>
+      <w:r>
+        <w:t>,0,1)</w:t>
       </w:r>
       <w:r>
         <w:rPr>
@@ -6403,8 +6530,16 @@
         <w:rPr>
           <w:strike/>
         </w:rPr>
-        <w:t>Matlab cropped font / text</w:t>
-      </w:r>
+        <w:t xml:space="preserve">Matlab cropped font / </w:t>
+      </w:r>
+      <w:proofErr w:type="gramStart"/>
+      <w:r>
+        <w:rPr>
+          <w:strike/>
+        </w:rPr>
+        <w:t>text</w:t>
+      </w:r>
+      <w:proofErr w:type="gramEnd"/>
     </w:p>
     <w:p>
       <w:pPr>
@@ -9072,8 +9207,18 @@
           <w:strike/>
           <w:rtl/>
         </w:rPr>
-        <w:t xml:space="preserve"> כי זה לא תועד ע"י תמרה</w:t>
-      </w:r>
+        <w:t xml:space="preserve"> כי זה לא תועד ע"י </w:t>
+      </w:r>
+      <w:proofErr w:type="gramStart"/>
+      <w:r>
+        <w:rPr>
+          <w:rFonts w:hint="cs"/>
+          <w:strike/>
+          <w:rtl/>
+        </w:rPr>
+        <w:t>תמרה</w:t>
+      </w:r>
+      <w:proofErr w:type="gramEnd"/>
     </w:p>
     <w:p>
       <w:pPr>
@@ -9328,8 +9473,18 @@
           <w:sz w:val="18"/>
           <w:szCs w:val="18"/>
         </w:rPr>
-        <w:t xml:space="preserve"> subject log.xlsx</w:t>
-      </w:r>
+        <w:t xml:space="preserve"> subject </w:t>
+      </w:r>
+      <w:proofErr w:type="gramStart"/>
+      <w:r>
+        <w:rPr>
+          <w:strike/>
+          <w:sz w:val="18"/>
+          <w:szCs w:val="18"/>
+        </w:rPr>
+        <w:t>log.xlsx</w:t>
+      </w:r>
+      <w:proofErr w:type="gramEnd"/>
     </w:p>
     <w:p>
       <w:pPr>
@@ -10897,41 +11052,211 @@
     </w:p>
     <w:p>
       <w:pPr>
-        <w:pStyle w:val="NoSpacing"/>
+        <w:rPr>
+          <w:rtl/>
+        </w:rPr>
+      </w:pPr>
+      <w:r>
+        <w:rPr>
+          <w:rFonts w:hint="cs"/>
+          <w:rtl/>
+        </w:rPr>
+        <w:t>@@@@@@@@@@@@@@@</w:t>
+      </w:r>
+      <w:r>
+        <w:t>Analysis</w:t>
+      </w:r>
+      <w:r>
+        <w:rPr>
+          <w:rFonts w:hint="cs"/>
+          <w:rtl/>
+        </w:rPr>
+        <w:t>@@@@@@@@@@@@@@@@</w:t>
+      </w:r>
+    </w:p>
+    <w:p>
+      <w:pPr>
+        <w:rPr>
+          <w:rtl/>
+        </w:rPr>
+      </w:pPr>
+      <w:r>
+        <w:rPr>
+          <w:rFonts w:hint="cs"/>
+          <w:rtl/>
+        </w:rPr>
+        <w:t>@@@@@@@@@@@@@@@</w:t>
+      </w:r>
+      <w:r>
+        <w:t>Analysis</w:t>
+      </w:r>
+      <w:r>
+        <w:rPr>
+          <w:rFonts w:hint="cs"/>
+          <w:rtl/>
+        </w:rPr>
+        <w:t>@@@@@@@@@@@@@@@@</w:t>
+      </w:r>
+    </w:p>
+    <w:p>
+      <w:pPr>
+        <w:rPr>
+          <w:rtl/>
+        </w:rPr>
+      </w:pPr>
+      <w:r>
+        <w:rPr>
+          <w:rFonts w:hint="cs"/>
+          <w:rtl/>
+        </w:rPr>
+        <w:t>@@@@@@@@@@@@@@@</w:t>
+      </w:r>
+      <w:r>
+        <w:t>Analysis</w:t>
+      </w:r>
+      <w:r>
+        <w:rPr>
+          <w:rFonts w:hint="cs"/>
+          <w:rtl/>
+        </w:rPr>
+        <w:t>@@@@@@@@@@@@@@@@</w:t>
+      </w:r>
+    </w:p>
+    <w:p>
+      <w:pPr>
+        <w:pStyle w:val="ListParagraph"/>
         <w:numPr>
           <w:ilvl w:val="0"/>
           <w:numId w:val="1"/>
         </w:numPr>
-      </w:pPr>
-      <w:r>
-        <w:rPr>
-          <w:rFonts w:hint="cs"/>
-          <w:rtl/>
-        </w:rPr>
-        <w:t>כשאתה מגייס נבדקים תשתמש רק במייל שלך.</w:t>
-      </w:r>
-    </w:p>
-    <w:p>
-      <w:pPr>
-        <w:pStyle w:val="NoSpacing"/>
-        <w:ind w:left="720"/>
-        <w:rPr>
-          <w:rtl/>
-        </w:rPr>
-      </w:pPr>
-      <w:r>
-        <w:rPr>
-          <w:rFonts w:hint="cs"/>
-          <w:rtl/>
-        </w:rPr>
-        <w:t>אפשר גם להשתמש ב-</w:t>
-      </w:r>
-      <w:r>
-        <w:t>Microsoft forms</w:t>
-      </w:r>
-      <w:r>
-        <w:rPr>
-          <w:rFonts w:hint="cs"/>
+        <w:rPr>
+          <w:strike/>
+        </w:rPr>
+      </w:pPr>
+      <w:r>
+        <w:rPr>
+          <w:rFonts w:hint="cs"/>
+          <w:strike/>
+          <w:rtl/>
+        </w:rPr>
+        <w:t xml:space="preserve">תחליט מה פונקצית </w:t>
+      </w:r>
+      <w:r>
+        <w:rPr>
+          <w:strike/>
+        </w:rPr>
+        <w:t>Bspline</w:t>
+      </w:r>
+      <w:r>
+        <w:rPr>
+          <w:rFonts w:hint="cs"/>
+          <w:strike/>
+          <w:rtl/>
+        </w:rPr>
+        <w:t xml:space="preserve"> מקבלת ומה היא מחזירה, תעדכן בהתאם את התיאור שלה</w:t>
+      </w:r>
+    </w:p>
+    <w:p>
+      <w:pPr>
+        <w:pStyle w:val="ListParagraph"/>
+        <w:numPr>
+          <w:ilvl w:val="0"/>
+          <w:numId w:val="1"/>
+        </w:numPr>
+        <w:rPr>
+          <w:strike/>
+        </w:rPr>
+      </w:pPr>
+      <w:r>
+        <w:rPr>
+          <w:rFonts w:hint="cs"/>
+          <w:strike/>
+          <w:rtl/>
+        </w:rPr>
+        <w:t xml:space="preserve">להריץ בדיקות על </w:t>
+      </w:r>
+      <w:r>
+        <w:rPr>
+          <w:strike/>
+        </w:rPr>
+        <w:t>1009</w:t>
+      </w:r>
+    </w:p>
+    <w:p>
+      <w:pPr>
+        <w:pStyle w:val="ListParagraph"/>
+        <w:numPr>
+          <w:ilvl w:val="0"/>
+          <w:numId w:val="1"/>
+        </w:numPr>
+        <w:rPr>
+          <w:strike/>
+        </w:rPr>
+      </w:pPr>
+      <w:r>
+        <w:rPr>
+          <w:rFonts w:hint="cs"/>
+          <w:strike/>
+          <w:rtl/>
+        </w:rPr>
+        <w:t xml:space="preserve">לבדוק האם </w:t>
+      </w:r>
+      <w:r>
+        <w:rPr>
+          <w:strike/>
+        </w:rPr>
+        <w:t>normalizeFDA</w:t>
+      </w:r>
+      <w:r>
+        <w:rPr>
+          <w:rFonts w:hint="cs"/>
+          <w:strike/>
+          <w:rtl/>
+        </w:rPr>
+        <w:t xml:space="preserve"> מצליח למדל שם דברים כמו שצריך</w:t>
+      </w:r>
+      <w:r>
+        <w:rPr>
+          <w:rFonts w:hint="cs"/>
+          <w:strike/>
+          <w:rtl/>
+        </w:rPr>
+        <w:t xml:space="preserve"> </w:t>
+      </w:r>
+      <w:r>
+        <w:rPr>
+          <w:strike/>
+          <w:rtl/>
+        </w:rPr>
+        <w:t>–</w:t>
+      </w:r>
+      <w:r>
+        <w:rPr>
+          <w:rFonts w:hint="cs"/>
+          <w:strike/>
+          <w:rtl/>
+        </w:rPr>
+        <w:t xml:space="preserve"> אם לא, לכתוב מייל לקרייג</w:t>
+      </w:r>
+      <w:r>
+        <w:rPr>
+          <w:rFonts w:hint="cs"/>
+          <w:strike/>
+          <w:rtl/>
+        </w:rPr>
+        <w:t xml:space="preserve">@@ הצליח, בטעות התעלמתי מהנרמול בציר </w:t>
+      </w:r>
+      <w:r>
+        <w:rPr>
+          <w:rFonts w:hint="cs"/>
+          <w:strike/>
+        </w:rPr>
+        <w:t>Z</w:t>
+      </w:r>
+      <w:r>
+        <w:rPr>
+          <w:rFonts w:hint="cs"/>
+          <w:strike/>
           <w:rtl/>
         </w:rPr>
         <w:t>.</w:t>
@@ -10939,129 +11264,170 @@
     </w:p>
     <w:p>
       <w:pPr>
-        <w:pStyle w:val="NoSpacing"/>
+        <w:pStyle w:val="ListParagraph"/>
         <w:numPr>
           <w:ilvl w:val="0"/>
           <w:numId w:val="1"/>
         </w:numPr>
-      </w:pPr>
-      <w:r>
-        <w:rPr>
-          <w:rFonts w:hint="cs"/>
-          <w:rtl/>
-        </w:rPr>
-        <w:t xml:space="preserve">תשים ססמא לקובץ </w:t>
-      </w:r>
-      <w:r>
-        <w:t>sub_log</w:t>
-      </w:r>
-      <w:r>
-        <w:rPr>
-          <w:rFonts w:hint="cs"/>
-          <w:rtl/>
-        </w:rPr>
-        <w:t xml:space="preserve">: </w:t>
-      </w:r>
-      <w:r>
-        <w:t>khen123</w:t>
-      </w:r>
-    </w:p>
-    <w:p>
-      <w:pPr>
-        <w:pStyle w:val="NoSpacing"/>
+        <w:rPr>
+          <w:strike/>
+        </w:rPr>
+      </w:pPr>
+      <w:r>
+        <w:rPr>
+          <w:rFonts w:hint="cs"/>
+          <w:strike/>
+          <w:rtl/>
+        </w:rPr>
+        <w:t xml:space="preserve">צריך למחוק טריילים בהם הנבדק לא זז </w:t>
+      </w:r>
+      <w:r>
+        <w:rPr>
+          <w:strike/>
+          <w:rtl/>
+        </w:rPr>
+        <w:t>–</w:t>
+      </w:r>
+      <w:r>
+        <w:rPr>
+          <w:rFonts w:hint="cs"/>
+          <w:strike/>
+          <w:rtl/>
+        </w:rPr>
+        <w:t xml:space="preserve"> כנראה להפעיל סף מרחק שמי שלא עובר אותו נמחק.</w:t>
+      </w:r>
+    </w:p>
+    <w:p>
+      <w:pPr>
+        <w:pStyle w:val="ListParagraph"/>
         <w:numPr>
           <w:ilvl w:val="0"/>
           <w:numId w:val="1"/>
         </w:numPr>
         <w:rPr>
-          <w:rFonts w:hint="cs"/>
-          <w:rtl/>
-        </w:rPr>
-      </w:pPr>
-      <w:r>
-        <w:rPr>
-          <w:rFonts w:hint="cs"/>
-          <w:rtl/>
-        </w:rPr>
-        <w:t>תפתח קובץ למיילים של נבדקים.</w:t>
-      </w:r>
-    </w:p>
-    <w:p>
-      <w:pPr>
-        <w:rPr>
-          <w:rtl/>
-        </w:rPr>
-      </w:pPr>
-      <w:r>
-        <w:rPr>
-          <w:rFonts w:hint="cs"/>
-          <w:rtl/>
-        </w:rPr>
-        <w:t>@@@@@@@@@@@@@@@</w:t>
-      </w:r>
-      <w:r>
-        <w:t>Analysis</w:t>
-      </w:r>
-      <w:r>
-        <w:rPr>
-          <w:rFonts w:hint="cs"/>
-          <w:rtl/>
-        </w:rPr>
-        <w:t>@@@@@@@@@@@@@@@@</w:t>
-      </w:r>
-    </w:p>
-    <w:p>
-      <w:pPr>
-        <w:rPr>
-          <w:rtl/>
-        </w:rPr>
-      </w:pPr>
-      <w:r>
-        <w:rPr>
-          <w:rFonts w:hint="cs"/>
-          <w:rtl/>
-        </w:rPr>
-        <w:t>@@@@@@@@@@@@@@@</w:t>
-      </w:r>
-      <w:r>
-        <w:t>Analysis</w:t>
-      </w:r>
-      <w:r>
-        <w:rPr>
-          <w:rFonts w:hint="cs"/>
-          <w:rtl/>
-        </w:rPr>
-        <w:t>@@@@@@@@@@@@@@@@</w:t>
-      </w:r>
-    </w:p>
-    <w:p>
-      <w:pPr>
-        <w:rPr>
-          <w:rtl/>
-        </w:rPr>
-      </w:pPr>
-      <w:r>
-        <w:rPr>
-          <w:rFonts w:hint="cs"/>
-          <w:rtl/>
-        </w:rPr>
-        <w:t>@@@@@@@@@@@@@@@</w:t>
-      </w:r>
-      <w:r>
-        <w:t>Analysis</w:t>
-      </w:r>
-      <w:r>
-        <w:rPr>
-          <w:rFonts w:hint="cs"/>
-          <w:rtl/>
-        </w:rPr>
-        <w:t>@@@@@@@@@@@@@@@@</w:t>
+          <w:strike/>
+        </w:rPr>
+      </w:pPr>
+      <w:r>
+        <w:rPr>
+          <w:strike/>
+        </w:rPr>
+        <w:t>Preprocessing</w:t>
       </w:r>
     </w:p>
     <w:p>
       <w:pPr>
         <w:pStyle w:val="ListParagraph"/>
         <w:numPr>
+          <w:ilvl w:val="1"/>
+          <w:numId w:val="1"/>
+        </w:numPr>
+        <w:rPr>
+          <w:strike/>
+        </w:rPr>
+      </w:pPr>
+      <w:r>
+        <w:rPr>
+          <w:rFonts w:hint="cs"/>
+          <w:strike/>
+          <w:rtl/>
+        </w:rPr>
+        <w:t>מילוי נתונים חסרים</w:t>
+      </w:r>
+    </w:p>
+    <w:p>
+      <w:pPr>
+        <w:pStyle w:val="ListParagraph"/>
+        <w:numPr>
+          <w:ilvl w:val="1"/>
+          <w:numId w:val="1"/>
+        </w:numPr>
+        <w:rPr>
+          <w:strike/>
+        </w:rPr>
+      </w:pPr>
+      <w:r>
+        <w:rPr>
+          <w:strike/>
+        </w:rPr>
+        <w:t>Low pass filter</w:t>
+      </w:r>
+    </w:p>
+    <w:p>
+      <w:pPr>
+        <w:pStyle w:val="ListParagraph"/>
+        <w:numPr>
+          <w:ilvl w:val="1"/>
+          <w:numId w:val="1"/>
+        </w:numPr>
+        <w:rPr>
+          <w:strike/>
+        </w:rPr>
+      </w:pPr>
+      <w:r>
+        <w:rPr>
+          <w:rFonts w:hint="cs"/>
+          <w:strike/>
+          <w:rtl/>
+        </w:rPr>
+        <w:t xml:space="preserve">נרמול כל הדגימות לדגימה הראשונה </w:t>
+      </w:r>
+      <w:r>
+        <w:rPr>
+          <w:strike/>
+          <w:rtl/>
+        </w:rPr>
+        <w:t>–</w:t>
+      </w:r>
+      <w:r>
+        <w:rPr>
+          <w:rFonts w:hint="cs"/>
+          <w:strike/>
+          <w:rtl/>
+        </w:rPr>
+        <w:t xml:space="preserve"> מבחינת זמן ומקום.</w:t>
+      </w:r>
+    </w:p>
+    <w:p>
+      <w:pPr>
+        <w:pStyle w:val="ListParagraph"/>
+        <w:numPr>
+          <w:ilvl w:val="1"/>
+          <w:numId w:val="1"/>
+        </w:numPr>
+        <w:rPr>
+          <w:strike/>
+        </w:rPr>
+      </w:pPr>
+      <w:r>
+        <w:rPr>
+          <w:rFonts w:hint="cs"/>
+          <w:strike/>
+          <w:rtl/>
+        </w:rPr>
+        <w:t xml:space="preserve">מציאת </w:t>
+      </w:r>
+      <w:r>
+        <w:rPr>
+          <w:rFonts w:hint="cs"/>
+          <w:strike/>
+          <w:rtl/>
+        </w:rPr>
+        <w:t>תחילת וסוף תנועה</w:t>
+      </w:r>
+      <w:r>
+        <w:rPr>
+          <w:rFonts w:hint="cs"/>
+          <w:strike/>
+          <w:rtl/>
+        </w:rPr>
+        <w:t xml:space="preserve"> וקיצור המידע בהתאם.</w:t>
+      </w:r>
+    </w:p>
+    <w:p>
+      <w:pPr>
+        <w:pStyle w:val="ListParagraph"/>
+        <w:numPr>
           <w:ilvl w:val="0"/>
           <w:numId w:val="1"/>
         </w:numPr>
@@ -11075,21 +11441,21 @@
           <w:strike/>
           <w:rtl/>
         </w:rPr>
-        <w:t xml:space="preserve">תחליט מה פונקצית </w:t>
-      </w:r>
-      <w:r>
-        <w:rPr>
-          <w:strike/>
-        </w:rPr>
-        <w:t>Bspline</w:t>
-      </w:r>
-      <w:r>
-        <w:rPr>
-          <w:rFonts w:hint="cs"/>
-          <w:strike/>
-          <w:rtl/>
-        </w:rPr>
-        <w:t xml:space="preserve"> מקבלת ומה היא מחזירה, תעדכן בהתאם את התיאור שלה</w:t>
+        <w:t xml:space="preserve">מיצוע של הנתונים לפי </w:t>
+      </w:r>
+      <w:r>
+        <w:rPr>
+          <w:strike/>
+        </w:rPr>
+        <w:t>condition</w:t>
+      </w:r>
+      <w:r>
+        <w:rPr>
+          <w:rFonts w:hint="cs"/>
+          <w:strike/>
+          <w:rtl/>
+        </w:rPr>
+        <w:t>.</w:t>
       </w:r>
     </w:p>
     <w:p>
@@ -11109,13 +11475,35 @@
           <w:strike/>
           <w:rtl/>
         </w:rPr>
-        <w:t xml:space="preserve">להריץ בדיקות על </w:t>
-      </w:r>
-      <w:r>
-        <w:rPr>
-          <w:strike/>
-        </w:rPr>
-        <w:t>1009</w:t>
+        <w:t>תשנה את כל ה-</w:t>
+      </w:r>
+      <w:r>
+        <w:rPr>
+          <w:strike/>
+        </w:rPr>
+        <w:t>analysis</w:t>
+      </w:r>
+      <w:r>
+        <w:rPr>
+          <w:rFonts w:hint="cs"/>
+          <w:strike/>
+          <w:rtl/>
+        </w:rPr>
+        <w:t xml:space="preserve"> ככה שבהתחלה מכניסים לו סוג </w:t>
+      </w:r>
+      <w:r>
+        <w:rPr>
+          <w:strike/>
+        </w:rPr>
+        <w:t>traj</w:t>
+      </w:r>
+      <w:r>
+        <w:rPr>
+          <w:rFonts w:hint="cs"/>
+          <w:strike/>
+          <w:rtl/>
+        </w:rPr>
+        <w:t xml:space="preserve"> ואז הוא עושה חישובים רק עליו.</w:t>
       </w:r>
     </w:p>
     <w:p>
@@ -11135,67 +11523,21 @@
           <w:strike/>
           <w:rtl/>
         </w:rPr>
-        <w:t xml:space="preserve">לבדוק האם </w:t>
-      </w:r>
-      <w:r>
-        <w:rPr>
-          <w:strike/>
-        </w:rPr>
-        <w:t>normalizeFDA</w:t>
-      </w:r>
-      <w:r>
-        <w:rPr>
-          <w:rFonts w:hint="cs"/>
-          <w:strike/>
-          <w:rtl/>
-        </w:rPr>
-        <w:t xml:space="preserve"> מצליח למדל שם דברים כמו שצריך</w:t>
-      </w:r>
-      <w:r>
-        <w:rPr>
-          <w:rFonts w:hint="cs"/>
-          <w:strike/>
-          <w:rtl/>
-        </w:rPr>
-        <w:t xml:space="preserve"> </w:t>
-      </w:r>
-      <w:r>
-        <w:rPr>
-          <w:strike/>
-          <w:rtl/>
-        </w:rPr>
-        <w:t>–</w:t>
-      </w:r>
-      <w:r>
-        <w:rPr>
-          <w:rFonts w:hint="cs"/>
-          <w:strike/>
-          <w:rtl/>
-        </w:rPr>
-        <w:t xml:space="preserve"> אם לא, לכתוב מייל לקרייג</w:t>
-      </w:r>
-      <w:r>
-        <w:rPr>
-          <w:rFonts w:hint="cs"/>
-          <w:strike/>
-          <w:rtl/>
-        </w:rPr>
-        <w:t xml:space="preserve">@@ הצליח, בטעות התעלמתי מהנרמול בציר </w:t>
-      </w:r>
-      <w:r>
-        <w:rPr>
-          <w:rFonts w:hint="cs"/>
-          <w:strike/>
-        </w:rPr>
-        <w:t>Z</w:t>
-      </w:r>
-      <w:r>
-        <w:rPr>
-          <w:rFonts w:hint="cs"/>
-          <w:strike/>
-          <w:rtl/>
-        </w:rPr>
-        <w:t>.</w:t>
+        <w:t xml:space="preserve">לנתח </w:t>
+      </w:r>
+      <w:r>
+        <w:rPr>
+          <w:strike/>
+        </w:rPr>
+        <w:t>variance</w:t>
+      </w:r>
+      <w:r>
+        <w:rPr>
+          <w:rFonts w:hint="cs"/>
+          <w:strike/>
+          <w:rtl/>
+        </w:rPr>
+        <w:t xml:space="preserve"> של מסלול.</w:t>
       </w:r>
     </w:p>
     <w:p>
@@ -11215,285 +11557,7 @@
           <w:strike/>
           <w:rtl/>
         </w:rPr>
-        <w:t xml:space="preserve">צריך למחוק טריילים בהם הנבדק לא זז </w:t>
-      </w:r>
-      <w:r>
-        <w:rPr>
-          <w:strike/>
-          <w:rtl/>
-        </w:rPr>
-        <w:t>–</w:t>
-      </w:r>
-      <w:r>
-        <w:rPr>
-          <w:rFonts w:hint="cs"/>
-          <w:strike/>
-          <w:rtl/>
-        </w:rPr>
-        <w:t xml:space="preserve"> כנראה להפעיל סף מרחק שמי שלא עובר אותו נמחק.</w:t>
-      </w:r>
-    </w:p>
-    <w:p>
-      <w:pPr>
-        <w:pStyle w:val="ListParagraph"/>
-        <w:numPr>
-          <w:ilvl w:val="0"/>
-          <w:numId w:val="1"/>
-        </w:numPr>
-        <w:rPr>
-          <w:strike/>
-        </w:rPr>
-      </w:pPr>
-      <w:r>
-        <w:rPr>
-          <w:strike/>
-        </w:rPr>
-        <w:t>Preprocessing</w:t>
-      </w:r>
-    </w:p>
-    <w:p>
-      <w:pPr>
-        <w:pStyle w:val="ListParagraph"/>
-        <w:numPr>
-          <w:ilvl w:val="1"/>
-          <w:numId w:val="1"/>
-        </w:numPr>
-        <w:rPr>
-          <w:strike/>
-        </w:rPr>
-      </w:pPr>
-      <w:r>
-        <w:rPr>
-          <w:rFonts w:hint="cs"/>
-          <w:strike/>
-          <w:rtl/>
-        </w:rPr>
-        <w:t>מילוי נתונים חסרים</w:t>
-      </w:r>
-    </w:p>
-    <w:p>
-      <w:pPr>
-        <w:pStyle w:val="ListParagraph"/>
-        <w:numPr>
-          <w:ilvl w:val="1"/>
-          <w:numId w:val="1"/>
-        </w:numPr>
-        <w:rPr>
-          <w:strike/>
-        </w:rPr>
-      </w:pPr>
-      <w:r>
-        <w:rPr>
-          <w:strike/>
-        </w:rPr>
-        <w:t>Low pass filter</w:t>
-      </w:r>
-    </w:p>
-    <w:p>
-      <w:pPr>
-        <w:pStyle w:val="ListParagraph"/>
-        <w:numPr>
-          <w:ilvl w:val="1"/>
-          <w:numId w:val="1"/>
-        </w:numPr>
-        <w:rPr>
-          <w:strike/>
-        </w:rPr>
-      </w:pPr>
-      <w:r>
-        <w:rPr>
-          <w:rFonts w:hint="cs"/>
-          <w:strike/>
-          <w:rtl/>
-        </w:rPr>
-        <w:t xml:space="preserve">נרמול כל הדגימות לדגימה הראשונה </w:t>
-      </w:r>
-      <w:r>
-        <w:rPr>
-          <w:strike/>
-          <w:rtl/>
-        </w:rPr>
-        <w:t>–</w:t>
-      </w:r>
-      <w:r>
-        <w:rPr>
-          <w:rFonts w:hint="cs"/>
-          <w:strike/>
-          <w:rtl/>
-        </w:rPr>
-        <w:t xml:space="preserve"> מבחינת זמן ומקום.</w:t>
-      </w:r>
-    </w:p>
-    <w:p>
-      <w:pPr>
-        <w:pStyle w:val="ListParagraph"/>
-        <w:numPr>
-          <w:ilvl w:val="1"/>
-          <w:numId w:val="1"/>
-        </w:numPr>
-        <w:rPr>
-          <w:strike/>
-        </w:rPr>
-      </w:pPr>
-      <w:r>
-        <w:rPr>
-          <w:rFonts w:hint="cs"/>
-          <w:strike/>
-          <w:rtl/>
-        </w:rPr>
         <w:lastRenderedPageBreak/>
-        <w:t xml:space="preserve">מציאת </w:t>
-      </w:r>
-      <w:r>
-        <w:rPr>
-          <w:rFonts w:hint="cs"/>
-          <w:strike/>
-          <w:rtl/>
-        </w:rPr>
-        <w:t>תחילת וסוף תנועה</w:t>
-      </w:r>
-      <w:r>
-        <w:rPr>
-          <w:rFonts w:hint="cs"/>
-          <w:strike/>
-          <w:rtl/>
-        </w:rPr>
-        <w:t xml:space="preserve"> וקיצור המידע בהתאם.</w:t>
-      </w:r>
-    </w:p>
-    <w:p>
-      <w:pPr>
-        <w:pStyle w:val="ListParagraph"/>
-        <w:numPr>
-          <w:ilvl w:val="0"/>
-          <w:numId w:val="1"/>
-        </w:numPr>
-        <w:rPr>
-          <w:strike/>
-        </w:rPr>
-      </w:pPr>
-      <w:r>
-        <w:rPr>
-          <w:rFonts w:hint="cs"/>
-          <w:strike/>
-          <w:rtl/>
-        </w:rPr>
-        <w:t xml:space="preserve">מיצוע של הנתונים לפי </w:t>
-      </w:r>
-      <w:r>
-        <w:rPr>
-          <w:strike/>
-        </w:rPr>
-        <w:t>condition</w:t>
-      </w:r>
-      <w:r>
-        <w:rPr>
-          <w:rFonts w:hint="cs"/>
-          <w:strike/>
-          <w:rtl/>
-        </w:rPr>
-        <w:t>.</w:t>
-      </w:r>
-    </w:p>
-    <w:p>
-      <w:pPr>
-        <w:pStyle w:val="ListParagraph"/>
-        <w:numPr>
-          <w:ilvl w:val="0"/>
-          <w:numId w:val="1"/>
-        </w:numPr>
-        <w:rPr>
-          <w:strike/>
-        </w:rPr>
-      </w:pPr>
-      <w:r>
-        <w:rPr>
-          <w:rFonts w:hint="cs"/>
-          <w:strike/>
-          <w:rtl/>
-        </w:rPr>
-        <w:t>תשנה את כל ה-</w:t>
-      </w:r>
-      <w:r>
-        <w:rPr>
-          <w:strike/>
-        </w:rPr>
-        <w:t>analysis</w:t>
-      </w:r>
-      <w:r>
-        <w:rPr>
-          <w:rFonts w:hint="cs"/>
-          <w:strike/>
-          <w:rtl/>
-        </w:rPr>
-        <w:t xml:space="preserve"> ככה שבהתחלה מכניסים לו סוג </w:t>
-      </w:r>
-      <w:r>
-        <w:rPr>
-          <w:strike/>
-        </w:rPr>
-        <w:t>traj</w:t>
-      </w:r>
-      <w:r>
-        <w:rPr>
-          <w:rFonts w:hint="cs"/>
-          <w:strike/>
-          <w:rtl/>
-        </w:rPr>
-        <w:t xml:space="preserve"> ואז הוא עושה חישובים רק עליו.</w:t>
-      </w:r>
-    </w:p>
-    <w:p>
-      <w:pPr>
-        <w:pStyle w:val="ListParagraph"/>
-        <w:numPr>
-          <w:ilvl w:val="0"/>
-          <w:numId w:val="1"/>
-        </w:numPr>
-        <w:rPr>
-          <w:strike/>
-        </w:rPr>
-      </w:pPr>
-      <w:r>
-        <w:rPr>
-          <w:rFonts w:hint="cs"/>
-          <w:strike/>
-          <w:rtl/>
-        </w:rPr>
-        <w:t xml:space="preserve">לנתח </w:t>
-      </w:r>
-      <w:r>
-        <w:rPr>
-          <w:strike/>
-        </w:rPr>
-        <w:t>variance</w:t>
-      </w:r>
-      <w:r>
-        <w:rPr>
-          <w:rFonts w:hint="cs"/>
-          <w:strike/>
-          <w:rtl/>
-        </w:rPr>
-        <w:t xml:space="preserve"> של מסלול.</w:t>
-      </w:r>
-    </w:p>
-    <w:p>
-      <w:pPr>
-        <w:pStyle w:val="ListParagraph"/>
-        <w:numPr>
-          <w:ilvl w:val="0"/>
-          <w:numId w:val="1"/>
-        </w:numPr>
-        <w:rPr>
-          <w:strike/>
-        </w:rPr>
-      </w:pPr>
-      <w:r>
-        <w:rPr>
-          <w:rFonts w:hint="cs"/>
-          <w:strike/>
-          <w:rtl/>
-        </w:rPr>
         <w:t xml:space="preserve">לנתח </w:t>
       </w:r>
       <w:r>
@@ -12287,11 +12351,19 @@
           <w:strike/>
         </w:rPr>
       </w:pPr>
-      <w:r>
-        <w:rPr>
-          <w:strike/>
-        </w:rPr>
-        <w:t>Pas rating</w:t>
+      <w:proofErr w:type="gramStart"/>
+      <w:r>
+        <w:rPr>
+          <w:strike/>
+        </w:rPr>
+        <w:t>Pas</w:t>
+      </w:r>
+      <w:proofErr w:type="gramEnd"/>
+      <w:r>
+        <w:rPr>
+          <w:strike/>
+        </w:rPr>
+        <w:t xml:space="preserve"> rating</w:t>
       </w:r>
       <w:r>
         <w:rPr>
@@ -12495,8 +12567,16 @@
         <w:rPr>
           <w:strike/>
         </w:rPr>
-        <w:t>Add lines connecting sub's points to reach are and MAD</w:t>
-      </w:r>
+        <w:t xml:space="preserve">Add lines connecting sub's points to reach are and </w:t>
+      </w:r>
+      <w:proofErr w:type="gramStart"/>
+      <w:r>
+        <w:rPr>
+          <w:strike/>
+        </w:rPr>
+        <w:t>MAD</w:t>
+      </w:r>
+      <w:proofErr w:type="gramEnd"/>
     </w:p>
     <w:p>
       <w:pPr>
@@ -12525,8 +12605,16 @@
         <w:rPr>
           <w:strike/>
         </w:rPr>
-        <w:t>graph to left and right</w:t>
-      </w:r>
+        <w:t xml:space="preserve">graph to left and </w:t>
+      </w:r>
+      <w:proofErr w:type="gramStart"/>
+      <w:r>
+        <w:rPr>
+          <w:strike/>
+        </w:rPr>
+        <w:t>right</w:t>
+      </w:r>
+      <w:proofErr w:type="gramEnd"/>
     </w:p>
     <w:p>
       <w:pPr>
@@ -12981,7 +13069,6 @@
           <w:strike/>
           <w:rtl/>
         </w:rPr>
-        <w:lastRenderedPageBreak/>
         <w:t>ב-</w:t>
       </w:r>
       <w:r>
@@ -13072,6 +13159,7 @@
           <w:noProof/>
           <w:rtl/>
         </w:rPr>
+        <w:lastRenderedPageBreak/>
         <w:drawing>
           <wp:inline distT="0" distB="0" distL="0" distR="0" wp14:anchorId="44EB4286" wp14:editId="41F9AA41">
             <wp:extent cx="2719450" cy="1507813"/>
@@ -13650,7 +13738,6 @@
           <w:noProof/>
           <w:rtl/>
         </w:rPr>
-        <w:lastRenderedPageBreak/>
         <w:drawing>
           <wp:inline distT="0" distB="0" distL="0" distR="0" wp14:anchorId="1E9B99A0" wp14:editId="0796B7DB">
             <wp:extent cx="3466755" cy="2254033"/>
@@ -13704,6 +13791,7 @@
           <w:rFonts w:hint="cs"/>
           <w:rtl/>
         </w:rPr>
+        <w:lastRenderedPageBreak/>
         <w:t>ניתוח זווית (כיוון) בכל נקודה בזמן.</w:t>
       </w:r>
     </w:p>
@@ -14597,8 +14685,18 @@
                                 <w:sz w:val="14"/>
                                 <w:szCs w:val="14"/>
                               </w:rPr>
-                              <w:t xml:space="preserve">    Desired_duration    Mean_duration      STD       Deviation_of_mean_from_desired</w:t>
+                              <w:t xml:space="preserve">    Desired_duration    Mean_duration      STD       Deviation_of_mean_from_</w:t>
                             </w:r>
+                            <w:proofErr w:type="gramStart"/>
+                            <w:r>
+                              <w:rPr>
+                                <w:rFonts w:ascii="Courier New" w:hAnsi="Courier New" w:cs="Courier New"/>
+                                <w:sz w:val="14"/>
+                                <w:szCs w:val="14"/>
+                              </w:rPr>
+                              <w:t>desired</w:t>
+                            </w:r>
+                            <w:proofErr w:type="gramEnd"/>
                           </w:p>
                           <w:p>
                             <w:pPr>
@@ -14788,8 +14886,18 @@
                                 <w:sz w:val="14"/>
                                 <w:szCs w:val="14"/>
                               </w:rPr>
-                              <w:t>categor_time has no values in trials: 283</w:t>
+                              <w:t xml:space="preserve">categor_time has no values in trials: </w:t>
                             </w:r>
+                            <w:proofErr w:type="gramStart"/>
+                            <w:r>
+                              <w:rPr>
+                                <w:rFonts w:ascii="Courier New" w:hAnsi="Courier New" w:cs="Courier New"/>
+                                <w:sz w:val="14"/>
+                                <w:szCs w:val="14"/>
+                              </w:rPr>
+                              <w:t>283</w:t>
+                            </w:r>
+                            <w:proofErr w:type="gramEnd"/>
                           </w:p>
                           <w:p>
                             <w:pPr>
@@ -14970,8 +15078,18 @@
                                 <w:sz w:val="14"/>
                                 <w:szCs w:val="14"/>
                               </w:rPr>
-                              <w:t xml:space="preserve">                    prime_alter: 1</w:t>
+                              <w:t xml:space="preserve">                    prime_alter: </w:t>
                             </w:r>
+                            <w:proofErr w:type="gramStart"/>
+                            <w:r>
+                              <w:rPr>
+                                <w:rFonts w:ascii="Courier New" w:hAnsi="Courier New" w:cs="Courier New"/>
+                                <w:sz w:val="14"/>
+                                <w:szCs w:val="14"/>
+                              </w:rPr>
+                              <w:t>1</w:t>
+                            </w:r>
+                            <w:proofErr w:type="gramEnd"/>
                           </w:p>
                           <w:p>
                             <w:pPr>

</xml_diff>

<commit_message>
Fix dates in subject_log | fix duration in trials list
</commit_message>
<xml_diff>
--- a/experiment/RUN_ME/code/main.docx
+++ b/experiment/RUN_ME/code/main.docx
@@ -9731,6 +9731,947 @@
     </w:p>
     <w:p>
       <w:pPr>
+        <w:pStyle w:val="ListParagraph"/>
+        <w:numPr>
+          <w:ilvl w:val="0"/>
+          <w:numId w:val="1"/>
+        </w:numPr>
+        <w:rPr>
+          <w:strike/>
+        </w:rPr>
+      </w:pPr>
+      <w:r>
+        <w:rPr>
+          <w:rFonts w:hint="cs"/>
+          <w:b/>
+          <w:bCs/>
+          <w:strike/>
+          <w:u w:val="single"/>
+          <w:rtl/>
+        </w:rPr>
+        <w:t>שיחה קרייג</w:t>
+      </w:r>
+    </w:p>
+    <w:p>
+      <w:pPr>
+        <w:pStyle w:val="ListParagraph"/>
+        <w:numPr>
+          <w:ilvl w:val="1"/>
+          <w:numId w:val="1"/>
+        </w:numPr>
+        <w:rPr>
+          <w:strike/>
+        </w:rPr>
+      </w:pPr>
+      <w:r>
+        <w:rPr>
+          <w:rFonts w:hint="cs"/>
+          <w:strike/>
+          <w:rtl/>
+        </w:rPr>
+        <w:t>ניסוי שגוי?</w:t>
+      </w:r>
+    </w:p>
+    <w:p>
+      <w:pPr>
+        <w:pStyle w:val="ListParagraph"/>
+        <w:numPr>
+          <w:ilvl w:val="2"/>
+          <w:numId w:val="1"/>
+        </w:numPr>
+        <w:rPr>
+          <w:strike/>
+        </w:rPr>
+      </w:pPr>
+      <w:r>
+        <w:rPr>
+          <w:rFonts w:hint="cs"/>
+          <w:strike/>
+          <w:rtl/>
+        </w:rPr>
+        <w:t>לפצל ולקצר את זמני ההושטה</w:t>
+      </w:r>
+    </w:p>
+    <w:p>
+      <w:pPr>
+        <w:pStyle w:val="ListParagraph"/>
+        <w:ind w:left="2160"/>
+        <w:rPr>
+          <w:strike/>
+          <w:rtl/>
+        </w:rPr>
+      </w:pPr>
+      <w:r>
+        <w:rPr>
+          <w:rFonts w:hint="cs"/>
+          <w:strike/>
+          <w:rtl/>
+        </w:rPr>
+        <w:t xml:space="preserve">קרייג מצא אפקט עד </w:t>
+      </w:r>
+      <w:r>
+        <w:rPr>
+          <w:strike/>
+        </w:rPr>
+        <w:t>700ms</w:t>
+      </w:r>
+      <w:r>
+        <w:rPr>
+          <w:rFonts w:hint="cs"/>
+          <w:strike/>
+          <w:rtl/>
+        </w:rPr>
+        <w:t>. סביר שאפקט לא מודע לא ישרוד הרבה זמן.</w:t>
+      </w:r>
+    </w:p>
+    <w:p>
+      <w:pPr>
+        <w:pStyle w:val="ListParagraph"/>
+        <w:ind w:left="2160"/>
+        <w:rPr>
+          <w:strike/>
+        </w:rPr>
+      </w:pPr>
+      <w:r>
+        <w:rPr>
+          <w:rFonts w:hint="cs"/>
+          <w:strike/>
+          <w:rtl/>
+        </w:rPr>
+        <w:t xml:space="preserve">להגביל את </w:t>
+      </w:r>
+      <w:r>
+        <w:rPr>
+          <w:strike/>
+        </w:rPr>
+        <w:t>Reaction time</w:t>
+      </w:r>
+      <w:r>
+        <w:rPr>
+          <w:rFonts w:hint="cs"/>
+          <w:strike/>
+          <w:rtl/>
+        </w:rPr>
+        <w:t xml:space="preserve"> ל-</w:t>
+      </w:r>
+      <w:r>
+        <w:rPr>
+          <w:strike/>
+        </w:rPr>
+        <w:t>400ms</w:t>
+      </w:r>
+      <w:r>
+        <w:rPr>
+          <w:rFonts w:hint="cs"/>
+          <w:strike/>
+          <w:rtl/>
+        </w:rPr>
+        <w:t xml:space="preserve"> ואת </w:t>
+      </w:r>
+      <w:r>
+        <w:rPr>
+          <w:strike/>
+        </w:rPr>
+        <w:t>Movement time</w:t>
+      </w:r>
+      <w:r>
+        <w:rPr>
+          <w:rFonts w:hint="cs"/>
+          <w:strike/>
+          <w:rtl/>
+        </w:rPr>
+        <w:t xml:space="preserve"> ל-</w:t>
+      </w:r>
+      <w:r>
+        <w:rPr>
+          <w:strike/>
+        </w:rPr>
+        <w:t>300ms</w:t>
+      </w:r>
+      <w:r>
+        <w:rPr>
+          <w:rFonts w:hint="cs"/>
+          <w:strike/>
+          <w:rtl/>
+        </w:rPr>
+        <w:t xml:space="preserve"> (תבדוק זמנים במאמרים שלו).</w:t>
+      </w:r>
+    </w:p>
+    <w:p>
+      <w:pPr>
+        <w:pStyle w:val="ListParagraph"/>
+        <w:numPr>
+          <w:ilvl w:val="3"/>
+          <w:numId w:val="1"/>
+        </w:numPr>
+        <w:rPr>
+          <w:strike/>
+        </w:rPr>
+      </w:pPr>
+      <w:r>
+        <w:rPr>
+          <w:rFonts w:hint="cs"/>
+          <w:strike/>
+          <w:rtl/>
+        </w:rPr>
+        <w:t xml:space="preserve">מה החלוקה הנכונה לזמנים? </w:t>
+      </w:r>
+    </w:p>
+    <w:p>
+      <w:pPr>
+        <w:pStyle w:val="ListParagraph"/>
+        <w:ind w:left="2880"/>
+        <w:rPr>
+          <w:strike/>
+          <w:rtl/>
+        </w:rPr>
+      </w:pPr>
+      <w:r>
+        <w:rPr>
+          <w:strike/>
+        </w:rPr>
+        <w:t>Dotan 2018</w:t>
+      </w:r>
+      <w:r>
+        <w:rPr>
+          <w:rFonts w:hint="cs"/>
+          <w:strike/>
+          <w:rtl/>
+        </w:rPr>
+        <w:t xml:space="preserve"> </w:t>
+      </w:r>
+      <w:r>
+        <w:rPr>
+          <w:strike/>
+          <w:rtl/>
+        </w:rPr>
+        <w:t>–</w:t>
+      </w:r>
+      <w:r>
+        <w:rPr>
+          <w:rFonts w:hint="cs"/>
+          <w:strike/>
+          <w:rtl/>
+        </w:rPr>
+        <w:t xml:space="preserve"> לא ברור. בפרדיגמה הגירוי ממשיך להשתנות עד 1200</w:t>
+      </w:r>
+      <w:r>
+        <w:rPr>
+          <w:strike/>
+        </w:rPr>
+        <w:t>ms</w:t>
+      </w:r>
+      <w:r>
+        <w:rPr>
+          <w:rFonts w:hint="cs"/>
+          <w:strike/>
+          <w:rtl/>
+        </w:rPr>
+        <w:t xml:space="preserve">, אז אין בדיוק </w:t>
+      </w:r>
+    </w:p>
+    <w:p>
+      <w:pPr>
+        <w:pStyle w:val="ListParagraph"/>
+        <w:ind w:left="3600" w:firstLine="720"/>
+        <w:rPr>
+          <w:strike/>
+          <w:rtl/>
+        </w:rPr>
+      </w:pPr>
+      <w:r>
+        <w:rPr>
+          <w:rFonts w:hint="cs"/>
+          <w:strike/>
+          <w:rtl/>
+        </w:rPr>
+        <w:t>הגבלה.</w:t>
+      </w:r>
+    </w:p>
+    <w:p>
+      <w:pPr>
+        <w:pStyle w:val="ListParagraph"/>
+        <w:ind w:left="2880"/>
+        <w:rPr>
+          <w:strike/>
+          <w:rtl/>
+        </w:rPr>
+      </w:pPr>
+      <w:r>
+        <w:rPr>
+          <w:strike/>
+        </w:rPr>
+        <w:t>Gallivan 2014</w:t>
+      </w:r>
+      <w:r>
+        <w:rPr>
+          <w:rFonts w:hint="cs"/>
+          <w:strike/>
+          <w:rtl/>
+        </w:rPr>
+        <w:t xml:space="preserve"> </w:t>
+      </w:r>
+      <w:r>
+        <w:rPr>
+          <w:strike/>
+          <w:rtl/>
+        </w:rPr>
+        <w:t>–</w:t>
+      </w:r>
+      <w:r>
+        <w:rPr>
+          <w:rFonts w:hint="cs"/>
+          <w:strike/>
+          <w:rtl/>
+        </w:rPr>
+        <w:t xml:space="preserve"> תחילת תנועה עד </w:t>
+      </w:r>
+      <w:r>
+        <w:rPr>
+          <w:strike/>
+        </w:rPr>
+        <w:t>325ms</w:t>
+      </w:r>
+      <w:r>
+        <w:rPr>
+          <w:rFonts w:hint="cs"/>
+          <w:strike/>
+          <w:rtl/>
+        </w:rPr>
+        <w:t xml:space="preserve">, משך תנועה עוד </w:t>
+      </w:r>
+      <w:r>
+        <w:rPr>
+          <w:strike/>
+        </w:rPr>
+        <w:t>425ms</w:t>
+      </w:r>
+      <w:r>
+        <w:rPr>
+          <w:rFonts w:hint="cs"/>
+          <w:strike/>
+          <w:rtl/>
+        </w:rPr>
+        <w:t>.</w:t>
+      </w:r>
+    </w:p>
+    <w:p>
+      <w:pPr>
+        <w:pStyle w:val="ListParagraph"/>
+        <w:ind w:left="2880"/>
+        <w:rPr>
+          <w:strike/>
+          <w:rtl/>
+        </w:rPr>
+      </w:pPr>
+      <w:r>
+        <w:rPr>
+          <w:strike/>
+        </w:rPr>
+        <w:t>Cressman 2007</w:t>
+      </w:r>
+      <w:r>
+        <w:rPr>
+          <w:rFonts w:hint="cs"/>
+          <w:strike/>
+          <w:rtl/>
+        </w:rPr>
+        <w:t xml:space="preserve"> הגביל את כל התנועה ל-300-500</w:t>
+      </w:r>
+      <w:r>
+        <w:rPr>
+          <w:strike/>
+        </w:rPr>
+        <w:t>ms</w:t>
+      </w:r>
+      <w:r>
+        <w:rPr>
+          <w:rFonts w:hint="cs"/>
+          <w:strike/>
+          <w:rtl/>
+        </w:rPr>
+        <w:t>, אצלו נבדקים התחילו תנועה מתי שרצו.</w:t>
+      </w:r>
+    </w:p>
+    <w:p>
+      <w:pPr>
+        <w:pStyle w:val="ListParagraph"/>
+        <w:numPr>
+          <w:ilvl w:val="2"/>
+          <w:numId w:val="1"/>
+        </w:numPr>
+        <w:rPr>
+          <w:strike/>
+        </w:rPr>
+      </w:pPr>
+      <w:r>
+        <w:rPr>
+          <w:rFonts w:hint="cs"/>
+          <w:strike/>
+          <w:rtl/>
+        </w:rPr>
+        <w:lastRenderedPageBreak/>
+        <w:t>הצגת הקטגוריות כבר עם המטרה כך שהם לא יצטרכו לעבד את זה.</w:t>
+      </w:r>
+    </w:p>
+    <w:p>
+      <w:pPr>
+        <w:pStyle w:val="ListParagraph"/>
+        <w:numPr>
+          <w:ilvl w:val="3"/>
+          <w:numId w:val="1"/>
+        </w:numPr>
+        <w:rPr>
+          <w:strike/>
+          <w:rtl/>
+        </w:rPr>
+      </w:pPr>
+      <w:r>
+        <w:rPr>
+          <w:rFonts w:hint="cs"/>
+          <w:strike/>
+          <w:rtl/>
+        </w:rPr>
+        <w:t>צור מסיכות חדשות.</w:t>
+      </w:r>
+    </w:p>
+    <w:p>
+      <w:pPr>
+        <w:pStyle w:val="ListParagraph"/>
+        <w:numPr>
+          <w:ilvl w:val="2"/>
+          <w:numId w:val="1"/>
+        </w:numPr>
+        <w:rPr>
+          <w:strike/>
+          <w:rtl/>
+        </w:rPr>
+      </w:pPr>
+      <w:r>
+        <w:rPr>
+          <w:rFonts w:hint="cs"/>
+          <w:strike/>
+          <w:rtl/>
+        </w:rPr>
+        <w:t xml:space="preserve">הוספת בלוק אימון ללא </w:t>
+      </w:r>
+      <w:r>
+        <w:rPr>
+          <w:strike/>
+        </w:rPr>
+        <w:t>prime</w:t>
+      </w:r>
+      <w:r>
+        <w:rPr>
+          <w:rFonts w:hint="cs"/>
+          <w:strike/>
+          <w:rtl/>
+        </w:rPr>
+        <w:t>, כדי לתרגל תגובה מהירה.</w:t>
+      </w:r>
+    </w:p>
+    <w:p>
+      <w:pPr>
+        <w:pStyle w:val="ListParagraph"/>
+        <w:numPr>
+          <w:ilvl w:val="2"/>
+          <w:numId w:val="1"/>
+        </w:numPr>
+        <w:rPr>
+          <w:strike/>
+          <w:rtl/>
+        </w:rPr>
+      </w:pPr>
+      <w:r>
+        <w:rPr>
+          <w:rFonts w:hint="cs"/>
+          <w:strike/>
+          <w:rtl/>
+        </w:rPr>
+        <w:t>לקצר את מרחק ההושטה ל-35 (כי אין הרבה זמן).</w:t>
+      </w:r>
+    </w:p>
+    <w:p>
+      <w:pPr>
+        <w:pStyle w:val="ListParagraph"/>
+        <w:numPr>
+          <w:ilvl w:val="2"/>
+          <w:numId w:val="1"/>
+        </w:numPr>
+        <w:rPr>
+          <w:strike/>
+        </w:rPr>
+      </w:pPr>
+      <w:r>
+        <w:rPr>
+          <w:rFonts w:hint="cs"/>
+          <w:strike/>
+          <w:rtl/>
+        </w:rPr>
+        <w:t>להגדיל מטרה</w:t>
+      </w:r>
+    </w:p>
+    <w:p>
+      <w:pPr>
+        <w:pStyle w:val="ListParagraph"/>
+        <w:ind w:left="2160"/>
+        <w:rPr>
+          <w:strike/>
+          <w:rtl/>
+        </w:rPr>
+      </w:pPr>
+      <w:r>
+        <w:rPr>
+          <w:rFonts w:hint="cs"/>
+          <w:strike/>
+          <w:rtl/>
+        </w:rPr>
+        <w:t>התכנון והריכוז הדרוש לתנועה מדויקת יכול לדרוס אפקט לא מודעים.</w:t>
+      </w:r>
+    </w:p>
+    <w:p>
+      <w:pPr>
+        <w:pStyle w:val="ListParagraph"/>
+        <w:numPr>
+          <w:ilvl w:val="2"/>
+          <w:numId w:val="1"/>
+        </w:numPr>
+        <w:rPr>
+          <w:strike/>
+          <w:rtl/>
+        </w:rPr>
+      </w:pPr>
+      <w:r>
+        <w:rPr>
+          <w:rFonts w:hint="cs"/>
+          <w:strike/>
+          <w:rtl/>
+        </w:rPr>
+        <w:t>ניסוי המשך אפשר לשנות מטרה תוך כדי תנועה ואז לראות אם אפשר להשפיע עליהם אחרי שהם כבר התחילו.</w:t>
+      </w:r>
+    </w:p>
+    <w:p>
+      <w:pPr>
+        <w:pStyle w:val="ListParagraph"/>
+        <w:numPr>
+          <w:ilvl w:val="2"/>
+          <w:numId w:val="1"/>
+        </w:numPr>
+        <w:rPr>
+          <w:strike/>
+        </w:rPr>
+      </w:pPr>
+      <w:r>
+        <w:rPr>
+          <w:rFonts w:hint="cs"/>
+          <w:strike/>
+          <w:rtl/>
+        </w:rPr>
+        <w:t>לעדכן פריים של מצגת שהקטגוריזציה והמטרה מופיעים יחד.</w:t>
+      </w:r>
+    </w:p>
+    <w:p>
+      <w:pPr>
+        <w:pStyle w:val="ListParagraph"/>
+        <w:numPr>
+          <w:ilvl w:val="2"/>
+          <w:numId w:val="1"/>
+        </w:numPr>
+      </w:pPr>
+      <w:r>
+        <w:rPr>
+          <w:rFonts w:hint="cs"/>
+          <w:rtl/>
+        </w:rPr>
+        <w:t>להכניס סיגנל אודיאוטורי של התחלת תנועה?</w:t>
+      </w:r>
+    </w:p>
+    <w:p>
+      <w:pPr>
+        <w:pStyle w:val="ListParagraph"/>
+        <w:numPr>
+          <w:ilvl w:val="0"/>
+          <w:numId w:val="1"/>
+        </w:numPr>
+      </w:pPr>
+      <w:r>
+        <w:rPr>
+          <w:rFonts w:hint="cs"/>
+          <w:strike/>
+          <w:rtl/>
+        </w:rPr>
+        <w:t>למה יש החמצות בהקלטת התנועה?</w:t>
+      </w:r>
+      <w:r>
+        <w:rPr>
+          <w:rFonts w:hint="cs"/>
+          <w:strike/>
+          <w:rtl/>
+        </w:rPr>
+        <w:t xml:space="preserve"> כנראה בגלל </w:t>
+      </w:r>
+      <w:r>
+        <w:rPr>
+          <w:rFonts w:hint="cs"/>
+          <w:strike/>
+          <w:rtl/>
+        </w:rPr>
+        <w:t xml:space="preserve">שהמערכת היתה על </w:t>
+      </w:r>
+      <w:r>
+        <w:rPr>
+          <w:strike/>
+        </w:rPr>
+        <w:t>active+passive</w:t>
+      </w:r>
+      <w:r>
+        <w:rPr>
+          <w:rFonts w:hint="cs"/>
+          <w:rtl/>
+        </w:rPr>
+        <w:t>.</w:t>
+      </w:r>
+    </w:p>
+    <w:p>
+      <w:pPr>
+        <w:pStyle w:val="ListParagraph"/>
+        <w:numPr>
+          <w:ilvl w:val="1"/>
+          <w:numId w:val="1"/>
+        </w:numPr>
+      </w:pPr>
+      <w:r>
+        <w:rPr>
+          <w:rFonts w:hint="cs"/>
+          <w:strike/>
+          <w:rtl/>
+        </w:rPr>
+        <w:t>האם יש פריימים מפוספסים של המצלמה גם בהקלטות שאני עשיתי? כן ב-1013.</w:t>
+      </w:r>
+    </w:p>
+    <w:p>
+      <w:pPr>
+        <w:pStyle w:val="ListParagraph"/>
+        <w:numPr>
+          <w:ilvl w:val="1"/>
+          <w:numId w:val="1"/>
+        </w:numPr>
+        <w:rPr>
+          <w:strike/>
+        </w:rPr>
+      </w:pPr>
+      <w:r>
+        <w:rPr>
+          <w:rFonts w:hint="cs"/>
+          <w:strike/>
+          <w:rtl/>
+        </w:rPr>
+        <w:t>צריך מספר סיריאלי של רשיון כדי לשלוח מייל ל-</w:t>
+      </w:r>
+      <w:r>
+        <w:rPr>
+          <w:strike/>
+        </w:rPr>
+        <w:t>optitrack</w:t>
+      </w:r>
+      <w:r>
+        <w:rPr>
+          <w:rFonts w:hint="cs"/>
+          <w:strike/>
+          <w:rtl/>
+        </w:rPr>
+        <w:t>.</w:t>
+      </w:r>
+    </w:p>
+    <w:p>
+      <w:pPr>
+        <w:pStyle w:val="NoSpacing"/>
+        <w:numPr>
+          <w:ilvl w:val="0"/>
+          <w:numId w:val="1"/>
+        </w:numPr>
+        <w:rPr>
+          <w:strike/>
+        </w:rPr>
+      </w:pPr>
+      <w:r>
+        <w:rPr>
+          <w:rFonts w:hint="cs"/>
+          <w:strike/>
+          <w:rtl/>
+        </w:rPr>
+        <w:t>להתחיל הקלטת תנועה מרגע הצגת גירוי ראשון</w:t>
+      </w:r>
+    </w:p>
+    <w:p>
+      <w:pPr>
+        <w:pStyle w:val="NoSpacing"/>
+        <w:numPr>
+          <w:ilvl w:val="0"/>
+          <w:numId w:val="1"/>
+        </w:numPr>
+        <w:rPr>
+          <w:strike/>
+        </w:rPr>
+      </w:pPr>
+      <w:r>
+        <w:rPr>
+          <w:rFonts w:hint="cs"/>
+          <w:strike/>
+          <w:rtl/>
+        </w:rPr>
+        <w:t xml:space="preserve">למה לוקח </w:t>
+      </w:r>
+      <w:r>
+        <w:rPr>
+          <w:strike/>
+        </w:rPr>
+        <w:t>20ms</w:t>
+      </w:r>
+      <w:r>
+        <w:rPr>
+          <w:rFonts w:hint="cs"/>
+          <w:strike/>
+          <w:rtl/>
+        </w:rPr>
+        <w:t xml:space="preserve"> לעבור מ-</w:t>
+      </w:r>
+      <w:r>
+        <w:rPr>
+          <w:strike/>
+        </w:rPr>
+        <w:t>to</w:t>
+      </w:r>
+      <w:r>
+        <w:rPr>
+          <w:rFonts w:hint="cs"/>
+          <w:strike/>
+          <w:rtl/>
+        </w:rPr>
+        <w:t xml:space="preserve"> ל-</w:t>
+      </w:r>
+      <w:r>
+        <w:rPr>
+          <w:strike/>
+        </w:rPr>
+        <w:t>from</w:t>
+      </w:r>
+      <w:r>
+        <w:rPr>
+          <w:rFonts w:hint="cs"/>
+          <w:strike/>
+          <w:rtl/>
+        </w:rPr>
+        <w:t>?</w:t>
+      </w:r>
+    </w:p>
+    <w:p>
+      <w:pPr>
+        <w:pStyle w:val="NoSpacing"/>
+        <w:numPr>
+          <w:ilvl w:val="0"/>
+          <w:numId w:val="1"/>
+        </w:numPr>
+      </w:pPr>
+      <w:r>
+        <w:rPr>
+          <w:rFonts w:hint="cs"/>
+          <w:rtl/>
+        </w:rPr>
+        <w:t>ב-</w:t>
+      </w:r>
+      <w:r>
+        <w:t>tests</w:t>
+      </w:r>
+      <w:r>
+        <w:rPr>
+          <w:rFonts w:hint="cs"/>
+          <w:rtl/>
+        </w:rPr>
+        <w:t xml:space="preserve"> תתאים את זה כך שהפרמטר של </w:t>
+      </w:r>
+      <w:r>
+        <w:t>type</w:t>
+      </w:r>
+      <w:r>
+        <w:rPr>
+          <w:rFonts w:hint="cs"/>
+          <w:rtl/>
+        </w:rPr>
+        <w:t xml:space="preserve"> ישנה את הכל ככה שזה יתאים להרצה גם על </w:t>
+      </w:r>
+      <w:r>
+        <w:t>trials lists</w:t>
+      </w:r>
+      <w:r>
+        <w:rPr>
+          <w:rFonts w:hint="cs"/>
+        </w:rPr>
+        <w:t xml:space="preserve"> </w:t>
+      </w:r>
+      <w:r>
+        <w:rPr>
+          <w:rFonts w:hint="cs"/>
+          <w:rtl/>
+        </w:rPr>
+        <w:t xml:space="preserve">וגם על </w:t>
+      </w:r>
+      <w:r>
+        <w:t>practice trial lists</w:t>
+      </w:r>
+      <w:r>
+        <w:rPr>
+          <w:rFonts w:hint="cs"/>
+          <w:rtl/>
+        </w:rPr>
+        <w:t>. מבחינת נגיד מספר התנאים שזה מצפה לראות.</w:t>
+      </w:r>
+      <w:r>
+        <w:t xml:space="preserve"> </w:t>
+      </w:r>
+      <w:r>
+        <w:rPr>
+          <w:rFonts w:hint="cs"/>
+          <w:rtl/>
+        </w:rPr>
+        <w:t xml:space="preserve"> תעשה מדריך איך להשתמש בזה כדי לבדוק </w:t>
+      </w:r>
+      <w:r>
+        <w:t>trials list</w:t>
+      </w:r>
+      <w:r>
+        <w:rPr>
+          <w:rFonts w:hint="cs"/>
+        </w:rPr>
+        <w:t xml:space="preserve"> </w:t>
+      </w:r>
+      <w:r>
+        <w:rPr>
+          <w:rFonts w:hint="cs"/>
+          <w:rtl/>
+        </w:rPr>
+        <w:t xml:space="preserve">וגם איך לבדוק </w:t>
+      </w:r>
+      <w:r>
+        <w:t>practice trials lists</w:t>
+      </w:r>
+      <w:r>
+        <w:rPr>
+          <w:rFonts w:hint="cs"/>
+          <w:rtl/>
+        </w:rPr>
+        <w:t>.</w:t>
+      </w:r>
+    </w:p>
+    <w:p>
+      <w:pPr>
+        <w:pStyle w:val="NoSpacing"/>
+        <w:numPr>
+          <w:ilvl w:val="0"/>
+          <w:numId w:val="1"/>
+        </w:numPr>
+      </w:pPr>
+      <w:r>
+        <w:rPr>
+          <w:rFonts w:hint="cs"/>
+          <w:rtl/>
+        </w:rPr>
+        <w:t xml:space="preserve">תעדכן במסמך </w:t>
+      </w:r>
+      <w:r>
+        <w:t>sub log</w:t>
+      </w:r>
+      <w:r>
+        <w:rPr>
+          <w:rFonts w:hint="cs"/>
+          <w:rtl/>
+        </w:rPr>
+        <w:t>, נבדקים 11-20:</w:t>
+      </w:r>
+    </w:p>
+    <w:p>
+      <w:pPr>
+        <w:pStyle w:val="NoSpacing"/>
+        <w:numPr>
+          <w:ilvl w:val="1"/>
+          <w:numId w:val="1"/>
+        </w:numPr>
+      </w:pPr>
+      <w:r>
+        <w:rPr>
+          <w:rFonts w:hint="cs"/>
+          <w:rtl/>
+        </w:rPr>
+        <w:t>ז"ת קצר יותר, מפוצל לזמן התחלת תנועה וזמן הושטה.</w:t>
+      </w:r>
+    </w:p>
+    <w:p>
+      <w:pPr>
+        <w:pStyle w:val="NoSpacing"/>
+        <w:numPr>
+          <w:ilvl w:val="1"/>
+          <w:numId w:val="1"/>
+        </w:numPr>
+      </w:pPr>
+      <w:r>
+        <w:rPr>
+          <w:rFonts w:hint="cs"/>
+          <w:rtl/>
+        </w:rPr>
+        <w:t>מרחק הושטה קצר יותר</w:t>
+      </w:r>
+    </w:p>
+    <w:p>
+      <w:pPr>
+        <w:pStyle w:val="NoSpacing"/>
+        <w:numPr>
+          <w:ilvl w:val="1"/>
+          <w:numId w:val="1"/>
+        </w:numPr>
+      </w:pPr>
+      <w:r>
+        <w:rPr>
+          <w:rFonts w:hint="cs"/>
+          <w:rtl/>
+        </w:rPr>
+        <w:t xml:space="preserve">מטרה גדולה יותר, </w:t>
+      </w:r>
+      <w:r>
+        <w:rPr>
+          <w:rFonts w:hint="cs"/>
+          <w:rtl/>
+        </w:rPr>
+        <w:t>אין הנחיה לגעת במרכז העיגול</w:t>
+      </w:r>
+    </w:p>
+    <w:p>
+      <w:pPr>
+        <w:pStyle w:val="NoSpacing"/>
+        <w:numPr>
+          <w:ilvl w:val="1"/>
+          <w:numId w:val="1"/>
+        </w:numPr>
+      </w:pPr>
+      <w:r>
+        <w:rPr>
+          <w:rFonts w:hint="cs"/>
+          <w:rtl/>
+        </w:rPr>
+        <w:t xml:space="preserve">קטגוריות מוצגות כבר עם </w:t>
+      </w:r>
+      <w:r>
+        <w:rPr>
+          <w:rFonts w:hint="cs"/>
+          <w:rtl/>
+        </w:rPr>
+        <w:t>ה-</w:t>
+      </w:r>
+      <w:r>
+        <w:t>fixation</w:t>
+      </w:r>
+    </w:p>
+    <w:p>
+      <w:pPr>
         <w:pStyle w:val="NoSpacing"/>
         <w:numPr>
           <w:ilvl w:val="0"/>
@@ -9817,54 +10758,111 @@
             <w:rStyle w:val="Hyperlink"/>
             <w:strike/>
           </w:rPr>
-          <w:t>http://psychtoolbox.org/docs/S</w:t>
-        </w:r>
-        <w:r>
-          <w:rPr>
-            <w:rStyle w:val="Hyperlink"/>
-            <w:strike/>
-          </w:rPr>
-          <w:t>y</w:t>
-        </w:r>
-        <w:r>
-          <w:rPr>
-            <w:rStyle w:val="Hyperlink"/>
-            <w:strike/>
-          </w:rPr>
-          <w:t>ncTrouble</w:t>
+          <w:t>http://psychtoolbox.org/docs/SyncTrouble</w:t>
         </w:r>
       </w:hyperlink>
     </w:p>
     <w:p>
       <w:pPr>
+        <w:ind w:left="720" w:firstLine="720"/>
+        <w:rPr>
+          <w:strike/>
+          <w:rtl/>
+        </w:rPr>
+      </w:pPr>
+      <w:r>
+        <w:rPr>
+          <w:rFonts w:hint="cs"/>
+          <w:strike/>
+          <w:rtl/>
+        </w:rPr>
+        <w:t>הומלץ להוריד את מספר ה-</w:t>
+      </w:r>
+      <w:r>
+        <w:rPr>
+          <w:strike/>
+        </w:rPr>
+        <w:t>textures</w:t>
+      </w:r>
+      <w:r>
+        <w:rPr>
+          <w:rFonts w:hint="cs"/>
+          <w:strike/>
+          <w:rtl/>
+        </w:rPr>
+        <w:t xml:space="preserve"> השמורות, וכך עשיתי</w:t>
+      </w:r>
+      <w:r>
+        <w:rPr>
+          <w:rFonts w:hint="cs"/>
+          <w:strike/>
+          <w:rtl/>
+        </w:rPr>
+        <w:t>.</w:t>
+      </w:r>
+    </w:p>
+    <w:p>
+      <w:pPr>
         <w:pStyle w:val="ListParagraph"/>
-        <w:numPr>
-          <w:ilvl w:val="2"/>
-          <w:numId w:val="1"/>
-        </w:numPr>
-      </w:pPr>
-      <w:r>
-        <w:rPr>
-          <w:rFonts w:hint="cs"/>
-          <w:rtl/>
-        </w:rPr>
-        <w:t>הומלץ להוריד את מספר ה-</w:t>
-      </w:r>
-      <w:r>
-        <w:t>textures</w:t>
-      </w:r>
-      <w:r>
-        <w:rPr>
-          <w:rFonts w:hint="cs"/>
-          <w:rtl/>
-        </w:rPr>
-        <w:t xml:space="preserve"> השמורות, וכך עשיתי, כעת יש להריץ ניסוי ולראות מה הדיבור.</w:t>
+        <w:ind w:left="1440"/>
+      </w:pPr>
+      <w:r>
+        <w:rPr>
+          <w:rFonts w:hint="cs"/>
+          <w:rtl/>
+        </w:rPr>
+        <w:t>האם השינוי הוריד את כמות הפריימים המפוספסים?</w:t>
       </w:r>
     </w:p>
     <w:p>
       <w:pPr>
         <w:pStyle w:val="ListParagraph"/>
         <w:numPr>
+          <w:ilvl w:val="1"/>
+          <w:numId w:val="1"/>
+        </w:numPr>
+      </w:pPr>
+      <w:r>
+        <w:rPr>
+          <w:rFonts w:hint="cs"/>
+          <w:rtl/>
+        </w:rPr>
+        <w:t>לשלוח מייל ל-</w:t>
+      </w:r>
+      <w:r>
+        <w:t>VPIXX</w:t>
+      </w:r>
+      <w:r>
+        <w:rPr>
+          <w:rFonts w:hint="cs"/>
+          <w:rtl/>
+        </w:rPr>
+        <w:t xml:space="preserve"> לגבי פספוס </w:t>
+      </w:r>
+      <w:r>
+        <w:t>flips</w:t>
+      </w:r>
+    </w:p>
+    <w:p>
+      <w:pPr>
+        <w:pStyle w:val="NoSpacing"/>
+        <w:numPr>
+          <w:ilvl w:val="1"/>
+          <w:numId w:val="1"/>
+        </w:numPr>
+      </w:pPr>
+      <w:r>
+        <w:rPr>
+          <w:rFonts w:hint="cs"/>
+          <w:rtl/>
+        </w:rPr>
+        <w:t>לשאול את אורי ואיתי לגבי הקוד שלי? או אולי להריץ משהו במשך שעה כשהוא מאוד יעיל ולראות אם יש בעיה.</w:t>
+      </w:r>
+    </w:p>
+    <w:p>
+      <w:pPr>
+        <w:pStyle w:val="NoSpacing"/>
+        <w:numPr>
           <w:ilvl w:val="0"/>
           <w:numId w:val="1"/>
         </w:numPr>
@@ -9874,200 +10872,463 @@
           <w:rFonts w:hint="cs"/>
           <w:rtl/>
         </w:rPr>
-        <w:t>למה יש החמצות בהקלטת התנועה?</w:t>
+        <w:t>היות ו-</w:t>
+      </w:r>
+      <w:r>
+        <w:rPr>
+          <w:rFonts w:hint="cs"/>
+        </w:rPr>
+        <w:t>MT</w:t>
+      </w:r>
+      <w:r>
+        <w:rPr>
+          <w:rFonts w:hint="cs"/>
+          <w:rtl/>
+        </w:rPr>
+        <w:t xml:space="preserve"> נמדד מתחילת התנועה, אשר כעת יכולה לקרות לפני הצגת המטרה (ז"א שיכול להיות מוצג להם מסך "זזת לאט מדי" עוד לפני שבכלל הוצגה המטרה), חשוב להסביר לנבדקים </w:t>
+      </w:r>
+      <w:r>
+        <w:rPr>
+          <w:rFonts w:hint="cs"/>
+          <w:rtl/>
+        </w:rPr>
+        <w:t>שמסך זה מסמל שהם היו רחוקים מנקודת ההתחלה ליותר מדי זמן. אם הם התחילו לזוז, הם חייבם לסיים את התנועה בזמן קצר אחרת יגיע מסך זה.</w:t>
+      </w:r>
+    </w:p>
+    <w:p>
+      <w:pPr>
+        <w:pStyle w:val="NoSpacing"/>
+        <w:numPr>
+          <w:ilvl w:val="0"/>
+          <w:numId w:val="1"/>
+        </w:numPr>
+      </w:pPr>
+      <w:r>
+        <w:rPr>
+          <w:rFonts w:hint="cs"/>
+          <w:rtl/>
+        </w:rPr>
+        <w:t>כשאתה מגייס נבדקים תשתמש רק במייל שלך.</w:t>
+      </w:r>
+    </w:p>
+    <w:p>
+      <w:pPr>
+        <w:pStyle w:val="NoSpacing"/>
+        <w:ind w:left="720"/>
+        <w:rPr>
+          <w:rtl/>
+        </w:rPr>
+      </w:pPr>
+      <w:r>
+        <w:rPr>
+          <w:rFonts w:hint="cs"/>
+          <w:rtl/>
+        </w:rPr>
+        <w:t>אפשר גם להשתמש ב-</w:t>
+      </w:r>
+      <w:r>
+        <w:t>Microsoft forms</w:t>
+      </w:r>
+      <w:r>
+        <w:rPr>
+          <w:rFonts w:hint="cs"/>
+          <w:rtl/>
+        </w:rPr>
+        <w:t>.</w:t>
+      </w:r>
+    </w:p>
+    <w:p>
+      <w:pPr>
+        <w:pStyle w:val="NoSpacing"/>
+        <w:numPr>
+          <w:ilvl w:val="0"/>
+          <w:numId w:val="1"/>
+        </w:numPr>
+      </w:pPr>
+      <w:r>
+        <w:rPr>
+          <w:rFonts w:hint="cs"/>
+          <w:rtl/>
+        </w:rPr>
+        <w:t xml:space="preserve">תשים ססמא לקובץ </w:t>
+      </w:r>
+      <w:r>
+        <w:t>sub_log</w:t>
+      </w:r>
+      <w:r>
+        <w:rPr>
+          <w:rFonts w:hint="cs"/>
+          <w:rtl/>
+        </w:rPr>
+        <w:t xml:space="preserve">: </w:t>
+      </w:r>
+      <w:r>
+        <w:t>khen123</w:t>
+      </w:r>
+    </w:p>
+    <w:p>
+      <w:pPr>
+        <w:pStyle w:val="NoSpacing"/>
+        <w:numPr>
+          <w:ilvl w:val="0"/>
+          <w:numId w:val="1"/>
+        </w:numPr>
+        <w:rPr>
+          <w:rFonts w:hint="cs"/>
+          <w:rtl/>
+        </w:rPr>
+      </w:pPr>
+      <w:r>
+        <w:rPr>
+          <w:rFonts w:hint="cs"/>
+          <w:rtl/>
+        </w:rPr>
+        <w:t>תפתח קובץ למיילים של נבדקים.</w:t>
+      </w:r>
+    </w:p>
+    <w:p>
+      <w:pPr>
+        <w:rPr>
+          <w:rtl/>
+        </w:rPr>
+      </w:pPr>
+      <w:r>
+        <w:rPr>
+          <w:rFonts w:hint="cs"/>
+          <w:rtl/>
+        </w:rPr>
+        <w:t>@@@@@@@@@@@@@@@</w:t>
+      </w:r>
+      <w:r>
+        <w:t>Analysis</w:t>
+      </w:r>
+      <w:r>
+        <w:rPr>
+          <w:rFonts w:hint="cs"/>
+          <w:rtl/>
+        </w:rPr>
+        <w:t>@@@@@@@@@@@@@@@@</w:t>
+      </w:r>
+    </w:p>
+    <w:p>
+      <w:pPr>
+        <w:rPr>
+          <w:rtl/>
+        </w:rPr>
+      </w:pPr>
+      <w:r>
+        <w:rPr>
+          <w:rFonts w:hint="cs"/>
+          <w:rtl/>
+        </w:rPr>
+        <w:t>@@@@@@@@@@@@@@@</w:t>
+      </w:r>
+      <w:r>
+        <w:t>Analysis</w:t>
+      </w:r>
+      <w:r>
+        <w:rPr>
+          <w:rFonts w:hint="cs"/>
+          <w:rtl/>
+        </w:rPr>
+        <w:t>@@@@@@@@@@@@@@@@</w:t>
+      </w:r>
+    </w:p>
+    <w:p>
+      <w:pPr>
+        <w:rPr>
+          <w:rtl/>
+        </w:rPr>
+      </w:pPr>
+      <w:r>
+        <w:rPr>
+          <w:rFonts w:hint="cs"/>
+          <w:rtl/>
+        </w:rPr>
+        <w:t>@@@@@@@@@@@@@@@</w:t>
+      </w:r>
+      <w:r>
+        <w:t>Analysis</w:t>
+      </w:r>
+      <w:r>
+        <w:rPr>
+          <w:rFonts w:hint="cs"/>
+          <w:rtl/>
+        </w:rPr>
+        <w:t>@@@@@@@@@@@@@@@@</w:t>
       </w:r>
     </w:p>
     <w:p>
       <w:pPr>
         <w:pStyle w:val="ListParagraph"/>
         <w:numPr>
+          <w:ilvl w:val="0"/>
+          <w:numId w:val="1"/>
+        </w:numPr>
+        <w:rPr>
+          <w:strike/>
+        </w:rPr>
+      </w:pPr>
+      <w:r>
+        <w:rPr>
+          <w:rFonts w:hint="cs"/>
+          <w:strike/>
+          <w:rtl/>
+        </w:rPr>
+        <w:t xml:space="preserve">תחליט מה פונקצית </w:t>
+      </w:r>
+      <w:r>
+        <w:rPr>
+          <w:strike/>
+        </w:rPr>
+        <w:t>Bspline</w:t>
+      </w:r>
+      <w:r>
+        <w:rPr>
+          <w:rFonts w:hint="cs"/>
+          <w:strike/>
+          <w:rtl/>
+        </w:rPr>
+        <w:t xml:space="preserve"> מקבלת ומה היא מחזירה, תעדכן בהתאם את התיאור שלה</w:t>
+      </w:r>
+    </w:p>
+    <w:p>
+      <w:pPr>
+        <w:pStyle w:val="ListParagraph"/>
+        <w:numPr>
+          <w:ilvl w:val="0"/>
+          <w:numId w:val="1"/>
+        </w:numPr>
+        <w:rPr>
+          <w:strike/>
+        </w:rPr>
+      </w:pPr>
+      <w:r>
+        <w:rPr>
+          <w:rFonts w:hint="cs"/>
+          <w:strike/>
+          <w:rtl/>
+        </w:rPr>
+        <w:t xml:space="preserve">להריץ בדיקות על </w:t>
+      </w:r>
+      <w:r>
+        <w:rPr>
+          <w:strike/>
+        </w:rPr>
+        <w:t>1009</w:t>
+      </w:r>
+    </w:p>
+    <w:p>
+      <w:pPr>
+        <w:pStyle w:val="ListParagraph"/>
+        <w:numPr>
+          <w:ilvl w:val="0"/>
+          <w:numId w:val="1"/>
+        </w:numPr>
+        <w:rPr>
+          <w:strike/>
+        </w:rPr>
+      </w:pPr>
+      <w:r>
+        <w:rPr>
+          <w:rFonts w:hint="cs"/>
+          <w:strike/>
+          <w:rtl/>
+        </w:rPr>
+        <w:t xml:space="preserve">לבדוק האם </w:t>
+      </w:r>
+      <w:r>
+        <w:rPr>
+          <w:strike/>
+        </w:rPr>
+        <w:t>normalizeFDA</w:t>
+      </w:r>
+      <w:r>
+        <w:rPr>
+          <w:rFonts w:hint="cs"/>
+          <w:strike/>
+          <w:rtl/>
+        </w:rPr>
+        <w:t xml:space="preserve"> מצליח למדל שם דברים כמו שצריך</w:t>
+      </w:r>
+      <w:r>
+        <w:rPr>
+          <w:rFonts w:hint="cs"/>
+          <w:strike/>
+          <w:rtl/>
+        </w:rPr>
+        <w:t xml:space="preserve"> </w:t>
+      </w:r>
+      <w:r>
+        <w:rPr>
+          <w:strike/>
+          <w:rtl/>
+        </w:rPr>
+        <w:t>–</w:t>
+      </w:r>
+      <w:r>
+        <w:rPr>
+          <w:rFonts w:hint="cs"/>
+          <w:strike/>
+          <w:rtl/>
+        </w:rPr>
+        <w:t xml:space="preserve"> אם לא, לכתוב מייל לקרייג</w:t>
+      </w:r>
+      <w:r>
+        <w:rPr>
+          <w:rFonts w:hint="cs"/>
+          <w:strike/>
+          <w:rtl/>
+        </w:rPr>
+        <w:t xml:space="preserve">@@ הצליח, בטעות התעלמתי מהנרמול בציר </w:t>
+      </w:r>
+      <w:r>
+        <w:rPr>
+          <w:rFonts w:hint="cs"/>
+          <w:strike/>
+        </w:rPr>
+        <w:t>Z</w:t>
+      </w:r>
+      <w:r>
+        <w:rPr>
+          <w:rFonts w:hint="cs"/>
+          <w:strike/>
+          <w:rtl/>
+        </w:rPr>
+        <w:t>.</w:t>
+      </w:r>
+    </w:p>
+    <w:p>
+      <w:pPr>
+        <w:pStyle w:val="ListParagraph"/>
+        <w:numPr>
+          <w:ilvl w:val="0"/>
+          <w:numId w:val="1"/>
+        </w:numPr>
+        <w:rPr>
+          <w:strike/>
+        </w:rPr>
+      </w:pPr>
+      <w:r>
+        <w:rPr>
+          <w:rFonts w:hint="cs"/>
+          <w:strike/>
+          <w:rtl/>
+        </w:rPr>
+        <w:t xml:space="preserve">צריך למחוק טריילים בהם הנבדק לא זז </w:t>
+      </w:r>
+      <w:r>
+        <w:rPr>
+          <w:strike/>
+          <w:rtl/>
+        </w:rPr>
+        <w:t>–</w:t>
+      </w:r>
+      <w:r>
+        <w:rPr>
+          <w:rFonts w:hint="cs"/>
+          <w:strike/>
+          <w:rtl/>
+        </w:rPr>
+        <w:t xml:space="preserve"> כנראה להפעיל סף מרחק שמי שלא עובר אותו נמחק.</w:t>
+      </w:r>
+    </w:p>
+    <w:p>
+      <w:pPr>
+        <w:pStyle w:val="ListParagraph"/>
+        <w:numPr>
+          <w:ilvl w:val="0"/>
+          <w:numId w:val="1"/>
+        </w:numPr>
+        <w:rPr>
+          <w:strike/>
+        </w:rPr>
+      </w:pPr>
+      <w:r>
+        <w:rPr>
+          <w:strike/>
+        </w:rPr>
+        <w:t>Preprocessing</w:t>
+      </w:r>
+    </w:p>
+    <w:p>
+      <w:pPr>
+        <w:pStyle w:val="ListParagraph"/>
+        <w:numPr>
           <w:ilvl w:val="1"/>
           <w:numId w:val="1"/>
         </w:numPr>
-      </w:pPr>
-      <w:r>
-        <w:rPr>
-          <w:rFonts w:hint="cs"/>
-          <w:rtl/>
-        </w:rPr>
-        <w:t>צריך מספר סיריאלי  של רשיון כדי לשלוח מייל ל-</w:t>
-      </w:r>
-      <w:r>
-        <w:t>optitrack</w:t>
-      </w:r>
-      <w:r>
-        <w:rPr>
-          <w:rFonts w:hint="cs"/>
-          <w:rtl/>
-        </w:rPr>
-        <w:t>.</w:t>
-      </w:r>
-    </w:p>
-    <w:p>
-      <w:pPr>
-        <w:pStyle w:val="NoSpacing"/>
-        <w:numPr>
-          <w:ilvl w:val="0"/>
-          <w:numId w:val="1"/>
-        </w:numPr>
-      </w:pPr>
-      <w:r>
-        <w:rPr>
-          <w:rFonts w:hint="cs"/>
-          <w:rtl/>
-        </w:rPr>
-        <w:t>ב-</w:t>
-      </w:r>
-      <w:r>
-        <w:t>tests</w:t>
-      </w:r>
-      <w:r>
-        <w:rPr>
-          <w:rFonts w:hint="cs"/>
-          <w:rtl/>
-        </w:rPr>
-        <w:t xml:space="preserve"> תתאים את זה כך שהפרמטר של </w:t>
-      </w:r>
-      <w:r>
-        <w:t>type</w:t>
-      </w:r>
-      <w:r>
-        <w:rPr>
-          <w:rFonts w:hint="cs"/>
-          <w:rtl/>
-        </w:rPr>
-        <w:t xml:space="preserve"> ישנה את הכל ככה שזה יתאים להרצה גם על </w:t>
-      </w:r>
-      <w:r>
-        <w:t>trials lists</w:t>
-      </w:r>
-      <w:r>
-        <w:rPr>
-          <w:rFonts w:hint="cs"/>
-        </w:rPr>
-        <w:t xml:space="preserve"> </w:t>
-      </w:r>
-      <w:r>
-        <w:rPr>
-          <w:rFonts w:hint="cs"/>
-          <w:rtl/>
-        </w:rPr>
-        <w:t xml:space="preserve">וגם על </w:t>
-      </w:r>
-      <w:r>
-        <w:t>practice trial lists</w:t>
-      </w:r>
-      <w:r>
-        <w:rPr>
-          <w:rFonts w:hint="cs"/>
-          <w:rtl/>
-        </w:rPr>
-        <w:t>. מבחינת נגיד מספר התנאים שזה מצפה לראות.</w:t>
-      </w:r>
-      <w:r>
-        <w:t xml:space="preserve"> </w:t>
-      </w:r>
-      <w:r>
-        <w:rPr>
-          <w:rFonts w:hint="cs"/>
-          <w:rtl/>
-        </w:rPr>
-        <w:t xml:space="preserve"> תעשה מדריך איך להשתמש בזה כדי לבדוק </w:t>
-      </w:r>
-      <w:r>
-        <w:t>trials list</w:t>
-      </w:r>
-      <w:r>
-        <w:rPr>
-          <w:rFonts w:hint="cs"/>
-        </w:rPr>
-        <w:t xml:space="preserve"> </w:t>
-      </w:r>
-      <w:r>
-        <w:rPr>
-          <w:rFonts w:hint="cs"/>
-          <w:rtl/>
-        </w:rPr>
-        <w:t xml:space="preserve">וגם איך לבדוק </w:t>
-      </w:r>
-      <w:r>
-        <w:t>practice trials lists</w:t>
-      </w:r>
-      <w:r>
-        <w:rPr>
-          <w:rFonts w:hint="cs"/>
-          <w:rtl/>
-        </w:rPr>
-        <w:t>.</w:t>
-      </w:r>
-    </w:p>
-    <w:p>
-      <w:pPr>
-        <w:pStyle w:val="NoSpacing"/>
-        <w:numPr>
-          <w:ilvl w:val="0"/>
-          <w:numId w:val="1"/>
-        </w:numPr>
-      </w:pPr>
-      <w:r>
-        <w:rPr>
-          <w:rFonts w:hint="cs"/>
-          <w:rtl/>
-        </w:rPr>
-        <w:t xml:space="preserve">למה לוקח </w:t>
-      </w:r>
-      <w:r>
-        <w:t>20ms</w:t>
-      </w:r>
-      <w:r>
-        <w:rPr>
-          <w:rFonts w:hint="cs"/>
-          <w:rtl/>
-        </w:rPr>
-        <w:t xml:space="preserve"> לעבור מ-</w:t>
-      </w:r>
-      <w:r>
-        <w:t>to</w:t>
-      </w:r>
-      <w:r>
-        <w:rPr>
-          <w:rFonts w:hint="cs"/>
-          <w:rtl/>
-        </w:rPr>
-        <w:t xml:space="preserve"> ל-</w:t>
-      </w:r>
-      <w:r>
-        <w:t>from</w:t>
-      </w:r>
-      <w:r>
-        <w:rPr>
-          <w:rFonts w:hint="cs"/>
-          <w:rtl/>
-        </w:rPr>
-        <w:t>?</w:t>
-      </w:r>
-    </w:p>
-    <w:p>
-      <w:pPr>
-        <w:pStyle w:val="NoSpacing"/>
-        <w:numPr>
-          <w:ilvl w:val="0"/>
-          <w:numId w:val="1"/>
-        </w:numPr>
-      </w:pPr>
-      <w:r>
-        <w:rPr>
-          <w:rFonts w:hint="cs"/>
-          <w:rtl/>
-        </w:rPr>
-        <w:t>להתחיל הקלטת תנועה מרגע הצגת גירוי ראשון</w:t>
-      </w:r>
-    </w:p>
-    <w:p>
-      <w:pPr>
-        <w:pStyle w:val="NoSpacing"/>
-        <w:numPr>
-          <w:ilvl w:val="0"/>
+        <w:rPr>
+          <w:strike/>
+        </w:rPr>
+      </w:pPr>
+      <w:r>
+        <w:rPr>
+          <w:rFonts w:hint="cs"/>
+          <w:strike/>
+          <w:rtl/>
+        </w:rPr>
+        <w:t>מילוי נתונים חסרים</w:t>
+      </w:r>
+    </w:p>
+    <w:p>
+      <w:pPr>
+        <w:pStyle w:val="ListParagraph"/>
+        <w:numPr>
+          <w:ilvl w:val="1"/>
+          <w:numId w:val="1"/>
+        </w:numPr>
+        <w:rPr>
+          <w:strike/>
+        </w:rPr>
+      </w:pPr>
+      <w:r>
+        <w:rPr>
+          <w:strike/>
+        </w:rPr>
+        <w:t>Low pass filter</w:t>
+      </w:r>
+    </w:p>
+    <w:p>
+      <w:pPr>
+        <w:pStyle w:val="ListParagraph"/>
+        <w:numPr>
+          <w:ilvl w:val="1"/>
+          <w:numId w:val="1"/>
+        </w:numPr>
+        <w:rPr>
+          <w:strike/>
+        </w:rPr>
+      </w:pPr>
+      <w:r>
+        <w:rPr>
+          <w:rFonts w:hint="cs"/>
+          <w:strike/>
+          <w:rtl/>
+        </w:rPr>
+        <w:t xml:space="preserve">נרמול כל הדגימות לדגימה הראשונה </w:t>
+      </w:r>
+      <w:r>
+        <w:rPr>
+          <w:strike/>
+          <w:rtl/>
+        </w:rPr>
+        <w:t>–</w:t>
+      </w:r>
+      <w:r>
+        <w:rPr>
+          <w:rFonts w:hint="cs"/>
+          <w:strike/>
+          <w:rtl/>
+        </w:rPr>
+        <w:t xml:space="preserve"> מבחינת זמן ומקום.</w:t>
+      </w:r>
+    </w:p>
+    <w:p>
+      <w:pPr>
+        <w:pStyle w:val="ListParagraph"/>
+        <w:numPr>
+          <w:ilvl w:val="1"/>
           <w:numId w:val="1"/>
         </w:numPr>
         <w:rPr>
@@ -10081,364 +11342,6 @@
           <w:rtl/>
         </w:rPr>
         <w:lastRenderedPageBreak/>
-        <w:t>האם יש פריימים מפוספסים של המצלמה גם בהקלטות שאני עשיתי? כן ב-1013.</w:t>
-      </w:r>
-    </w:p>
-    <w:p>
-      <w:pPr>
-        <w:rPr>
-          <w:rtl/>
-        </w:rPr>
-      </w:pPr>
-      <w:r>
-        <w:rPr>
-          <w:rFonts w:hint="cs"/>
-          <w:rtl/>
-        </w:rPr>
-        <w:t>@@@@@@@@@@@@@@@</w:t>
-      </w:r>
-      <w:r>
-        <w:t>Analysis</w:t>
-      </w:r>
-      <w:r>
-        <w:rPr>
-          <w:rFonts w:hint="cs"/>
-          <w:rtl/>
-        </w:rPr>
-        <w:t>@@@@@@@@@@@@@@@@</w:t>
-      </w:r>
-    </w:p>
-    <w:p>
-      <w:pPr>
-        <w:rPr>
-          <w:rtl/>
-        </w:rPr>
-      </w:pPr>
-      <w:r>
-        <w:rPr>
-          <w:rFonts w:hint="cs"/>
-          <w:rtl/>
-        </w:rPr>
-        <w:t>@@@@@@@@@@@@@@@</w:t>
-      </w:r>
-      <w:r>
-        <w:t>Analysis</w:t>
-      </w:r>
-      <w:r>
-        <w:rPr>
-          <w:rFonts w:hint="cs"/>
-          <w:rtl/>
-        </w:rPr>
-        <w:t>@@@@@@@@@@@@@@@@</w:t>
-      </w:r>
-    </w:p>
-    <w:p>
-      <w:pPr>
-        <w:rPr>
-          <w:rtl/>
-        </w:rPr>
-      </w:pPr>
-      <w:r>
-        <w:rPr>
-          <w:rFonts w:hint="cs"/>
-          <w:rtl/>
-        </w:rPr>
-        <w:t>@@@@@@@@@@@@@@@</w:t>
-      </w:r>
-      <w:r>
-        <w:t>Analysis</w:t>
-      </w:r>
-      <w:r>
-        <w:rPr>
-          <w:rFonts w:hint="cs"/>
-          <w:rtl/>
-        </w:rPr>
-        <w:t>@@@@@@@@@@@@@@@@</w:t>
-      </w:r>
-    </w:p>
-    <w:p>
-      <w:pPr>
-        <w:pStyle w:val="ListParagraph"/>
-        <w:numPr>
-          <w:ilvl w:val="0"/>
-          <w:numId w:val="1"/>
-        </w:numPr>
-        <w:rPr>
-          <w:strike/>
-        </w:rPr>
-      </w:pPr>
-      <w:r>
-        <w:rPr>
-          <w:rFonts w:hint="cs"/>
-          <w:strike/>
-          <w:rtl/>
-        </w:rPr>
-        <w:t xml:space="preserve">תחליט מה פונקצית </w:t>
-      </w:r>
-      <w:r>
-        <w:rPr>
-          <w:strike/>
-        </w:rPr>
-        <w:t>Bspline</w:t>
-      </w:r>
-      <w:r>
-        <w:rPr>
-          <w:rFonts w:hint="cs"/>
-          <w:strike/>
-          <w:rtl/>
-        </w:rPr>
-        <w:t xml:space="preserve"> מקבלת ומה היא מחזירה, תעדכן בהתאם את התיאור שלה</w:t>
-      </w:r>
-    </w:p>
-    <w:p>
-      <w:pPr>
-        <w:pStyle w:val="ListParagraph"/>
-        <w:numPr>
-          <w:ilvl w:val="0"/>
-          <w:numId w:val="1"/>
-        </w:numPr>
-        <w:rPr>
-          <w:strike/>
-        </w:rPr>
-      </w:pPr>
-      <w:r>
-        <w:rPr>
-          <w:rFonts w:hint="cs"/>
-          <w:strike/>
-          <w:rtl/>
-        </w:rPr>
-        <w:t xml:space="preserve">להריץ בדיקות על </w:t>
-      </w:r>
-      <w:r>
-        <w:rPr>
-          <w:strike/>
-        </w:rPr>
-        <w:t>1009</w:t>
-      </w:r>
-    </w:p>
-    <w:p>
-      <w:pPr>
-        <w:pStyle w:val="ListParagraph"/>
-        <w:numPr>
-          <w:ilvl w:val="0"/>
-          <w:numId w:val="1"/>
-        </w:numPr>
-        <w:rPr>
-          <w:strike/>
-        </w:rPr>
-      </w:pPr>
-      <w:r>
-        <w:rPr>
-          <w:rFonts w:hint="cs"/>
-          <w:strike/>
-          <w:rtl/>
-        </w:rPr>
-        <w:t xml:space="preserve">לבדוק האם </w:t>
-      </w:r>
-      <w:r>
-        <w:rPr>
-          <w:strike/>
-        </w:rPr>
-        <w:t>normalizeFDA</w:t>
-      </w:r>
-      <w:r>
-        <w:rPr>
-          <w:rFonts w:hint="cs"/>
-          <w:strike/>
-          <w:rtl/>
-        </w:rPr>
-        <w:t xml:space="preserve"> מצליח למדל שם דברים כמו שצריך</w:t>
-      </w:r>
-      <w:r>
-        <w:rPr>
-          <w:rFonts w:hint="cs"/>
-          <w:strike/>
-          <w:rtl/>
-        </w:rPr>
-        <w:t xml:space="preserve"> </w:t>
-      </w:r>
-      <w:r>
-        <w:rPr>
-          <w:strike/>
-          <w:rtl/>
-        </w:rPr>
-        <w:t>–</w:t>
-      </w:r>
-      <w:r>
-        <w:rPr>
-          <w:rFonts w:hint="cs"/>
-          <w:strike/>
-          <w:rtl/>
-        </w:rPr>
-        <w:t xml:space="preserve"> אם לא, לכתוב מייל לקרייג</w:t>
-      </w:r>
-      <w:r>
-        <w:rPr>
-          <w:rFonts w:hint="cs"/>
-          <w:strike/>
-          <w:rtl/>
-        </w:rPr>
-        <w:t xml:space="preserve">@@ הצליח, בטעות התעלמתי מהנרמול בציר </w:t>
-      </w:r>
-      <w:r>
-        <w:rPr>
-          <w:rFonts w:hint="cs"/>
-          <w:strike/>
-        </w:rPr>
-        <w:t>Z</w:t>
-      </w:r>
-      <w:r>
-        <w:rPr>
-          <w:rFonts w:hint="cs"/>
-          <w:strike/>
-          <w:rtl/>
-        </w:rPr>
-        <w:t>.</w:t>
-      </w:r>
-    </w:p>
-    <w:p>
-      <w:pPr>
-        <w:pStyle w:val="ListParagraph"/>
-        <w:numPr>
-          <w:ilvl w:val="0"/>
-          <w:numId w:val="1"/>
-        </w:numPr>
-        <w:rPr>
-          <w:strike/>
-        </w:rPr>
-      </w:pPr>
-      <w:r>
-        <w:rPr>
-          <w:rFonts w:hint="cs"/>
-          <w:strike/>
-          <w:rtl/>
-        </w:rPr>
-        <w:t xml:space="preserve">צריך למחוק טריילים בהם הנבדק לא זז </w:t>
-      </w:r>
-      <w:r>
-        <w:rPr>
-          <w:strike/>
-          <w:rtl/>
-        </w:rPr>
-        <w:t>–</w:t>
-      </w:r>
-      <w:r>
-        <w:rPr>
-          <w:rFonts w:hint="cs"/>
-          <w:strike/>
-          <w:rtl/>
-        </w:rPr>
-        <w:t xml:space="preserve"> כנראה להפעיל סף מרחק שמי שלא עובר אותו נמחק.</w:t>
-      </w:r>
-    </w:p>
-    <w:p>
-      <w:pPr>
-        <w:pStyle w:val="ListParagraph"/>
-        <w:numPr>
-          <w:ilvl w:val="0"/>
-          <w:numId w:val="1"/>
-        </w:numPr>
-        <w:rPr>
-          <w:strike/>
-        </w:rPr>
-      </w:pPr>
-      <w:r>
-        <w:rPr>
-          <w:strike/>
-        </w:rPr>
-        <w:t>Preprocessing</w:t>
-      </w:r>
-    </w:p>
-    <w:p>
-      <w:pPr>
-        <w:pStyle w:val="ListParagraph"/>
-        <w:numPr>
-          <w:ilvl w:val="1"/>
-          <w:numId w:val="1"/>
-        </w:numPr>
-        <w:rPr>
-          <w:strike/>
-        </w:rPr>
-      </w:pPr>
-      <w:r>
-        <w:rPr>
-          <w:rFonts w:hint="cs"/>
-          <w:strike/>
-          <w:rtl/>
-        </w:rPr>
-        <w:t>מילוי נתונים חסרים</w:t>
-      </w:r>
-    </w:p>
-    <w:p>
-      <w:pPr>
-        <w:pStyle w:val="ListParagraph"/>
-        <w:numPr>
-          <w:ilvl w:val="1"/>
-          <w:numId w:val="1"/>
-        </w:numPr>
-        <w:rPr>
-          <w:strike/>
-        </w:rPr>
-      </w:pPr>
-      <w:r>
-        <w:rPr>
-          <w:strike/>
-        </w:rPr>
-        <w:t>Low pass filter</w:t>
-      </w:r>
-    </w:p>
-    <w:p>
-      <w:pPr>
-        <w:pStyle w:val="ListParagraph"/>
-        <w:numPr>
-          <w:ilvl w:val="1"/>
-          <w:numId w:val="1"/>
-        </w:numPr>
-        <w:rPr>
-          <w:strike/>
-        </w:rPr>
-      </w:pPr>
-      <w:r>
-        <w:rPr>
-          <w:rFonts w:hint="cs"/>
-          <w:strike/>
-          <w:rtl/>
-        </w:rPr>
-        <w:t xml:space="preserve">נרמול כל הדגימות לדגימה הראשונה </w:t>
-      </w:r>
-      <w:r>
-        <w:rPr>
-          <w:strike/>
-          <w:rtl/>
-        </w:rPr>
-        <w:t>–</w:t>
-      </w:r>
-      <w:r>
-        <w:rPr>
-          <w:rFonts w:hint="cs"/>
-          <w:strike/>
-          <w:rtl/>
-        </w:rPr>
-        <w:t xml:space="preserve"> מבחינת זמן ומקום.</w:t>
-      </w:r>
-    </w:p>
-    <w:p>
-      <w:pPr>
-        <w:pStyle w:val="ListParagraph"/>
-        <w:numPr>
-          <w:ilvl w:val="1"/>
-          <w:numId w:val="1"/>
-        </w:numPr>
-        <w:rPr>
-          <w:strike/>
-        </w:rPr>
-      </w:pPr>
-      <w:r>
-        <w:rPr>
-          <w:rFonts w:hint="cs"/>
-          <w:strike/>
-          <w:rtl/>
-        </w:rPr>
         <w:t xml:space="preserve">מציאת </w:t>
       </w:r>
       <w:r>
@@ -11664,7 +12567,6 @@
           <w:rFonts w:hint="cs"/>
           <w:rtl/>
         </w:rPr>
-        <w:lastRenderedPageBreak/>
         <w:t xml:space="preserve">שנה את </w:t>
       </w:r>
       <w:r>
@@ -12079,6 +12981,7 @@
           <w:strike/>
           <w:rtl/>
         </w:rPr>
+        <w:lastRenderedPageBreak/>
         <w:t>ב-</w:t>
       </w:r>
       <w:r>
@@ -12613,7 +13516,6 @@
           <w:strike/>
           <w:rtl/>
         </w:rPr>
-        <w:lastRenderedPageBreak/>
         <w:t>הפרש בין מסלולים</w:t>
       </w:r>
     </w:p>
@@ -12748,6 +13650,7 @@
           <w:noProof/>
           <w:rtl/>
         </w:rPr>
+        <w:lastRenderedPageBreak/>
         <w:drawing>
           <wp:inline distT="0" distB="0" distL="0" distR="0" wp14:anchorId="1E9B99A0" wp14:editId="0796B7DB">
             <wp:extent cx="3466755" cy="2254033"/>
@@ -12859,6 +13762,205 @@
       <w:pPr>
         <w:pStyle w:val="ListParagraph"/>
         <w:numPr>
+          <w:ilvl w:val="0"/>
+          <w:numId w:val="1"/>
+        </w:numPr>
+        <w:rPr>
+          <w:strike/>
+        </w:rPr>
+      </w:pPr>
+      <w:r>
+        <w:rPr>
+          <w:rFonts w:hint="cs"/>
+          <w:strike/>
+          <w:rtl/>
+        </w:rPr>
+        <w:t>לתקן ב-</w:t>
+      </w:r>
+      <w:r>
+        <w:rPr>
+          <w:strike/>
+        </w:rPr>
+        <w:t>forced response</w:t>
+      </w:r>
+      <w:r>
+        <w:rPr>
+          <w:rFonts w:hint="cs"/>
+          <w:strike/>
+        </w:rPr>
+        <w:t xml:space="preserve"> </w:t>
+      </w:r>
+      <w:r>
+        <w:rPr>
+          <w:strike/>
+          <w:rtl/>
+        </w:rPr>
+        <w:t>–</w:t>
+      </w:r>
+      <w:r>
+        <w:rPr>
+          <w:rFonts w:hint="cs"/>
+          <w:strike/>
+          <w:rtl/>
+        </w:rPr>
+        <w:t xml:space="preserve"> הבדיקה של המובהקות אמורה לבדוק הםא זה שונה מ-50%.</w:t>
+      </w:r>
+    </w:p>
+    <w:p>
+      <w:pPr>
+        <w:pStyle w:val="ListParagraph"/>
+        <w:numPr>
+          <w:ilvl w:val="0"/>
+          <w:numId w:val="1"/>
+        </w:numPr>
+        <w:rPr>
+          <w:strike/>
+        </w:rPr>
+      </w:pPr>
+      <w:r>
+        <w:rPr>
+          <w:rFonts w:hint="cs"/>
+          <w:strike/>
+          <w:rtl/>
+        </w:rPr>
+        <w:t xml:space="preserve">האם יש לחפש </w:t>
+      </w:r>
+      <w:r>
+        <w:rPr>
+          <w:strike/>
+        </w:rPr>
+        <w:t>anova</w:t>
+      </w:r>
+      <w:r>
+        <w:rPr>
+          <w:rFonts w:hint="cs"/>
+          <w:strike/>
+        </w:rPr>
+        <w:t xml:space="preserve"> </w:t>
+      </w:r>
+      <w:r>
+        <w:rPr>
+          <w:rFonts w:hint="cs"/>
+          <w:strike/>
+          <w:rtl/>
+        </w:rPr>
+        <w:t>עבור תנועות לצד ימין בנפרד ותנועות לצד שמאל בנפרד?</w:t>
+      </w:r>
+      <w:r>
+        <w:rPr>
+          <w:rFonts w:hint="cs"/>
+          <w:strike/>
+          <w:rtl/>
+        </w:rPr>
+        <w:t xml:space="preserve"> </w:t>
+      </w:r>
+      <w:r>
+        <w:rPr>
+          <w:strike/>
+          <w:rtl/>
+        </w:rPr>
+        <w:t>–</w:t>
+      </w:r>
+      <w:r>
+        <w:rPr>
+          <w:rFonts w:hint="cs"/>
+          <w:strike/>
+          <w:rtl/>
+        </w:rPr>
+        <w:t xml:space="preserve"> לא, כי הכנסתי את ימין ושמאל בתור משתנה  נוסף ל-</w:t>
+      </w:r>
+      <w:r>
+        <w:rPr>
+          <w:strike/>
+        </w:rPr>
+        <w:t>ANOVA</w:t>
+      </w:r>
+      <w:r>
+        <w:rPr>
+          <w:rFonts w:hint="cs"/>
+          <w:strike/>
+          <w:rtl/>
+        </w:rPr>
+        <w:t xml:space="preserve">, והתוצאה שאני מסתכל עליה היא האפקט רק של </w:t>
+      </w:r>
+      <w:r>
+        <w:rPr>
+          <w:strike/>
+        </w:rPr>
+        <w:t>same/diff</w:t>
+      </w:r>
+      <w:r>
+        <w:rPr>
+          <w:rFonts w:hint="cs"/>
+          <w:strike/>
+          <w:rtl/>
+        </w:rPr>
+        <w:t>. אם אני אסתכל על האפקט של ימין/שמאל אני אראה שהוא מובהק.</w:t>
+      </w:r>
+    </w:p>
+    <w:p>
+      <w:pPr>
+        <w:pStyle w:val="ListParagraph"/>
+        <w:numPr>
+          <w:ilvl w:val="0"/>
+          <w:numId w:val="1"/>
+        </w:numPr>
+      </w:pPr>
+      <w:r>
+        <w:rPr>
+          <w:rFonts w:hint="cs"/>
+          <w:rtl/>
+        </w:rPr>
+        <w:t>טרייל 424 אצל נבדק 14, לא יושב טוב על הפונקציה שהתאמנו לו כי הסוף שלו והסוף שלה לא זהים.</w:t>
+      </w:r>
+    </w:p>
+    <w:p>
+      <w:pPr>
+        <w:rPr>
+          <w:strike/>
+          <w:rtl/>
+        </w:rPr>
+      </w:pPr>
+    </w:p>
+    <w:p>
+      <w:pPr>
+        <w:rPr>
+          <w:strike/>
+          <w:rtl/>
+        </w:rPr>
+      </w:pPr>
+    </w:p>
+    <w:p>
+      <w:pPr>
+        <w:rPr>
+          <w:strike/>
+        </w:rPr>
+      </w:pPr>
+    </w:p>
+    <w:p/>
+    <w:p>
+      <w:pPr>
+        <w:pStyle w:val="ListParagraph"/>
+        <w:numPr>
+          <w:ilvl w:val="0"/>
+          <w:numId w:val="1"/>
+        </w:numPr>
+        <w:rPr>
+          <w:rtl/>
+        </w:rPr>
+      </w:pPr>
+      <w:r>
+        <w:rPr>
+          <w:rFonts w:hint="cs"/>
+          <w:rtl/>
+        </w:rPr>
+        <w:t>הערות לשלב הבא של הניסוי:</w:t>
+      </w:r>
+    </w:p>
+    <w:p>
+      <w:pPr>
+        <w:pStyle w:val="ListParagraph"/>
+        <w:numPr>
           <w:ilvl w:val="1"/>
           <w:numId w:val="1"/>
         </w:numPr>
@@ -12868,987 +13970,35 @@
           <w:rFonts w:hint="cs"/>
           <w:rtl/>
         </w:rPr>
-        <w:t>ניסוי שגוי?</w:t>
+        <w:t>יחיד / רבים זו קטגוריה סמנטית (אם כי זו לא המטלה הראשית).</w:t>
       </w:r>
     </w:p>
     <w:p>
       <w:pPr>
         <w:pStyle w:val="ListParagraph"/>
         <w:numPr>
-          <w:ilvl w:val="2"/>
-          <w:numId w:val="1"/>
-        </w:numPr>
-        <w:rPr>
-          <w:strike/>
-        </w:rPr>
-      </w:pPr>
-      <w:r>
-        <w:rPr>
-          <w:rFonts w:hint="cs"/>
-          <w:strike/>
-          <w:rtl/>
-        </w:rPr>
-        <w:t>ל</w:t>
-      </w:r>
-      <w:r>
-        <w:rPr>
-          <w:rFonts w:hint="cs"/>
-          <w:strike/>
-          <w:rtl/>
-        </w:rPr>
-        <w:t>פצל ול</w:t>
-      </w:r>
-      <w:r>
-        <w:rPr>
-          <w:rFonts w:hint="cs"/>
-          <w:strike/>
-          <w:rtl/>
-        </w:rPr>
-        <w:t>קצר את זמני ההושטה</w:t>
+          <w:ilvl w:val="1"/>
+          <w:numId w:val="1"/>
+        </w:numPr>
+      </w:pPr>
+      <w:r>
+        <w:rPr>
+          <w:rFonts w:hint="cs"/>
+          <w:rtl/>
+        </w:rPr>
+        <w:t>שבתאי לא טבעי אולי?</w:t>
       </w:r>
     </w:p>
     <w:p>
       <w:pPr>
         <w:pStyle w:val="ListParagraph"/>
-        <w:ind w:left="2160"/>
-        <w:rPr>
-          <w:strike/>
-          <w:rtl/>
-        </w:rPr>
-      </w:pPr>
-      <w:r>
-        <w:rPr>
-          <w:rFonts w:hint="cs"/>
-          <w:strike/>
-          <w:rtl/>
-        </w:rPr>
-        <w:t xml:space="preserve">קרייג מצא אפקט עד </w:t>
-      </w:r>
-      <w:r>
-        <w:rPr>
-          <w:strike/>
-        </w:rPr>
-        <w:t>700ms</w:t>
-      </w:r>
-      <w:r>
-        <w:rPr>
-          <w:rFonts w:hint="cs"/>
-          <w:strike/>
-          <w:rtl/>
-        </w:rPr>
-        <w:t>. סביר שאפקט לא מודע לא ישרוד הרבה זמן.</w:t>
-      </w:r>
-    </w:p>
-    <w:p>
-      <w:pPr>
-        <w:pStyle w:val="ListParagraph"/>
-        <w:ind w:left="2160"/>
-        <w:rPr>
-          <w:strike/>
-        </w:rPr>
-      </w:pPr>
-      <w:r>
-        <w:rPr>
-          <w:rFonts w:hint="cs"/>
-          <w:strike/>
-          <w:rtl/>
-        </w:rPr>
-        <w:t xml:space="preserve">להגביל את </w:t>
-      </w:r>
-      <w:r>
-        <w:rPr>
-          <w:strike/>
-        </w:rPr>
-        <w:t>Reaction time</w:t>
-      </w:r>
-      <w:r>
-        <w:rPr>
-          <w:rFonts w:hint="cs"/>
-          <w:strike/>
-          <w:rtl/>
-        </w:rPr>
-        <w:t xml:space="preserve"> </w:t>
-      </w:r>
-      <w:r>
-        <w:rPr>
-          <w:rFonts w:hint="cs"/>
-          <w:strike/>
-          <w:rtl/>
-        </w:rPr>
-        <w:t>ל-</w:t>
-      </w:r>
-      <w:r>
-        <w:rPr>
-          <w:strike/>
-        </w:rPr>
-        <w:t>400ms</w:t>
-      </w:r>
-      <w:r>
-        <w:rPr>
-          <w:rFonts w:hint="cs"/>
-          <w:strike/>
-          <w:rtl/>
-        </w:rPr>
-        <w:t xml:space="preserve"> ואת </w:t>
-      </w:r>
-      <w:r>
-        <w:rPr>
-          <w:strike/>
-        </w:rPr>
-        <w:t>Movement time</w:t>
-      </w:r>
-      <w:r>
-        <w:rPr>
-          <w:rFonts w:hint="cs"/>
-          <w:strike/>
-          <w:rtl/>
-        </w:rPr>
-        <w:t xml:space="preserve"> ל-</w:t>
-      </w:r>
-      <w:r>
-        <w:rPr>
-          <w:strike/>
-        </w:rPr>
-        <w:t>300ms</w:t>
-      </w:r>
-      <w:r>
-        <w:rPr>
-          <w:rFonts w:hint="cs"/>
-          <w:strike/>
-          <w:rtl/>
-        </w:rPr>
-        <w:t xml:space="preserve"> (תבדוק זמנים במאמרים שלו)</w:t>
-      </w:r>
-      <w:r>
-        <w:rPr>
-          <w:rFonts w:hint="cs"/>
-          <w:strike/>
-          <w:rtl/>
-        </w:rPr>
-        <w:t>.</w:t>
-      </w:r>
-    </w:p>
-    <w:p>
-      <w:pPr>
-        <w:pStyle w:val="ListParagraph"/>
-        <w:numPr>
-          <w:ilvl w:val="3"/>
-          <w:numId w:val="1"/>
-        </w:numPr>
-        <w:rPr>
-          <w:strike/>
-        </w:rPr>
-      </w:pPr>
-      <w:r>
-        <w:rPr>
-          <w:rFonts w:hint="cs"/>
-          <w:strike/>
-          <w:rtl/>
-        </w:rPr>
-        <w:t xml:space="preserve">מה החלוקה הנכונה לזמנים? </w:t>
-      </w:r>
-    </w:p>
-    <w:p>
-      <w:pPr>
-        <w:pStyle w:val="ListParagraph"/>
-        <w:ind w:left="2880"/>
-        <w:rPr>
-          <w:strike/>
-          <w:rtl/>
-        </w:rPr>
-      </w:pPr>
-      <w:r>
-        <w:rPr>
-          <w:strike/>
-        </w:rPr>
-        <w:t>Dotan 2018</w:t>
-      </w:r>
-      <w:r>
-        <w:rPr>
-          <w:rFonts w:hint="cs"/>
-          <w:strike/>
-          <w:rtl/>
-        </w:rPr>
-        <w:t xml:space="preserve"> </w:t>
-      </w:r>
-      <w:r>
-        <w:rPr>
-          <w:strike/>
-          <w:rtl/>
-        </w:rPr>
-        <w:t>–</w:t>
-      </w:r>
-      <w:r>
-        <w:rPr>
-          <w:rFonts w:hint="cs"/>
-          <w:strike/>
-          <w:rtl/>
-        </w:rPr>
-        <w:t xml:space="preserve"> לא ברור.</w:t>
-      </w:r>
-      <w:r>
-        <w:rPr>
-          <w:rFonts w:hint="cs"/>
-          <w:strike/>
-          <w:rtl/>
-        </w:rPr>
-        <w:t xml:space="preserve"> בפרדיגמה הגירוי ממשיך להשתנות עד 1200</w:t>
-      </w:r>
-      <w:r>
-        <w:rPr>
-          <w:strike/>
-        </w:rPr>
-        <w:t>ms</w:t>
-      </w:r>
-      <w:r>
-        <w:rPr>
-          <w:rFonts w:hint="cs"/>
-          <w:strike/>
-          <w:rtl/>
-        </w:rPr>
-        <w:t xml:space="preserve">, אז אין בדיוק </w:t>
-      </w:r>
-    </w:p>
-    <w:p>
-      <w:pPr>
-        <w:pStyle w:val="ListParagraph"/>
-        <w:ind w:left="3600" w:firstLine="720"/>
-        <w:rPr>
-          <w:strike/>
-          <w:rtl/>
-        </w:rPr>
-      </w:pPr>
-      <w:r>
-        <w:rPr>
-          <w:rFonts w:hint="cs"/>
-          <w:strike/>
-          <w:rtl/>
-        </w:rPr>
-        <w:t>הגבלה.</w:t>
-      </w:r>
-    </w:p>
-    <w:p>
-      <w:pPr>
-        <w:pStyle w:val="ListParagraph"/>
-        <w:ind w:left="2880"/>
-        <w:rPr>
-          <w:strike/>
-          <w:rtl/>
-        </w:rPr>
-      </w:pPr>
-      <w:r>
-        <w:rPr>
-          <w:strike/>
-        </w:rPr>
-        <w:t>Gallivan 2014</w:t>
-      </w:r>
-      <w:r>
-        <w:rPr>
-          <w:rFonts w:hint="cs"/>
-          <w:strike/>
-          <w:rtl/>
-        </w:rPr>
-        <w:t xml:space="preserve"> </w:t>
-      </w:r>
-      <w:r>
-        <w:rPr>
-          <w:strike/>
-          <w:rtl/>
-        </w:rPr>
-        <w:t>–</w:t>
-      </w:r>
-      <w:r>
-        <w:rPr>
-          <w:rFonts w:hint="cs"/>
-          <w:strike/>
-          <w:rtl/>
-        </w:rPr>
-        <w:t xml:space="preserve"> תחילת תנועה עד </w:t>
-      </w:r>
-      <w:r>
-        <w:rPr>
-          <w:strike/>
-        </w:rPr>
-        <w:t>325ms</w:t>
-      </w:r>
-      <w:r>
-        <w:rPr>
-          <w:rFonts w:hint="cs"/>
-          <w:strike/>
-          <w:rtl/>
-        </w:rPr>
-        <w:t xml:space="preserve">, משך תנועה עוד </w:t>
-      </w:r>
-      <w:r>
-        <w:rPr>
-          <w:strike/>
-        </w:rPr>
-        <w:t>425ms</w:t>
-      </w:r>
-      <w:r>
-        <w:rPr>
-          <w:rFonts w:hint="cs"/>
-          <w:strike/>
-          <w:rtl/>
-        </w:rPr>
-        <w:t>.</w:t>
-      </w:r>
-    </w:p>
-    <w:p>
-      <w:pPr>
-        <w:pStyle w:val="ListParagraph"/>
-        <w:ind w:left="2880"/>
-        <w:rPr>
-          <w:strike/>
-          <w:rtl/>
-        </w:rPr>
-      </w:pPr>
-      <w:r>
-        <w:rPr>
-          <w:strike/>
-        </w:rPr>
-        <w:t>Cressman 2007</w:t>
-      </w:r>
-      <w:r>
-        <w:rPr>
-          <w:rFonts w:hint="cs"/>
-          <w:strike/>
-          <w:rtl/>
-        </w:rPr>
-        <w:t xml:space="preserve"> הגביל את כל התנועה ל-300-500</w:t>
-      </w:r>
-      <w:r>
-        <w:rPr>
-          <w:strike/>
-        </w:rPr>
-        <w:t>ms</w:t>
-      </w:r>
-      <w:r>
-        <w:rPr>
-          <w:rFonts w:hint="cs"/>
-          <w:strike/>
-          <w:rtl/>
-        </w:rPr>
-        <w:t>, אצלו נבדקים התחילו תנועה מתי שרצו.</w:t>
-      </w:r>
-    </w:p>
-    <w:p>
-      <w:pPr>
-        <w:pStyle w:val="ListParagraph"/>
-        <w:numPr>
-          <w:ilvl w:val="2"/>
-          <w:numId w:val="1"/>
-        </w:numPr>
-        <w:rPr>
-          <w:strike/>
-        </w:rPr>
-      </w:pPr>
-      <w:r>
-        <w:rPr>
-          <w:rFonts w:hint="cs"/>
-          <w:strike/>
-          <w:rtl/>
-        </w:rPr>
-        <w:t xml:space="preserve">הצגת </w:t>
-      </w:r>
-      <w:r>
-        <w:rPr>
-          <w:rFonts w:hint="cs"/>
-          <w:strike/>
-          <w:rtl/>
-        </w:rPr>
-        <w:t xml:space="preserve">הקטגוריות כבר עם </w:t>
-      </w:r>
-      <w:r>
-        <w:rPr>
-          <w:rFonts w:hint="cs"/>
-          <w:strike/>
-          <w:rtl/>
-        </w:rPr>
-        <w:t xml:space="preserve">המטרה כך </w:t>
-      </w:r>
-      <w:r>
-        <w:rPr>
-          <w:rFonts w:hint="cs"/>
-          <w:strike/>
-          <w:rtl/>
-        </w:rPr>
-        <w:t xml:space="preserve">שהם לא יצטרכו </w:t>
-      </w:r>
-      <w:r>
-        <w:rPr>
-          <w:rFonts w:hint="cs"/>
-          <w:strike/>
-          <w:rtl/>
-        </w:rPr>
-        <w:t xml:space="preserve">לעבד </w:t>
-      </w:r>
-      <w:r>
-        <w:rPr>
-          <w:rFonts w:hint="cs"/>
-          <w:strike/>
-          <w:rtl/>
-        </w:rPr>
-        <w:t>את זה</w:t>
-      </w:r>
-      <w:r>
-        <w:rPr>
-          <w:rFonts w:hint="cs"/>
-          <w:strike/>
-          <w:rtl/>
-        </w:rPr>
-        <w:t>.</w:t>
-      </w:r>
-    </w:p>
-    <w:p>
-      <w:pPr>
-        <w:pStyle w:val="ListParagraph"/>
-        <w:numPr>
-          <w:ilvl w:val="3"/>
-          <w:numId w:val="1"/>
-        </w:numPr>
-        <w:rPr>
-          <w:strike/>
-          <w:rtl/>
-        </w:rPr>
-      </w:pPr>
-      <w:r>
-        <w:rPr>
-          <w:rFonts w:hint="cs"/>
-          <w:strike/>
-          <w:rtl/>
-        </w:rPr>
-        <w:t>צור מסיכות חדשות.</w:t>
-      </w:r>
-    </w:p>
-    <w:p>
-      <w:pPr>
-        <w:pStyle w:val="ListParagraph"/>
-        <w:numPr>
-          <w:ilvl w:val="2"/>
-          <w:numId w:val="1"/>
-        </w:numPr>
-        <w:rPr>
-          <w:rtl/>
-        </w:rPr>
-      </w:pPr>
-      <w:r>
-        <w:rPr>
-          <w:rFonts w:hint="cs"/>
-          <w:rtl/>
-        </w:rPr>
-        <w:t>להכניס סיגנל אודיאוטורי של התחלת תנועה</w:t>
-      </w:r>
-      <w:r>
-        <w:rPr>
-          <w:rFonts w:hint="cs"/>
-          <w:rtl/>
-        </w:rPr>
-        <w:t>?</w:t>
-      </w:r>
-    </w:p>
-    <w:p>
-      <w:pPr>
-        <w:pStyle w:val="ListParagraph"/>
-        <w:numPr>
-          <w:ilvl w:val="2"/>
-          <w:numId w:val="1"/>
-        </w:numPr>
-        <w:rPr>
-          <w:strike/>
-          <w:rtl/>
-        </w:rPr>
-      </w:pPr>
-      <w:r>
-        <w:rPr>
-          <w:rFonts w:hint="cs"/>
-          <w:strike/>
-          <w:rtl/>
-        </w:rPr>
-        <w:t xml:space="preserve">הוספת </w:t>
-      </w:r>
-      <w:r>
-        <w:rPr>
-          <w:rFonts w:hint="cs"/>
-          <w:strike/>
-          <w:rtl/>
-        </w:rPr>
-        <w:t xml:space="preserve">בלוק אימון ללא </w:t>
-      </w:r>
-      <w:r>
-        <w:rPr>
-          <w:strike/>
-        </w:rPr>
-        <w:t>prime</w:t>
-      </w:r>
-      <w:r>
-        <w:rPr>
-          <w:rFonts w:hint="cs"/>
-          <w:strike/>
-          <w:rtl/>
-        </w:rPr>
-        <w:t xml:space="preserve">, </w:t>
-      </w:r>
-      <w:r>
-        <w:rPr>
-          <w:rFonts w:hint="cs"/>
-          <w:strike/>
-          <w:rtl/>
-        </w:rPr>
-        <w:t>כדי לתרגל תגובה מהירה.</w:t>
-      </w:r>
-    </w:p>
-    <w:p>
-      <w:pPr>
-        <w:pStyle w:val="ListParagraph"/>
-        <w:numPr>
-          <w:ilvl w:val="2"/>
-          <w:numId w:val="1"/>
-        </w:numPr>
-        <w:rPr>
-          <w:strike/>
-          <w:rtl/>
-        </w:rPr>
-      </w:pPr>
-      <w:r>
-        <w:rPr>
-          <w:rFonts w:hint="cs"/>
-          <w:strike/>
-          <w:rtl/>
-        </w:rPr>
-        <w:t xml:space="preserve">לקצר את מרחק ההושטה ל-35 </w:t>
-      </w:r>
-      <w:r>
-        <w:rPr>
-          <w:rFonts w:hint="cs"/>
-          <w:strike/>
-          <w:rtl/>
-        </w:rPr>
-        <w:t>(</w:t>
-      </w:r>
-      <w:r>
-        <w:rPr>
-          <w:rFonts w:hint="cs"/>
-          <w:strike/>
-          <w:rtl/>
-        </w:rPr>
-        <w:t>כי אין הרבה זמן</w:t>
-      </w:r>
-      <w:r>
-        <w:rPr>
-          <w:rFonts w:hint="cs"/>
-          <w:strike/>
-          <w:rtl/>
-        </w:rPr>
-        <w:t>)</w:t>
-      </w:r>
-      <w:r>
-        <w:rPr>
-          <w:rFonts w:hint="cs"/>
-          <w:strike/>
-          <w:rtl/>
-        </w:rPr>
-        <w:t>.</w:t>
-      </w:r>
-    </w:p>
-    <w:p>
-      <w:pPr>
-        <w:pStyle w:val="ListParagraph"/>
-        <w:numPr>
-          <w:ilvl w:val="2"/>
-          <w:numId w:val="1"/>
-        </w:numPr>
-        <w:rPr>
-          <w:strike/>
-        </w:rPr>
-      </w:pPr>
-      <w:r>
-        <w:rPr>
-          <w:rFonts w:hint="cs"/>
-          <w:strike/>
-          <w:rtl/>
-        </w:rPr>
-        <w:t>להגדיל מטרה</w:t>
-      </w:r>
-    </w:p>
-    <w:p>
-      <w:pPr>
-        <w:pStyle w:val="ListParagraph"/>
-        <w:ind w:left="2160"/>
-        <w:rPr>
-          <w:strike/>
-          <w:rtl/>
-        </w:rPr>
-      </w:pPr>
-      <w:r>
-        <w:rPr>
-          <w:rFonts w:hint="cs"/>
-          <w:strike/>
-          <w:rtl/>
-        </w:rPr>
-        <w:t xml:space="preserve">התכנון </w:t>
-      </w:r>
-      <w:r>
-        <w:rPr>
-          <w:rFonts w:hint="cs"/>
-          <w:strike/>
-          <w:rtl/>
-        </w:rPr>
-        <w:t>והריכוז הדרוש ל</w:t>
-      </w:r>
-      <w:r>
-        <w:rPr>
-          <w:rFonts w:hint="cs"/>
-          <w:strike/>
-          <w:rtl/>
-        </w:rPr>
-        <w:t>תנועה מדויקת</w:t>
-      </w:r>
-      <w:r>
-        <w:rPr>
-          <w:rFonts w:hint="cs"/>
-          <w:strike/>
-          <w:rtl/>
-        </w:rPr>
-        <w:t xml:space="preserve"> </w:t>
-      </w:r>
-      <w:r>
-        <w:rPr>
-          <w:rFonts w:hint="cs"/>
-          <w:strike/>
-          <w:rtl/>
-        </w:rPr>
-        <w:t xml:space="preserve">יכול </w:t>
-      </w:r>
-      <w:r>
-        <w:rPr>
-          <w:rFonts w:hint="cs"/>
-          <w:strike/>
-          <w:rtl/>
-        </w:rPr>
-        <w:t>לדרוס אפקט לא מודעים.</w:t>
-      </w:r>
-    </w:p>
-    <w:p>
-      <w:pPr>
-        <w:pStyle w:val="ListParagraph"/>
-        <w:numPr>
-          <w:ilvl w:val="2"/>
-          <w:numId w:val="1"/>
-        </w:numPr>
-        <w:rPr>
-          <w:strike/>
-          <w:rtl/>
-        </w:rPr>
-      </w:pPr>
-      <w:r>
-        <w:rPr>
-          <w:rFonts w:hint="cs"/>
-          <w:strike/>
-          <w:rtl/>
-        </w:rPr>
-        <w:t>ניסוי המשך אפשר לשנות מטרה תוך כדי תנועה ואז לראות אם אפשר להשפיע עליהם אחרי שהם כבר התחילו.</w:t>
-      </w:r>
-    </w:p>
-    <w:p>
-      <w:pPr>
-        <w:pStyle w:val="ListParagraph"/>
-        <w:numPr>
-          <w:ilvl w:val="2"/>
-          <w:numId w:val="1"/>
-        </w:numPr>
-        <w:rPr>
-          <w:strike/>
-        </w:rPr>
-      </w:pPr>
-      <w:r>
-        <w:rPr>
-          <w:rFonts w:hint="cs"/>
-          <w:strike/>
-          <w:rtl/>
-        </w:rPr>
-        <w:t>לעדכן פריים של מצגת שהקטגוריזציה והמטרה מופיעים יחד.</w:t>
-      </w:r>
-    </w:p>
-    <w:p>
-      <w:pPr>
-        <w:pStyle w:val="ListParagraph"/>
         <w:numPr>
           <w:ilvl w:val="0"/>
           <w:numId w:val="1"/>
         </w:numPr>
         <w:rPr>
           <w:strike/>
-        </w:rPr>
-      </w:pPr>
-      <w:r>
-        <w:rPr>
-          <w:rFonts w:hint="cs"/>
-          <w:strike/>
-          <w:rtl/>
-        </w:rPr>
-        <w:t>לתקן ב-</w:t>
-      </w:r>
-      <w:r>
-        <w:rPr>
-          <w:strike/>
-        </w:rPr>
-        <w:t>forced response</w:t>
-      </w:r>
-      <w:r>
-        <w:rPr>
-          <w:rFonts w:hint="cs"/>
-          <w:strike/>
-        </w:rPr>
-        <w:t xml:space="preserve"> </w:t>
-      </w:r>
-      <w:r>
-        <w:rPr>
-          <w:strike/>
-          <w:rtl/>
-        </w:rPr>
-        <w:t>–</w:t>
-      </w:r>
-      <w:r>
-        <w:rPr>
-          <w:rFonts w:hint="cs"/>
-          <w:strike/>
-          <w:rtl/>
-        </w:rPr>
-        <w:t xml:space="preserve"> הבדיקה של המובהקות אמורה לבדוק הםא זה שונה מ-50%.</w:t>
-      </w:r>
-    </w:p>
-    <w:p>
-      <w:pPr>
-        <w:pStyle w:val="ListParagraph"/>
-        <w:numPr>
-          <w:ilvl w:val="0"/>
-          <w:numId w:val="1"/>
-        </w:numPr>
-        <w:rPr>
-          <w:strike/>
-        </w:rPr>
-      </w:pPr>
-      <w:r>
-        <w:rPr>
-          <w:rFonts w:hint="cs"/>
-          <w:strike/>
-          <w:rtl/>
-        </w:rPr>
-        <w:t xml:space="preserve">האם יש לחפש </w:t>
-      </w:r>
-      <w:r>
-        <w:rPr>
-          <w:strike/>
-        </w:rPr>
-        <w:t>anova</w:t>
-      </w:r>
-      <w:r>
-        <w:rPr>
-          <w:rFonts w:hint="cs"/>
-          <w:strike/>
-        </w:rPr>
-        <w:t xml:space="preserve"> </w:t>
-      </w:r>
-      <w:r>
-        <w:rPr>
-          <w:rFonts w:hint="cs"/>
-          <w:strike/>
-          <w:rtl/>
-        </w:rPr>
-        <w:t>עבור תנועות לצד ימין בנפרד ותנועות לצד שמאל בנפרד?</w:t>
-      </w:r>
-      <w:r>
-        <w:rPr>
-          <w:rFonts w:hint="cs"/>
-          <w:strike/>
-          <w:rtl/>
-        </w:rPr>
-        <w:t xml:space="preserve"> </w:t>
-      </w:r>
-      <w:r>
-        <w:rPr>
-          <w:strike/>
-          <w:rtl/>
-        </w:rPr>
-        <w:t>–</w:t>
-      </w:r>
-      <w:r>
-        <w:rPr>
-          <w:rFonts w:hint="cs"/>
-          <w:strike/>
-          <w:rtl/>
-        </w:rPr>
-        <w:t xml:space="preserve"> לא, כי הכנסתי את ימין ושמאל בתור משתנה  נוסף ל-</w:t>
-      </w:r>
-      <w:r>
-        <w:rPr>
-          <w:strike/>
-        </w:rPr>
-        <w:t>ANOVA</w:t>
-      </w:r>
-      <w:r>
-        <w:rPr>
-          <w:rFonts w:hint="cs"/>
-          <w:strike/>
-          <w:rtl/>
-        </w:rPr>
-        <w:t xml:space="preserve">, והתוצאה שאני מסתכל עליה היא האפקט רק של </w:t>
-      </w:r>
-      <w:r>
-        <w:rPr>
-          <w:strike/>
-        </w:rPr>
-        <w:t>same/diff</w:t>
-      </w:r>
-      <w:r>
-        <w:rPr>
-          <w:rFonts w:hint="cs"/>
-          <w:strike/>
-          <w:rtl/>
-        </w:rPr>
-        <w:t>. אם אני אסתכל על האפקט של ימין/שמאל אני אראה שהוא מובהק.</w:t>
-      </w:r>
-    </w:p>
-    <w:p>
-      <w:pPr>
-        <w:pStyle w:val="ListParagraph"/>
-        <w:numPr>
-          <w:ilvl w:val="0"/>
-          <w:numId w:val="1"/>
-        </w:numPr>
-      </w:pPr>
-      <w:r>
-        <w:lastRenderedPageBreak/>
-        <w:t>timing</w:t>
-      </w:r>
-    </w:p>
-    <w:p>
-      <w:pPr>
-        <w:pStyle w:val="ListParagraph"/>
-        <w:numPr>
-          <w:ilvl w:val="1"/>
-          <w:numId w:val="1"/>
-        </w:numPr>
-      </w:pPr>
-      <w:r>
-        <w:rPr>
-          <w:rFonts w:hint="cs"/>
-          <w:rtl/>
-        </w:rPr>
-        <w:t>לשלוח מייל ל-</w:t>
-      </w:r>
-      <w:r>
-        <w:t>VPIXX</w:t>
-      </w:r>
-      <w:r>
-        <w:rPr>
-          <w:rFonts w:hint="cs"/>
-          <w:rtl/>
-        </w:rPr>
-        <w:t xml:space="preserve"> לגבי פספוס </w:t>
-      </w:r>
-      <w:r>
-        <w:t>flips</w:t>
-      </w:r>
-    </w:p>
-    <w:p>
-      <w:pPr>
-        <w:pStyle w:val="ListParagraph"/>
-        <w:numPr>
-          <w:ilvl w:val="1"/>
-          <w:numId w:val="1"/>
-        </w:numPr>
-      </w:pPr>
-      <w:r>
-        <w:rPr>
-          <w:rFonts w:hint="cs"/>
-          <w:rtl/>
-        </w:rPr>
-        <w:t>לשאול את אורי ואיתי לגבי הקוד שלי? או אולי להריץ משהו במשך שעה כשהוא מאוד יעיל ולראות אם יש בעיה.</w:t>
-      </w:r>
-    </w:p>
-    <w:p/>
-    <w:p>
-      <w:pPr>
-        <w:pStyle w:val="ListParagraph"/>
-        <w:numPr>
-          <w:ilvl w:val="0"/>
-          <w:numId w:val="1"/>
-        </w:numPr>
-        <w:rPr>
-          <w:rtl/>
-        </w:rPr>
-      </w:pPr>
-      <w:r>
-        <w:rPr>
-          <w:rFonts w:hint="cs"/>
-          <w:rtl/>
-        </w:rPr>
-        <w:t>הערות לשלב הבא של הניסוי:</w:t>
-      </w:r>
-    </w:p>
-    <w:p>
-      <w:pPr>
-        <w:pStyle w:val="ListParagraph"/>
-        <w:numPr>
-          <w:ilvl w:val="1"/>
-          <w:numId w:val="1"/>
-        </w:numPr>
-      </w:pPr>
-      <w:r>
-        <w:rPr>
-          <w:rFonts w:hint="cs"/>
-          <w:rtl/>
-        </w:rPr>
-        <w:t>יחיד / רבים זו קטגוריה סמנטית (אם כי זו לא המטלה הראשית).</w:t>
-      </w:r>
-    </w:p>
-    <w:p>
-      <w:pPr>
-        <w:pStyle w:val="ListParagraph"/>
-        <w:numPr>
-          <w:ilvl w:val="1"/>
-          <w:numId w:val="1"/>
-        </w:numPr>
-      </w:pPr>
-      <w:r>
-        <w:rPr>
-          <w:rFonts w:hint="cs"/>
-          <w:rtl/>
-        </w:rPr>
-        <w:t>שבתאי לא טבעי אולי?</w:t>
-      </w:r>
-    </w:p>
-    <w:p>
-      <w:pPr>
-        <w:pStyle w:val="ListParagraph"/>
-        <w:numPr>
-          <w:ilvl w:val="0"/>
-          <w:numId w:val="1"/>
-        </w:numPr>
-        <w:rPr>
-          <w:highlight w:val="yellow"/>
-        </w:rPr>
-      </w:pPr>
-      <w:r>
-        <w:rPr>
-          <w:rFonts w:hint="cs"/>
-          <w:highlight w:val="yellow"/>
-          <w:rtl/>
-        </w:rPr>
-        <w:t>טרייל 424 אצל נבדק 14, לא יושב טוב על הפונקציה שהתאמנו לו כי הסוף שלו והסוף שלה לא זהים.</w:t>
-      </w:r>
-    </w:p>
-    <w:p>
-      <w:pPr>
-        <w:pStyle w:val="ListParagraph"/>
-        <w:numPr>
-          <w:ilvl w:val="0"/>
-          <w:numId w:val="1"/>
-        </w:numPr>
-        <w:rPr>
-          <w:strike/>
+          <w:rtl/>
         </w:rPr>
       </w:pPr>
       <w:r>
@@ -13859,38 +14009,6 @@
         </w:rPr>
         <w:t>למה קרייג מחלץ פעמיים נקודות מתוך הפונקציה?</w:t>
       </w:r>
-    </w:p>
-    <w:p>
-      <w:pPr>
-        <w:pStyle w:val="ListParagraph"/>
-        <w:numPr>
-          <w:ilvl w:val="0"/>
-          <w:numId w:val="1"/>
-        </w:numPr>
-      </w:pPr>
-      <w:r>
-        <w:rPr>
-          <w:rFonts w:hint="cs"/>
-          <w:rtl/>
-        </w:rPr>
-        <w:t>האם הגדרת סיום תנועה ברגע שמהירות יורדת מתחת לסף לא בעייתית? ייתכן שנבדק יאט באמצע תנועה ואז ימשיך.</w:t>
-      </w:r>
-    </w:p>
-    <w:p>
-      <w:pPr>
-        <w:pStyle w:val="NoSpacing"/>
-      </w:pPr>
-      <w:r>
-        <w:t xml:space="preserve"> </w:t>
-      </w:r>
-    </w:p>
-    <w:p>
-      <w:pPr>
-        <w:pStyle w:val="NoSpacing"/>
-        <w:rPr>
-          <w:rtl/>
-        </w:rPr>
-      </w:pPr>
     </w:p>
     <w:p>
       <w:pPr>
@@ -14203,6 +14321,7 @@
           <w:sz w:val="14"/>
           <w:szCs w:val="14"/>
         </w:rPr>
+        <w:lastRenderedPageBreak/>
         <mc:AlternateContent>
           <mc:Choice Requires="wps">
             <w:drawing>
@@ -15984,7 +16103,6 @@
           <w:noProof/>
           <w:rtl/>
         </w:rPr>
-        <w:lastRenderedPageBreak/>
         <w:drawing>
           <wp:inline distT="0" distB="0" distL="0" distR="0" wp14:anchorId="3233F370" wp14:editId="2CE96F3F">
             <wp:extent cx="5302250" cy="3307524"/>
@@ -16133,6 +16251,7 @@
           <w:noProof/>
           <w:rtl/>
         </w:rPr>
+        <w:lastRenderedPageBreak/>
         <w:drawing>
           <wp:inline distT="0" distB="0" distL="0" distR="0" wp14:anchorId="4CAE09A2" wp14:editId="50BB437C">
             <wp:extent cx="5276850" cy="2268557"/>

</xml_diff>

<commit_message>
Fix target duration | Add checks to analysis and late_res, slow_mvmnt | Fix missing data test
New checks analysis: late res, slow mvmnt, early start, incorrect ans.
</commit_message>
<xml_diff>
--- a/experiment/RUN_ME/code/main.docx
+++ b/experiment/RUN_ME/code/main.docx
@@ -10805,14 +10805,42 @@
       <w:pPr>
         <w:pStyle w:val="ListParagraph"/>
         <w:ind w:left="1440"/>
-      </w:pPr>
-      <w:r>
-        <w:rPr>
-          <w:rFonts w:hint="cs"/>
+        <w:rPr>
+          <w:strike/>
+        </w:rPr>
+      </w:pPr>
+      <w:r>
+        <w:rPr>
+          <w:rFonts w:hint="cs"/>
+          <w:strike/>
           <w:rtl/>
         </w:rPr>
         <w:t>האם השינוי הוריד את כמות הפריימים המפוספסים?</w:t>
       </w:r>
+      <w:r>
+        <w:rPr>
+          <w:rFonts w:hint="cs"/>
+          <w:strike/>
+          <w:rtl/>
+        </w:rPr>
+        <w:t xml:space="preserve"> </w:t>
+      </w:r>
+      <w:r>
+        <w:rPr>
+          <w:rFonts w:hint="cs"/>
+          <w:strike/>
+          <w:rtl/>
+        </w:rPr>
+        <w:t>לא, אבל זה עזר עם בעיות משכי הזמן השגויים של הגיורים</w:t>
+      </w:r>
+      <w:r>
+        <w:rPr>
+          <w:rFonts w:hint="cs"/>
+          <w:strike/>
+          <w:rtl/>
+        </w:rPr>
+        <w:t>.</w:t>
+      </w:r>
     </w:p>
     <w:p>
       <w:pPr>
@@ -10821,27 +10849,169 @@
           <w:ilvl w:val="1"/>
           <w:numId w:val="1"/>
         </w:numPr>
-      </w:pPr>
-      <w:r>
-        <w:rPr>
-          <w:rFonts w:hint="cs"/>
+        <w:rPr>
+          <w:strike/>
+        </w:rPr>
+      </w:pPr>
+      <w:r>
+        <w:rPr>
+          <w:rFonts w:hint="cs"/>
+          <w:strike/>
           <w:rtl/>
         </w:rPr>
         <w:t>לשלוח מייל ל-</w:t>
       </w:r>
       <w:r>
+        <w:rPr>
+          <w:strike/>
+        </w:rPr>
         <w:t>VPIXX</w:t>
       </w:r>
       <w:r>
         <w:rPr>
           <w:rFonts w:hint="cs"/>
+          <w:strike/>
           <w:rtl/>
         </w:rPr>
         <w:t xml:space="preserve"> לגבי פספוס </w:t>
       </w:r>
       <w:r>
+        <w:rPr>
+          <w:strike/>
+        </w:rPr>
         <w:t>flips</w:t>
       </w:r>
+      <w:r>
+        <w:rPr>
+          <w:rFonts w:hint="cs"/>
+          <w:strike/>
+          <w:rtl/>
+        </w:rPr>
+        <w:t>. שלחתי</w:t>
+      </w:r>
+      <w:r>
+        <w:rPr>
+          <w:rFonts w:hint="cs"/>
+          <w:strike/>
+          <w:rtl/>
+        </w:rPr>
+        <w:t>, והם אמרו ש:</w:t>
+      </w:r>
+    </w:p>
+    <w:p>
+      <w:pPr>
+        <w:pStyle w:val="ListParagraph"/>
+        <w:numPr>
+          <w:ilvl w:val="2"/>
+          <w:numId w:val="1"/>
+        </w:numPr>
+        <w:rPr>
+          <w:strike/>
+        </w:rPr>
+      </w:pPr>
+      <w:r>
+        <w:rPr>
+          <w:rFonts w:hint="cs"/>
+          <w:strike/>
+          <w:rtl/>
+        </w:rPr>
+        <w:t>או שזה נובע משימוש ב-</w:t>
+      </w:r>
+      <w:r>
+        <w:rPr>
+          <w:strike/>
+        </w:rPr>
+        <w:t>windows 7</w:t>
+      </w:r>
+      <w:r>
+        <w:rPr>
+          <w:rFonts w:hint="cs"/>
+          <w:strike/>
+          <w:rtl/>
+        </w:rPr>
+        <w:t>, והחברה במעבדה אמרו שיעבירו את המחשב ל-</w:t>
+      </w:r>
+      <w:r>
+        <w:rPr>
+          <w:strike/>
+        </w:rPr>
+        <w:t>windows 10</w:t>
+      </w:r>
+      <w:r>
+        <w:rPr>
+          <w:rFonts w:hint="cs"/>
+          <w:strike/>
+          <w:rtl/>
+        </w:rPr>
+        <w:t xml:space="preserve"> מתישהו.</w:t>
+      </w:r>
+    </w:p>
+    <w:p>
+      <w:pPr>
+        <w:pStyle w:val="ListParagraph"/>
+        <w:numPr>
+          <w:ilvl w:val="2"/>
+          <w:numId w:val="1"/>
+        </w:numPr>
+        <w:rPr>
+          <w:strike/>
+        </w:rPr>
+      </w:pPr>
+      <w:r>
+        <w:rPr>
+          <w:rFonts w:hint="cs"/>
+          <w:strike/>
+          <w:rtl/>
+        </w:rPr>
+        <w:t>לסגור הליכים אחרים שרצים ברקע.</w:t>
+      </w:r>
+    </w:p>
+    <w:p>
+      <w:pPr>
+        <w:pStyle w:val="ListParagraph"/>
+        <w:numPr>
+          <w:ilvl w:val="2"/>
+          <w:numId w:val="1"/>
+        </w:numPr>
+        <w:rPr>
+          <w:strike/>
+        </w:rPr>
+      </w:pPr>
+      <w:r>
+        <w:rPr>
+          <w:strike/>
+        </w:rPr>
+        <w:t>VBL sybc problems</w:t>
+      </w:r>
+      <w:r>
+        <w:rPr>
+          <w:rFonts w:hint="cs"/>
+          <w:strike/>
+        </w:rPr>
+        <w:t xml:space="preserve"> </w:t>
+      </w:r>
+      <w:r>
+        <w:rPr>
+          <w:rFonts w:hint="cs"/>
+          <w:strike/>
+          <w:rtl/>
+        </w:rPr>
+        <w:t xml:space="preserve">קורה עם </w:t>
+      </w:r>
+      <w:r>
+        <w:rPr>
+          <w:strike/>
+        </w:rPr>
+        <w:t>psychtoolbox</w:t>
+      </w:r>
+      <w:r>
+        <w:rPr>
+          <w:rFonts w:hint="cs"/>
+          <w:strike/>
+          <w:rtl/>
+        </w:rPr>
+        <w:t xml:space="preserve"> ואין הרבה מה לעשות עם זה.</w:t>
+      </w:r>
     </w:p>
     <w:p>
       <w:pPr>
@@ -10866,10 +11036,14 @@
           <w:ilvl w:val="0"/>
           <w:numId w:val="1"/>
         </w:numPr>
-      </w:pPr>
-      <w:r>
-        <w:rPr>
-          <w:rFonts w:hint="cs"/>
+        <w:rPr>
+          <w:strike/>
+        </w:rPr>
+      </w:pPr>
+      <w:r>
+        <w:rPr>
+          <w:rFonts w:hint="cs"/>
+          <w:strike/>
           <w:rtl/>
         </w:rPr>
         <w:t>היות ו-</w:t>
@@ -10877,12 +11051,14 @@
       <w:r>
         <w:rPr>
           <w:rFonts w:hint="cs"/>
+          <w:strike/>
         </w:rPr>
         <w:t>MT</w:t>
       </w:r>
       <w:r>
         <w:rPr>
           <w:rFonts w:hint="cs"/>
+          <w:strike/>
           <w:rtl/>
         </w:rPr>
         <w:t xml:space="preserve"> נמדד מתחילת התנועה, אשר כעת יכולה לקרות לפני הצגת המטרה (ז"א שיכול להיות מוצג להם מסך "זזת לאט מדי" עוד לפני שבכלל הוצגה המטרה), חשוב להסביר לנבדקים </w:t>
@@ -10890,6 +11066,7 @@
       <w:r>
         <w:rPr>
           <w:rFonts w:hint="cs"/>
+          <w:strike/>
           <w:rtl/>
         </w:rPr>
         <w:t>שמסך זה מסמל שהם היו רחוקים מנקודת ההתחלה ליותר מדי זמן. אם הם התחילו לזוז, הם חייבם לסיים את התנועה בזמן קצר אחרת יגיע מסך זה.</w:t>
@@ -10902,10 +11079,14 @@
           <w:ilvl w:val="0"/>
           <w:numId w:val="1"/>
         </w:numPr>
-      </w:pPr>
-      <w:r>
-        <w:rPr>
-          <w:rFonts w:hint="cs"/>
+        <w:rPr>
+          <w:strike/>
+        </w:rPr>
+      </w:pPr>
+      <w:r>
+        <w:rPr>
+          <w:rFonts w:hint="cs"/>
+          <w:strike/>
           <w:rtl/>
         </w:rPr>
         <w:t>כשאתה מגייס נבדקים תשתמש רק במייל שלך.</w:t>
@@ -10916,22 +11097,28 @@
         <w:pStyle w:val="NoSpacing"/>
         <w:ind w:left="720"/>
         <w:rPr>
-          <w:rtl/>
-        </w:rPr>
-      </w:pPr>
-      <w:r>
-        <w:rPr>
-          <w:rFonts w:hint="cs"/>
+          <w:strike/>
+          <w:rtl/>
+        </w:rPr>
+      </w:pPr>
+      <w:r>
+        <w:rPr>
+          <w:rFonts w:hint="cs"/>
+          <w:strike/>
           <w:rtl/>
         </w:rPr>
         <w:t>אפשר גם להשתמש ב-</w:t>
       </w:r>
       <w:r>
+        <w:rPr>
+          <w:strike/>
+        </w:rPr>
         <w:t>Microsoft forms</w:t>
       </w:r>
       <w:r>
         <w:rPr>
           <w:rFonts w:hint="cs"/>
+          <w:strike/>
           <w:rtl/>
         </w:rPr>
         <w:t>.</w:t>
@@ -10944,25 +11131,36 @@
           <w:ilvl w:val="0"/>
           <w:numId w:val="1"/>
         </w:numPr>
-      </w:pPr>
-      <w:r>
-        <w:rPr>
-          <w:rFonts w:hint="cs"/>
+        <w:rPr>
+          <w:strike/>
+        </w:rPr>
+      </w:pPr>
+      <w:r>
+        <w:rPr>
+          <w:rFonts w:hint="cs"/>
+          <w:strike/>
           <w:rtl/>
         </w:rPr>
         <w:t xml:space="preserve">תשים ססמא לקובץ </w:t>
       </w:r>
       <w:r>
+        <w:rPr>
+          <w:strike/>
+        </w:rPr>
         <w:t>sub_log</w:t>
       </w:r>
       <w:r>
         <w:rPr>
           <w:rFonts w:hint="cs"/>
+          <w:strike/>
           <w:rtl/>
         </w:rPr>
         <w:t xml:space="preserve">: </w:t>
       </w:r>
       <w:r>
+        <w:rPr>
+          <w:strike/>
+        </w:rPr>
         <w:t>khen123</w:t>
       </w:r>
     </w:p>
@@ -10974,13 +11172,13 @@
           <w:numId w:val="1"/>
         </w:numPr>
         <w:rPr>
-          <w:rFonts w:hint="cs"/>
-          <w:rtl/>
-        </w:rPr>
-      </w:pPr>
-      <w:r>
-        <w:rPr>
-          <w:rFonts w:hint="cs"/>
+          <w:strike/>
+        </w:rPr>
+      </w:pPr>
+      <w:r>
+        <w:rPr>
+          <w:rFonts w:hint="cs"/>
+          <w:strike/>
           <w:rtl/>
         </w:rPr>
         <w:t>תפתח קובץ למיילים של נבדקים.</w:t>
@@ -10988,6 +11186,310 @@
     </w:p>
     <w:p>
       <w:pPr>
+        <w:pStyle w:val="NoSpacing"/>
+        <w:numPr>
+          <w:ilvl w:val="0"/>
+          <w:numId w:val="1"/>
+        </w:numPr>
+      </w:pPr>
+      <w:r>
+        <w:rPr>
+          <w:rFonts w:hint="cs"/>
+          <w:rtl/>
+        </w:rPr>
+        <w:t xml:space="preserve">בתחילת הניסוי יש ליידע את הנבדקים על כך </w:t>
+      </w:r>
+      <w:r>
+        <w:rPr>
+          <w:rFonts w:hint="cs"/>
+          <w:rtl/>
+        </w:rPr>
+        <w:t xml:space="preserve">שמטלת </w:t>
+      </w:r>
+      <w:r>
+        <w:rPr>
+          <w:rFonts w:hint="cs"/>
+          <w:rtl/>
+        </w:rPr>
+        <w:t xml:space="preserve">הסיווג עצמה היא קלה, ולכן </w:t>
+      </w:r>
+      <w:r>
+        <w:rPr>
+          <w:rFonts w:hint="cs"/>
+          <w:rtl/>
+        </w:rPr>
+        <w:t xml:space="preserve">אנו מצפים שיצליחו לעשות אותה. ליידע אותם שאנו בוחנים את הביצועים שלהם ובסוף הניסוי ניידע אותם אם </w:t>
+      </w:r>
+      <w:r>
+        <w:rPr>
+          <w:rFonts w:hint="cs"/>
+          <w:rtl/>
+        </w:rPr>
+        <w:t>הם ביצעו לא טוב ולכן נאלץ לפסול אותם.</w:t>
+      </w:r>
+    </w:p>
+    <w:p>
+      <w:pPr>
+        <w:pStyle w:val="NoSpacing"/>
+        <w:numPr>
+          <w:ilvl w:val="0"/>
+          <w:numId w:val="1"/>
+        </w:numPr>
+      </w:pPr>
+      <w:r>
+        <w:rPr>
+          <w:rFonts w:hint="cs"/>
+          <w:rtl/>
+        </w:rPr>
+        <w:t xml:space="preserve">צריך לוודא שנבדקים תמיד מניחים את האצבע בנקודת ההתחלה ככה שהסממן מעל נקודת ההתחלה, שנקודת ההתחלה תמיד במרחק 35 ס"מ, שהסממן </w:t>
+      </w:r>
+      <w:r>
+        <w:rPr>
+          <w:rFonts w:hint="cs"/>
+          <w:rtl/>
+        </w:rPr>
+        <w:t xml:space="preserve">ממש </w:t>
+      </w:r>
+      <w:r>
+        <w:rPr>
+          <w:rFonts w:hint="cs"/>
+          <w:rtl/>
+        </w:rPr>
+        <w:t>בקצה של האצבע שלהם</w:t>
+      </w:r>
+      <w:r>
+        <w:rPr>
+          <w:rFonts w:hint="cs"/>
+          <w:rtl/>
+        </w:rPr>
+        <w:t>.</w:t>
+      </w:r>
+    </w:p>
+    <w:p>
+      <w:pPr>
+        <w:pStyle w:val="NoSpacing"/>
+        <w:numPr>
+          <w:ilvl w:val="0"/>
+          <w:numId w:val="1"/>
+        </w:numPr>
+      </w:pPr>
+      <w:r>
+        <w:rPr>
+          <w:rFonts w:hint="cs"/>
+          <w:rtl/>
+        </w:rPr>
+        <w:t>לעדכן שקף קליברציה בהתחלה שיהיה בגודל של מטרה אמיתית כי אני משתמש בו כדי לבדוק באנליזה האם הנבדק פספס את המטרה.</w:t>
+      </w:r>
+    </w:p>
+    <w:p>
+      <w:pPr>
+        <w:pStyle w:val="NoSpacing"/>
+        <w:numPr>
+          <w:ilvl w:val="0"/>
+          <w:numId w:val="1"/>
+        </w:numPr>
+      </w:pPr>
+      <w:r>
+        <w:rPr>
+          <w:rFonts w:hint="cs"/>
+          <w:rtl/>
+        </w:rPr>
+        <w:t>צריך ליצור מתקן מעץ עם נקודת התחלה, ובלוק שמוודא את הגובה של המסך.</w:t>
+      </w:r>
+    </w:p>
+    <w:p>
+      <w:pPr>
+        <w:pStyle w:val="NoSpacing"/>
+        <w:numPr>
+          <w:ilvl w:val="0"/>
+          <w:numId w:val="1"/>
+        </w:numPr>
+      </w:pPr>
+      <w:r>
+        <w:rPr>
+          <w:rFonts w:hint="cs"/>
+          <w:rtl/>
+        </w:rPr>
+        <w:lastRenderedPageBreak/>
+        <w:t xml:space="preserve">תוודא שזמני הצגה של גירויים נכונים (תריץ על עצמך ואז תריץ </w:t>
+      </w:r>
+      <w:r>
+        <w:t>test</w:t>
+      </w:r>
+      <w:r>
+        <w:rPr>
+          <w:rFonts w:hint="cs"/>
+          <w:rtl/>
+        </w:rPr>
+        <w:t xml:space="preserve"> ותראה שהממוצע טוב).</w:t>
+      </w:r>
+    </w:p>
+    <w:p>
+      <w:pPr>
+        <w:pStyle w:val="NoSpacing"/>
+        <w:numPr>
+          <w:ilvl w:val="0"/>
+          <w:numId w:val="1"/>
+        </w:numPr>
+      </w:pPr>
+      <w:r>
+        <w:rPr>
+          <w:rFonts w:hint="cs"/>
+          <w:rtl/>
+        </w:rPr>
+        <w:t>להוסיף עוד סשן של אימון יום לפני.</w:t>
+      </w:r>
+    </w:p>
+    <w:p>
+      <w:pPr>
+        <w:pStyle w:val="NoSpacing"/>
+        <w:numPr>
+          <w:ilvl w:val="1"/>
+          <w:numId w:val="1"/>
+        </w:numPr>
+      </w:pPr>
+      <w:r>
+        <w:rPr>
+          <w:rFonts w:hint="cs"/>
+          <w:rtl/>
+        </w:rPr>
+        <w:t>למצוא מילים לעוד סשן</w:t>
+      </w:r>
+    </w:p>
+    <w:p>
+      <w:pPr>
+        <w:pStyle w:val="NoSpacing"/>
+        <w:numPr>
+          <w:ilvl w:val="1"/>
+          <w:numId w:val="1"/>
+        </w:numPr>
+      </w:pPr>
+      <w:r>
+        <w:rPr>
+          <w:rFonts w:hint="cs"/>
+          <w:rtl/>
+        </w:rPr>
+        <w:t>לכתוב קוד של עוד סשן.</w:t>
+      </w:r>
+    </w:p>
+    <w:p>
+      <w:pPr>
+        <w:pStyle w:val="NoSpacing"/>
+        <w:numPr>
+          <w:ilvl w:val="0"/>
+          <w:numId w:val="1"/>
+        </w:numPr>
+      </w:pPr>
+      <w:r>
+        <w:rPr>
+          <w:rFonts w:hint="cs"/>
+          <w:rtl/>
+        </w:rPr>
+        <w:t>להוסיף הודעות: "זזת מוקדם מדי"</w:t>
+      </w:r>
+      <w:r>
+        <w:rPr>
+          <w:rFonts w:hint="cs"/>
+          <w:rtl/>
+        </w:rPr>
+        <w:t xml:space="preserve"> ו"תשובה שגויה".</w:t>
+      </w:r>
+    </w:p>
+    <w:p>
+      <w:pPr>
+        <w:pStyle w:val="NoSpacing"/>
+        <w:ind w:left="720"/>
+      </w:pPr>
+      <w:r>
+        <w:rPr>
+          <w:rFonts w:hint="cs"/>
+          <w:rtl/>
+        </w:rPr>
+        <w:t>לקצר הודעות קיימות.</w:t>
+      </w:r>
+    </w:p>
+    <w:p>
+      <w:pPr>
+        <w:pStyle w:val="NoSpacing"/>
+        <w:ind w:left="720"/>
+      </w:pPr>
+      <w:r>
+        <w:rPr>
+          <w:rFonts w:hint="cs"/>
+          <w:rtl/>
+        </w:rPr>
+        <w:t>זזת מוקדם מדי יטפל גם במקרים בהם הנבדק התחיל לנוע לפני הזמן ואז חזר להתחלה והתחיל שוב לנוע, כל זה לפני שנגמר הטרייל (</w:t>
+      </w:r>
+      <w:r>
+        <w:t>sub 11 trial 87</w:t>
+      </w:r>
+      <w:r>
+        <w:rPr>
+          <w:rFonts w:hint="cs"/>
+          <w:rtl/>
+        </w:rPr>
+        <w:t>).</w:t>
+      </w:r>
+    </w:p>
+    <w:p>
+      <w:pPr>
+        <w:pStyle w:val="NoSpacing"/>
+        <w:numPr>
+          <w:ilvl w:val="0"/>
+          <w:numId w:val="1"/>
+        </w:numPr>
+      </w:pPr>
+      <w:r>
+        <w:rPr>
+          <w:rFonts w:hint="cs"/>
+          <w:rtl/>
+        </w:rPr>
+        <w:t>חשוב דחוף בהול! סממן בקצה קצה קצה של האצבע ותמיד נוגע במסך!</w:t>
+      </w:r>
+    </w:p>
+    <w:p>
+      <w:pPr>
+        <w:pStyle w:val="NoSpacing"/>
+        <w:ind w:left="720"/>
+        <w:rPr>
+          <w:rFonts w:hint="cs"/>
+          <w:rtl/>
+        </w:rPr>
+      </w:pPr>
+      <w:r>
+        <w:rPr>
+          <w:rFonts w:hint="cs"/>
+          <w:rtl/>
+        </w:rPr>
+        <w:t xml:space="preserve">אחרת </w:t>
+      </w:r>
+      <w:r>
+        <w:rPr>
+          <w:rFonts w:hint="cs"/>
+          <w:rtl/>
+        </w:rPr>
+        <w:t xml:space="preserve">יקרה מצב בו הנבדק נוגע במסך אבל התשובה לא נקלטת, ואז באנליזה כשאני מחפש את </w:t>
+      </w:r>
+      <w:r>
+        <w:rPr>
+          <w:rFonts w:hint="cs"/>
+          <w:rtl/>
+        </w:rPr>
+        <w:t>נקודת המגע אני אקבל ערך שגוי (למשל ב-</w:t>
+      </w:r>
+      <w:r>
+        <w:t>testMissTarget.m</w:t>
+      </w:r>
+      <w:r>
+        <w:rPr>
+          <w:rFonts w:hint="cs"/>
+          <w:rtl/>
+        </w:rPr>
+        <w:t>).</w:t>
+      </w:r>
+    </w:p>
+    <w:p>
+      <w:pPr>
         <w:rPr>
           <w:rtl/>
         </w:rPr>
@@ -11341,7 +11843,6 @@
           <w:strike/>
           <w:rtl/>
         </w:rPr>
-        <w:lastRenderedPageBreak/>
         <w:t xml:space="preserve">מציאת </w:t>
       </w:r>
       <w:r>
@@ -12273,6 +12774,7 @@
           <w:strike/>
           <w:rtl/>
         </w:rPr>
+        <w:lastRenderedPageBreak/>
         <w:t>שקופית עם שיטה</w:t>
       </w:r>
     </w:p>
@@ -12415,51 +12917,15 @@
           <w:ilvl w:val="0"/>
           <w:numId w:val="1"/>
         </w:numPr>
-      </w:pPr>
-      <w:r>
-        <w:rPr>
-          <w:rFonts w:hint="cs"/>
-          <w:rtl/>
-        </w:rPr>
-        <w:t xml:space="preserve">הסר </w:t>
-      </w:r>
-      <w:r>
-        <w:t>trials</w:t>
-      </w:r>
-      <w:r>
-        <w:rPr>
-          <w:rFonts w:hint="cs"/>
-          <w:rtl/>
-        </w:rPr>
-        <w:t xml:space="preserve"> </w:t>
-      </w:r>
-      <w:r>
-        <w:rPr>
-          <w:rFonts w:hint="cs"/>
-          <w:rtl/>
-        </w:rPr>
-        <w:t>שתזמוני</w:t>
-      </w:r>
-      <w:r>
-        <w:rPr>
-          <w:rFonts w:hint="cs"/>
-          <w:rtl/>
-        </w:rPr>
-        <w:t xml:space="preserve"> הצגת הגירויים</w:t>
-      </w:r>
-      <w:r>
-        <w:rPr>
-          <w:rFonts w:hint="cs"/>
-          <w:rtl/>
-        </w:rPr>
-        <w:t xml:space="preserve"> </w:t>
-      </w:r>
-      <w:r>
-        <w:rPr>
-          <w:rFonts w:hint="cs"/>
-          <w:rtl/>
-        </w:rPr>
-        <w:t>בהם לא נכונים.</w:t>
+        <w:rPr>
+          <w:strike/>
+        </w:rPr>
+      </w:pPr>
+      <w:r>
+        <w:rPr>
+          <w:strike/>
+        </w:rPr>
+        <w:t>Add paired t test to reach area and MAD.</w:t>
       </w:r>
     </w:p>
     <w:p>
@@ -12477,7 +12943,7 @@
         <w:rPr>
           <w:strike/>
         </w:rPr>
-        <w:t>Add paired t test to reach area and MAD.</w:t>
+        <w:t>Add lines connecting sub's points to reach are and MAD</w:t>
       </w:r>
     </w:p>
     <w:p>
@@ -12495,12 +12961,24 @@
         <w:rPr>
           <w:strike/>
         </w:rPr>
-        <w:t>Add lines connecting sub's points to reach are and MAD</w:t>
-      </w:r>
-    </w:p>
-    <w:p>
-      <w:pPr>
-        <w:pStyle w:val="ListParagraph"/>
+        <w:t xml:space="preserve">Split MAD </w:t>
+      </w:r>
+      <w:r>
+        <w:rPr>
+          <w:strike/>
+        </w:rPr>
+        <w:t xml:space="preserve">points </w:t>
+      </w:r>
+      <w:r>
+        <w:rPr>
+          <w:strike/>
+        </w:rPr>
+        <w:t>graph to left and right</w:t>
+      </w:r>
+    </w:p>
+    <w:p>
+      <w:pPr>
+        <w:pStyle w:val="NoSpacing"/>
         <w:numPr>
           <w:ilvl w:val="0"/>
           <w:numId w:val="1"/>
@@ -12511,167 +12989,98 @@
       </w:pPr>
       <w:r>
         <w:rPr>
-          <w:strike/>
-        </w:rPr>
-        <w:t xml:space="preserve">Split MAD </w:t>
-      </w:r>
-      <w:r>
-        <w:rPr>
-          <w:strike/>
-        </w:rPr>
-        <w:t xml:space="preserve">points </w:t>
-      </w:r>
-      <w:r>
-        <w:rPr>
-          <w:strike/>
-        </w:rPr>
-        <w:t>graph to left and right</w:t>
-      </w:r>
-    </w:p>
-    <w:p>
-      <w:pPr>
-        <w:pStyle w:val="ListParagraph"/>
+          <w:rFonts w:hint="cs"/>
+          <w:strike/>
+          <w:rtl/>
+        </w:rPr>
+        <w:t xml:space="preserve">איך </w:t>
+      </w:r>
+      <w:r>
+        <w:rPr>
+          <w:strike/>
+        </w:rPr>
+        <w:t>Inpaint nans</w:t>
+      </w:r>
+      <w:r>
+        <w:rPr>
+          <w:rFonts w:hint="cs"/>
+          <w:strike/>
+          <w:rtl/>
+        </w:rPr>
+        <w:t xml:space="preserve"> משלים חוסרים? תצייר עם טרייל מקורי שיש בו חור ב</w:t>
+      </w:r>
+      <w:r>
+        <w:rPr>
+          <w:strike/>
+        </w:rPr>
+        <w:t>nan</w:t>
+      </w:r>
+      <w:r>
+        <w:rPr>
+          <w:rFonts w:hint="cs"/>
+          <w:strike/>
+          <w:rtl/>
+        </w:rPr>
+        <w:t>.</w:t>
+      </w:r>
+    </w:p>
+    <w:p>
+      <w:pPr>
+        <w:pStyle w:val="NoSpacing"/>
         <w:numPr>
           <w:ilvl w:val="0"/>
           <w:numId w:val="1"/>
         </w:numPr>
-      </w:pPr>
-      <w:r>
-        <w:rPr>
-          <w:rFonts w:hint="cs"/>
-          <w:rtl/>
-        </w:rPr>
-        <w:t xml:space="preserve">לשלוח מייל לקרייג על ההשפעה של </w:t>
-      </w:r>
-      <w:r>
-        <w:t>velocity cutoff</w:t>
-      </w:r>
-      <w:r>
-        <w:rPr>
-          <w:rFonts w:hint="cs"/>
-          <w:rtl/>
-        </w:rPr>
-        <w:t xml:space="preserve"> על אורך המסלול של נבדקים (נבדק 6 ו9).</w:t>
-      </w:r>
-    </w:p>
-    <w:p>
-      <w:pPr>
-        <w:pStyle w:val="ListParagraph"/>
-        <w:numPr>
-          <w:ilvl w:val="0"/>
-          <w:numId w:val="1"/>
-        </w:numPr>
-      </w:pPr>
-      <w:r>
-        <w:rPr>
-          <w:rFonts w:hint="cs"/>
-          <w:rtl/>
-        </w:rPr>
-        <w:t xml:space="preserve">שנה את </w:t>
-      </w:r>
-      <w:r>
-        <w:rPr>
-          <w:rFonts w:hint="cs"/>
-        </w:rPr>
-        <w:t>MAD</w:t>
-      </w:r>
-      <w:r>
-        <w:rPr>
-          <w:rFonts w:hint="cs"/>
-          <w:rtl/>
-        </w:rPr>
-        <w:t xml:space="preserve"> כך שהקוו ממנו יחפש את המרחק המקסימלי הוא זה שמחבר את ההתחלה עם המטרה, ולא את ההתחלה עם הסיום.</w:t>
-      </w:r>
-    </w:p>
-    <w:p>
-      <w:pPr>
-        <w:pStyle w:val="NoSpacing"/>
-        <w:numPr>
-          <w:ilvl w:val="0"/>
-          <w:numId w:val="1"/>
-        </w:numPr>
-        <w:rPr>
-          <w:strike/>
-        </w:rPr>
-      </w:pPr>
-      <w:r>
-        <w:rPr>
-          <w:rFonts w:hint="cs"/>
-          <w:strike/>
-          <w:rtl/>
-        </w:rPr>
-        <w:t xml:space="preserve">איך </w:t>
-      </w:r>
-      <w:r>
-        <w:rPr>
-          <w:strike/>
-        </w:rPr>
-        <w:t>Inpaint nans</w:t>
-      </w:r>
-      <w:r>
-        <w:rPr>
-          <w:rFonts w:hint="cs"/>
-          <w:strike/>
-          <w:rtl/>
-        </w:rPr>
-        <w:t xml:space="preserve"> משלים חוסרים? תצייר עם טרייל מקורי שיש בו חור ב</w:t>
-      </w:r>
-      <w:r>
-        <w:rPr>
-          <w:strike/>
-        </w:rPr>
-        <w:t>nan</w:t>
-      </w:r>
-      <w:r>
-        <w:rPr>
-          <w:rFonts w:hint="cs"/>
-          <w:strike/>
-          <w:rtl/>
-        </w:rPr>
-        <w:t>.</w:t>
-      </w:r>
-    </w:p>
-    <w:p>
-      <w:pPr>
-        <w:pStyle w:val="NoSpacing"/>
-        <w:numPr>
-          <w:ilvl w:val="0"/>
-          <w:numId w:val="1"/>
-        </w:numPr>
-      </w:pPr>
-      <w:r>
-        <w:rPr>
-          <w:rFonts w:hint="cs"/>
+        <w:rPr>
+          <w:strike/>
+        </w:rPr>
+      </w:pPr>
+      <w:r>
+        <w:rPr>
+          <w:rFonts w:hint="cs"/>
+          <w:strike/>
           <w:rtl/>
         </w:rPr>
         <w:t>להוסיף בדיקה ב-</w:t>
       </w:r>
       <w:r>
+        <w:rPr>
+          <w:strike/>
+        </w:rPr>
         <w:t>analysis</w:t>
       </w:r>
       <w:r>
         <w:rPr>
           <w:rFonts w:hint="cs"/>
+          <w:strike/>
           <w:rtl/>
         </w:rPr>
         <w:t xml:space="preserve"> שפוסלת טריילים בהם </w:t>
       </w:r>
       <w:r>
+        <w:rPr>
+          <w:strike/>
+        </w:rPr>
         <w:t>react time</w:t>
       </w:r>
       <w:r>
         <w:rPr>
           <w:rFonts w:hint="cs"/>
+          <w:strike/>
           <w:rtl/>
         </w:rPr>
         <w:t xml:space="preserve"> או </w:t>
       </w:r>
       <w:r>
+        <w:rPr>
+          <w:strike/>
+        </w:rPr>
         <w:t>MT</w:t>
       </w:r>
       <w:r>
         <w:rPr>
           <w:rFonts w:hint="cs"/>
+          <w:strike/>
           <w:rtl/>
         </w:rPr>
         <w:t xml:space="preserve"> היו ארוכים מדי.</w:t>
@@ -12981,7 +13390,6 @@
           <w:strike/>
           <w:rtl/>
         </w:rPr>
-        <w:lastRenderedPageBreak/>
         <w:t>ב-</w:t>
       </w:r>
       <w:r>
@@ -13434,6 +13842,7 @@
           <w:noProof/>
           <w:rtl/>
         </w:rPr>
+        <w:lastRenderedPageBreak/>
         <w:drawing>
           <wp:inline distT="0" distB="0" distL="0" distR="0" wp14:anchorId="3E5A21E3" wp14:editId="227F119C">
             <wp:extent cx="2580456" cy="1594627"/>
@@ -13650,7 +14059,6 @@
           <w:noProof/>
           <w:rtl/>
         </w:rPr>
-        <w:lastRenderedPageBreak/>
         <w:drawing>
           <wp:inline distT="0" distB="0" distL="0" distR="0" wp14:anchorId="1E9B99A0" wp14:editId="0796B7DB">
             <wp:extent cx="3466755" cy="2254033"/>
@@ -13905,6 +14313,1256 @@
           <w:ilvl w:val="0"/>
           <w:numId w:val="1"/>
         </w:numPr>
+        <w:rPr>
+          <w:strike/>
+        </w:rPr>
+      </w:pPr>
+      <w:r>
+        <w:rPr>
+          <w:rFonts w:hint="cs"/>
+          <w:strike/>
+          <w:rtl/>
+        </w:rPr>
+        <w:t xml:space="preserve">בנבדק 11-14 הזמן </w:t>
+      </w:r>
+      <w:r>
+        <w:rPr>
+          <w:rFonts w:hint="cs"/>
+          <w:strike/>
+          <w:rtl/>
+        </w:rPr>
+        <w:t xml:space="preserve">הצגה של </w:t>
+      </w:r>
+      <w:r>
+        <w:rPr>
+          <w:rFonts w:hint="cs"/>
+          <w:strike/>
+          <w:rtl/>
+        </w:rPr>
+        <w:t>המטרה</w:t>
+      </w:r>
+      <w:r>
+        <w:rPr>
+          <w:rFonts w:hint="cs"/>
+          <w:strike/>
+          <w:rtl/>
+        </w:rPr>
+        <w:t xml:space="preserve"> ארוך ב-10 מילישניות ממה שהוא אמור להיות בגלל שעשיתי 'גדול מ', במקום 'גדול שווה ל'.</w:t>
+      </w:r>
+      <w:r>
+        <w:rPr>
+          <w:rFonts w:hint="cs"/>
+          <w:strike/>
+          <w:rtl/>
+        </w:rPr>
+        <w:t xml:space="preserve"> לצערי אני לא בטוח למה התכוונתי כאן.</w:t>
+      </w:r>
+    </w:p>
+    <w:p>
+      <w:pPr>
+        <w:pStyle w:val="ListParagraph"/>
+        <w:numPr>
+          <w:ilvl w:val="0"/>
+          <w:numId w:val="1"/>
+        </w:numPr>
+        <w:rPr>
+          <w:strike/>
+        </w:rPr>
+      </w:pPr>
+      <w:r>
+        <w:rPr>
+          <w:rFonts w:hint="cs"/>
+          <w:strike/>
+          <w:rtl/>
+        </w:rPr>
+        <w:t>נבדק 25, 22, 21, 20, 19, 18, 17, 16, זמן ממוצע של הצגת מטרה חורג מ-</w:t>
+      </w:r>
+      <w:r>
+        <w:rPr>
+          <w:strike/>
+        </w:rPr>
+        <w:t>500ms</w:t>
+      </w:r>
+      <w:r>
+        <w:rPr>
+          <w:rFonts w:hint="cs"/>
+          <w:strike/>
+          <w:rtl/>
+        </w:rPr>
+        <w:t>.</w:t>
+      </w:r>
+      <w:r>
+        <w:rPr>
+          <w:rFonts w:hint="cs"/>
+          <w:strike/>
+          <w:rtl/>
+        </w:rPr>
+        <w:t xml:space="preserve"> למה?</w:t>
+      </w:r>
+    </w:p>
+    <w:p>
+      <w:pPr>
+        <w:pStyle w:val="ListParagraph"/>
+        <w:rPr>
+          <w:strike/>
+          <w:rtl/>
+        </w:rPr>
+      </w:pPr>
+      <w:r>
+        <w:rPr>
+          <w:rFonts w:hint="cs"/>
+          <w:strike/>
+          <w:rtl/>
+        </w:rPr>
+        <w:t>כי ב-</w:t>
+      </w:r>
+      <w:r>
+        <w:rPr>
+          <w:strike/>
+        </w:rPr>
+        <w:t>getTraj</w:t>
+      </w:r>
+      <w:r>
+        <w:rPr>
+          <w:rFonts w:hint="cs"/>
+          <w:strike/>
+          <w:rtl/>
+        </w:rPr>
+        <w:t xml:space="preserve"> בדקתי האם הזמן הנוכחי שווה ל-</w:t>
+      </w:r>
+      <w:r>
+        <w:rPr>
+          <w:strike/>
+        </w:rPr>
+        <w:t>target duration</w:t>
+      </w:r>
+      <w:r>
+        <w:rPr>
+          <w:rFonts w:hint="cs"/>
+          <w:strike/>
+          <w:rtl/>
+        </w:rPr>
+        <w:t xml:space="preserve"> כדי להחליף אותה, במקום לבדוק האם זה גדול שווה. וה-</w:t>
+      </w:r>
+      <w:r>
+        <w:rPr>
+          <w:strike/>
+        </w:rPr>
+        <w:t>target duration</w:t>
+      </w:r>
+      <w:r>
+        <w:rPr>
+          <w:rFonts w:hint="cs"/>
+          <w:strike/>
+          <w:rtl/>
+        </w:rPr>
+        <w:t xml:space="preserve"> הוגדר כ-</w:t>
+      </w:r>
+      <w:r>
+        <w:rPr>
+          <w:strike/>
+        </w:rPr>
+        <w:t>0.5-</w:t>
+      </w:r>
+      <w:r>
+        <w:rPr>
+          <w:strike/>
+        </w:rPr>
+        <w:t>3/4refRate</w:t>
+      </w:r>
+      <w:r>
+        <w:rPr>
+          <w:rFonts w:hint="cs"/>
+          <w:strike/>
+          <w:rtl/>
+        </w:rPr>
+        <w:t>, ואז זה אף פעם לא היה שווה.</w:t>
+      </w:r>
+    </w:p>
+    <w:p>
+      <w:pPr>
+        <w:pStyle w:val="ListParagraph"/>
+        <w:numPr>
+          <w:ilvl w:val="0"/>
+          <w:numId w:val="1"/>
+        </w:numPr>
+        <w:rPr>
+          <w:strike/>
+        </w:rPr>
+      </w:pPr>
+      <w:r>
+        <w:rPr>
+          <w:strike/>
+        </w:rPr>
+        <w:t>addFields</w:t>
+      </w:r>
+      <w:r>
+        <w:rPr>
+          <w:rFonts w:hint="cs"/>
+          <w:strike/>
+          <w:rtl/>
+        </w:rPr>
+        <w:t xml:space="preserve"> שרצה על נבדק שיש לו כבר </w:t>
+      </w:r>
+      <w:r>
+        <w:rPr>
+          <w:strike/>
+        </w:rPr>
+        <w:t>late_res</w:t>
+      </w:r>
+      <w:r>
+        <w:rPr>
+          <w:rFonts w:hint="cs"/>
+          <w:strike/>
+          <w:rtl/>
+        </w:rPr>
+        <w:t xml:space="preserve"> ו-</w:t>
+      </w:r>
+      <w:r>
+        <w:rPr>
+          <w:strike/>
+        </w:rPr>
+        <w:t>slow_mvmnt</w:t>
+      </w:r>
+      <w:r>
+        <w:rPr>
+          <w:rFonts w:hint="cs"/>
+          <w:strike/>
+          <w:rtl/>
+        </w:rPr>
+        <w:t xml:space="preserve"> לא משחזרת טוב את הערכים של שדות אלו (למשל נבדק 17 טרייל 4).</w:t>
+      </w:r>
+    </w:p>
+    <w:p>
+      <w:pPr>
+        <w:pStyle w:val="ListParagraph"/>
+        <w:rPr>
+          <w:strike/>
+          <w:rtl/>
+        </w:rPr>
+      </w:pPr>
+      <w:r>
+        <w:rPr>
+          <w:rFonts w:hint="cs"/>
+          <w:strike/>
+          <w:rtl/>
+        </w:rPr>
+        <w:t xml:space="preserve">כי הקוד של </w:t>
+      </w:r>
+      <w:r>
+        <w:rPr>
+          <w:strike/>
+        </w:rPr>
+        <w:t>getTraj</w:t>
+      </w:r>
+      <w:r>
+        <w:rPr>
+          <w:rFonts w:hint="cs"/>
+          <w:strike/>
+          <w:rtl/>
+        </w:rPr>
+        <w:t xml:space="preserve"> בנבדקים האלה שגוי, במקום לבדוק האם ה-</w:t>
+      </w:r>
+      <w:r>
+        <w:rPr>
+          <w:strike/>
+        </w:rPr>
+        <w:t>i_frame&gt;=max_resp_time</w:t>
+      </w:r>
+      <w:r>
+        <w:rPr>
+          <w:rFonts w:hint="cs"/>
+          <w:strike/>
+          <w:rtl/>
+        </w:rPr>
+        <w:t>, בדקתי רק האם 'גדול מ...'.</w:t>
+      </w:r>
+    </w:p>
+    <w:p>
+      <w:pPr>
+        <w:pStyle w:val="ListParagraph"/>
+        <w:numPr>
+          <w:ilvl w:val="0"/>
+          <w:numId w:val="1"/>
+        </w:numPr>
+        <w:rPr>
+          <w:strike/>
+        </w:rPr>
+      </w:pPr>
+      <w:r>
+        <w:rPr>
+          <w:rFonts w:hint="cs"/>
+          <w:strike/>
+          <w:rtl/>
+        </w:rPr>
+        <w:t>נבדקים ב-</w:t>
+      </w:r>
+      <w:r>
+        <w:rPr>
+          <w:strike/>
+        </w:rPr>
+        <w:t>chance level</w:t>
+      </w:r>
+      <w:r>
+        <w:rPr>
+          <w:rFonts w:hint="cs"/>
+          <w:strike/>
+          <w:rtl/>
+        </w:rPr>
+        <w:t xml:space="preserve"> </w:t>
+      </w:r>
+      <w:r>
+        <w:rPr>
+          <w:strike/>
+          <w:rtl/>
+        </w:rPr>
+        <w:t>–</w:t>
+      </w:r>
+      <w:r>
+        <w:rPr>
+          <w:rFonts w:hint="cs"/>
+          <w:strike/>
+          <w:rtl/>
+        </w:rPr>
+        <w:t xml:space="preserve"> נבדקים 23,24, בשאלת קטגוריזציה, מה לעשות איתם?</w:t>
+      </w:r>
+    </w:p>
+    <w:p>
+      <w:pPr>
+        <w:pStyle w:val="ListParagraph"/>
+        <w:rPr>
+          <w:strike/>
+        </w:rPr>
+      </w:pPr>
+      <w:r>
+        <w:rPr>
+          <w:rFonts w:hint="cs"/>
+          <w:strike/>
+          <w:rtl/>
+        </w:rPr>
+        <w:t>ייתכן שנובע מבעיית מוטיבציה, עידכנתי הסבר מוטיבציוני לפני ניסוי והוספתי יום אימון.</w:t>
+      </w:r>
+    </w:p>
+    <w:p>
+      <w:pPr>
+        <w:pStyle w:val="ListParagraph"/>
+        <w:numPr>
+          <w:ilvl w:val="0"/>
+          <w:numId w:val="1"/>
+        </w:numPr>
+        <w:rPr>
+          <w:strike/>
+        </w:rPr>
+      </w:pPr>
+      <w:r>
+        <w:rPr>
+          <w:rFonts w:hint="cs"/>
+          <w:strike/>
+          <w:rtl/>
+        </w:rPr>
+        <w:lastRenderedPageBreak/>
+        <w:t>חלק מהנבדקים אין מספיק טריילים בשביל ניתוח:</w:t>
+      </w:r>
+    </w:p>
+    <w:p>
+      <w:pPr>
+        <w:pStyle w:val="ListParagraph"/>
+        <w:rPr>
+          <w:strike/>
+        </w:rPr>
+      </w:pPr>
+      <w:r>
+        <w:rPr>
+          <w:rFonts w:hint="cs"/>
+          <w:strike/>
+          <w:rtl/>
+        </w:rPr>
+        <w:t xml:space="preserve">24 </w:t>
+      </w:r>
+      <w:r>
+        <w:rPr>
+          <w:strike/>
+          <w:rtl/>
+        </w:rPr>
+        <w:t>–</w:t>
+      </w:r>
+      <w:r>
+        <w:rPr>
+          <w:rFonts w:hint="cs"/>
+          <w:strike/>
+          <w:rtl/>
+        </w:rPr>
+        <w:t xml:space="preserve"> </w:t>
+      </w:r>
+    </w:p>
+    <w:p>
+      <w:pPr>
+        <w:pStyle w:val="ListParagraph"/>
+        <w:numPr>
+          <w:ilvl w:val="1"/>
+          <w:numId w:val="1"/>
+        </w:numPr>
+        <w:rPr>
+          <w:strike/>
+        </w:rPr>
+      </w:pPr>
+      <w:r>
+        <w:rPr>
+          <w:rFonts w:hint="cs"/>
+          <w:strike/>
+          <w:rtl/>
+        </w:rPr>
+        <w:t>לא נכלל בממוצע של כל הנבדקים כי צדק רק ב50%</w:t>
+      </w:r>
+      <w:r>
+        <w:rPr>
+          <w:rFonts w:hint="cs"/>
+          <w:strike/>
+        </w:rPr>
+        <w:t xml:space="preserve"> </w:t>
+      </w:r>
+      <w:r>
+        <w:rPr>
+          <w:rFonts w:hint="cs"/>
+          <w:strike/>
+          <w:rtl/>
+        </w:rPr>
+        <w:t>בערך מה-</w:t>
+      </w:r>
+      <w:r>
+        <w:rPr>
+          <w:strike/>
+        </w:rPr>
+        <w:t>trials</w:t>
+      </w:r>
+      <w:r>
+        <w:rPr>
+          <w:rFonts w:hint="cs"/>
+          <w:strike/>
+          <w:rtl/>
+        </w:rPr>
+        <w:t>.</w:t>
+      </w:r>
+    </w:p>
+    <w:p>
+      <w:pPr>
+        <w:pStyle w:val="ListParagraph"/>
+        <w:numPr>
+          <w:ilvl w:val="1"/>
+          <w:numId w:val="1"/>
+        </w:numPr>
+        <w:rPr>
+          <w:strike/>
+        </w:rPr>
+      </w:pPr>
+      <w:r>
+        <w:rPr>
+          <w:rFonts w:hint="cs"/>
+          <w:strike/>
+          <w:rtl/>
+        </w:rPr>
+        <w:t>התחיל תנועה לפני הקלטה, ואז המרחק המוקלט קטן מ-</w:t>
+      </w:r>
+      <w:r>
+        <w:rPr>
+          <w:strike/>
+        </w:rPr>
+        <w:t>p.MIN_REACH_DUST</w:t>
+      </w:r>
+      <w:r>
+        <w:rPr>
+          <w:rFonts w:hint="cs"/>
+          <w:strike/>
+          <w:rtl/>
+        </w:rPr>
+        <w:t>.</w:t>
+      </w:r>
+    </w:p>
+    <w:p>
+      <w:pPr>
+        <w:pStyle w:val="ListParagraph"/>
+        <w:ind w:left="1440"/>
+        <w:rPr>
+          <w:strike/>
+          <w:rtl/>
+        </w:rPr>
+      </w:pPr>
+      <w:r>
+        <w:rPr>
+          <w:rFonts w:hint="cs"/>
+          <w:strike/>
+          <w:rtl/>
+        </w:rPr>
+        <w:t xml:space="preserve">האם להשלים באמצעות </w:t>
+      </w:r>
+      <w:r>
+        <w:rPr>
+          <w:strike/>
+        </w:rPr>
+        <w:t>Fit</w:t>
+      </w:r>
+      <w:r>
+        <w:rPr>
+          <w:rFonts w:hint="cs"/>
+          <w:strike/>
+          <w:rtl/>
+        </w:rPr>
+        <w:t>? תבדוק מה קרייג עשה ותיצור איתו קשר.</w:t>
+      </w:r>
+    </w:p>
+    <w:p>
+      <w:pPr>
+        <w:pStyle w:val="ListParagraph"/>
+        <w:numPr>
+          <w:ilvl w:val="1"/>
+          <w:numId w:val="1"/>
+        </w:numPr>
+        <w:rPr>
+          <w:strike/>
+        </w:rPr>
+      </w:pPr>
+      <w:r>
+        <w:rPr>
+          <w:rFonts w:hint="cs"/>
+          <w:strike/>
+          <w:rtl/>
+        </w:rPr>
+        <w:t xml:space="preserve">פספס מטרה. הגדלתי את הטווח של המטרה (3ס"מ </w:t>
+      </w:r>
+      <w:r>
+        <w:rPr>
+          <w:strike/>
+        </w:rPr>
+        <w:sym w:font="Wingdings" w:char="F0DF"/>
+      </w:r>
+      <w:r>
+        <w:rPr>
+          <w:rFonts w:hint="cs"/>
+          <w:strike/>
+          <w:rtl/>
+        </w:rPr>
+        <w:t xml:space="preserve"> 10ס"מ),</w:t>
+      </w:r>
+    </w:p>
+    <w:p>
+      <w:pPr>
+        <w:pStyle w:val="ListParagraph"/>
+        <w:ind w:left="1440"/>
+        <w:rPr>
+          <w:strike/>
+        </w:rPr>
+      </w:pPr>
+      <w:r>
+        <w:rPr>
+          <w:rFonts w:hint="cs"/>
+          <w:strike/>
+          <w:rtl/>
+        </w:rPr>
+        <w:t>צריך לבדוק האם מספר טריילים גדל.</w:t>
+      </w:r>
+    </w:p>
+    <w:p>
+      <w:pPr>
+        <w:pStyle w:val="ListParagraph"/>
+        <w:rPr>
+          <w:strike/>
+        </w:rPr>
+      </w:pPr>
+      <w:r>
+        <w:rPr>
+          <w:rFonts w:hint="cs"/>
+          <w:strike/>
+          <w:rtl/>
+        </w:rPr>
+        <w:t xml:space="preserve">23 </w:t>
+      </w:r>
+      <w:r>
+        <w:rPr>
+          <w:strike/>
+          <w:rtl/>
+        </w:rPr>
+        <w:t>–</w:t>
+      </w:r>
+      <w:r>
+        <w:rPr>
+          <w:rFonts w:hint="cs"/>
+          <w:strike/>
+          <w:rtl/>
+        </w:rPr>
+        <w:t xml:space="preserve"> מסלול קצר מדי כי:</w:t>
+      </w:r>
+    </w:p>
+    <w:p>
+      <w:pPr>
+        <w:pStyle w:val="ListParagraph"/>
+        <w:numPr>
+          <w:ilvl w:val="1"/>
+          <w:numId w:val="1"/>
+        </w:numPr>
+        <w:rPr>
+          <w:strike/>
+        </w:rPr>
+      </w:pPr>
+      <w:r>
+        <w:rPr>
+          <w:rFonts w:hint="cs"/>
+          <w:strike/>
+          <w:rtl/>
+        </w:rPr>
+        <w:t>התחיל לפני תחילת הקלטה</w:t>
+      </w:r>
+    </w:p>
+    <w:p>
+      <w:pPr>
+        <w:pStyle w:val="ListParagraph"/>
+        <w:numPr>
+          <w:ilvl w:val="1"/>
+          <w:numId w:val="1"/>
+        </w:numPr>
+        <w:rPr>
+          <w:strike/>
+        </w:rPr>
+      </w:pPr>
+      <w:r>
+        <w:rPr>
+          <w:rFonts w:hint="cs"/>
+          <w:strike/>
+          <w:rtl/>
+        </w:rPr>
+        <w:t>עצר לפני המסך ולא נגע בו</w:t>
+      </w:r>
+    </w:p>
+    <w:p>
+      <w:pPr>
+        <w:pStyle w:val="ListParagraph"/>
+        <w:numPr>
+          <w:ilvl w:val="1"/>
+          <w:numId w:val="1"/>
+        </w:numPr>
+        <w:rPr>
+          <w:strike/>
+        </w:rPr>
+      </w:pPr>
+      <w:r>
+        <w:rPr>
+          <w:rFonts w:hint="cs"/>
+          <w:strike/>
+          <w:rtl/>
+        </w:rPr>
+        <w:t>נע לאט מדי</w:t>
+      </w:r>
+    </w:p>
+    <w:p>
+      <w:pPr>
+        <w:pStyle w:val="ListParagraph"/>
+        <w:numPr>
+          <w:ilvl w:val="1"/>
+          <w:numId w:val="1"/>
+        </w:numPr>
+        <w:rPr>
+          <w:strike/>
+        </w:rPr>
+      </w:pPr>
+      <w:r>
+        <w:rPr>
+          <w:rFonts w:hint="cs"/>
+          <w:strike/>
+          <w:rtl/>
+        </w:rPr>
+        <w:t xml:space="preserve">נקודת התחלה קרובה מדי למסך </w:t>
+      </w:r>
+      <w:r>
+        <w:rPr>
+          <w:strike/>
+          <w:rtl/>
+        </w:rPr>
+        <w:t>–</w:t>
+      </w:r>
+      <w:r>
+        <w:rPr>
+          <w:rFonts w:hint="cs"/>
+          <w:strike/>
+          <w:rtl/>
+        </w:rPr>
+        <w:t xml:space="preserve"> אפשר להגדיל את הסטייה המותרת מאורך המסלול.</w:t>
+      </w:r>
+    </w:p>
+    <w:p>
+      <w:pPr>
+        <w:pStyle w:val="ListParagraph"/>
+        <w:ind w:left="4320"/>
+        <w:rPr>
+          <w:strike/>
+        </w:rPr>
+      </w:pPr>
+      <w:r>
+        <w:rPr>
+          <w:rFonts w:hint="cs"/>
+          <w:strike/>
+          <w:rtl/>
+        </w:rPr>
+        <w:t>ואז פחות טריילים יפסלו על זה.</w:t>
+      </w:r>
+    </w:p>
+    <w:p>
+      <w:pPr>
+        <w:pStyle w:val="ListParagraph"/>
+        <w:ind w:left="4320"/>
+        <w:rPr>
+          <w:strike/>
+        </w:rPr>
+      </w:pPr>
+      <w:r>
+        <w:rPr>
+          <w:rFonts w:hint="cs"/>
+          <w:strike/>
+          <w:rtl/>
+        </w:rPr>
+        <w:t>טווח ההושטה ברוב הטריילים הללו הינו 29 ס"מ.</w:t>
+      </w:r>
+    </w:p>
+    <w:p>
+      <w:pPr>
+        <w:pStyle w:val="ListParagraph"/>
+        <w:rPr>
+          <w:strike/>
+        </w:rPr>
+      </w:pPr>
+      <w:r>
+        <w:rPr>
+          <w:rFonts w:hint="cs"/>
+          <w:strike/>
+          <w:rtl/>
+        </w:rPr>
+        <w:t xml:space="preserve">21 </w:t>
+      </w:r>
+      <w:r>
+        <w:rPr>
+          <w:strike/>
+          <w:rtl/>
+        </w:rPr>
+        <w:t>–</w:t>
+      </w:r>
+      <w:r>
+        <w:rPr>
+          <w:rFonts w:hint="cs"/>
+          <w:strike/>
+          <w:rtl/>
+        </w:rPr>
+        <w:t xml:space="preserve"> </w:t>
+      </w:r>
+    </w:p>
+    <w:p>
+      <w:pPr>
+        <w:pStyle w:val="ListParagraph"/>
+        <w:numPr>
+          <w:ilvl w:val="1"/>
+          <w:numId w:val="1"/>
+        </w:numPr>
+        <w:rPr>
+          <w:strike/>
+        </w:rPr>
+      </w:pPr>
+      <w:r>
+        <w:rPr>
+          <w:rFonts w:hint="cs"/>
+          <w:strike/>
+          <w:rtl/>
+        </w:rPr>
+        <w:t>נע לאט מדי</w:t>
+      </w:r>
+    </w:p>
+    <w:p>
+      <w:pPr>
+        <w:pStyle w:val="ListParagraph"/>
+        <w:numPr>
+          <w:ilvl w:val="1"/>
+          <w:numId w:val="1"/>
+        </w:numPr>
+        <w:rPr>
+          <w:strike/>
+        </w:rPr>
+      </w:pPr>
+      <w:r>
+        <w:rPr>
+          <w:rFonts w:hint="cs"/>
+          <w:strike/>
+          <w:rtl/>
+        </w:rPr>
+        <w:t>התחיל לפני הזמן</w:t>
+      </w:r>
+    </w:p>
+    <w:p>
+      <w:pPr>
+        <w:pStyle w:val="ListParagraph"/>
+        <w:numPr>
+          <w:ilvl w:val="1"/>
+          <w:numId w:val="1"/>
+        </w:numPr>
+        <w:rPr>
+          <w:strike/>
+        </w:rPr>
+      </w:pPr>
+      <w:r>
+        <w:rPr>
+          <w:rFonts w:hint="cs"/>
+          <w:strike/>
+          <w:rtl/>
+        </w:rPr>
+        <w:t>נטה לעשות הושטות לצד ימין.</w:t>
+      </w:r>
+    </w:p>
+    <w:p>
+      <w:pPr>
+        <w:pStyle w:val="ListParagraph"/>
+        <w:numPr>
+          <w:ilvl w:val="1"/>
+          <w:numId w:val="1"/>
+        </w:numPr>
+        <w:rPr>
+          <w:strike/>
+        </w:rPr>
+      </w:pPr>
+      <w:r>
+        <w:rPr>
+          <w:rFonts w:hint="cs"/>
+          <w:strike/>
+          <w:rtl/>
+        </w:rPr>
+        <w:t xml:space="preserve">דירג מעט </w:t>
+      </w:r>
+      <w:r>
+        <w:rPr>
+          <w:strike/>
+        </w:rPr>
+        <w:t>PAS=1</w:t>
+      </w:r>
+      <w:r>
+        <w:rPr>
+          <w:rFonts w:hint="cs"/>
+          <w:strike/>
+          <w:rtl/>
+        </w:rPr>
+        <w:t xml:space="preserve"> (רק 212 טריילים מתוך 480).</w:t>
+      </w:r>
+    </w:p>
+    <w:p>
+      <w:pPr>
+        <w:pStyle w:val="ListParagraph"/>
+        <w:numPr>
+          <w:ilvl w:val="1"/>
+          <w:numId w:val="1"/>
+        </w:numPr>
+        <w:rPr>
+          <w:strike/>
+        </w:rPr>
+      </w:pPr>
+      <w:r>
+        <w:rPr>
+          <w:rFonts w:hint="cs"/>
+          <w:strike/>
+          <w:rtl/>
+        </w:rPr>
+        <w:t xml:space="preserve">נקודת התחלה קרובה מדי למסך </w:t>
+      </w:r>
+      <w:r>
+        <w:rPr>
+          <w:strike/>
+          <w:rtl/>
+        </w:rPr>
+        <w:t>–</w:t>
+      </w:r>
+      <w:r>
+        <w:rPr>
+          <w:rFonts w:hint="cs"/>
+          <w:strike/>
+          <w:rtl/>
+        </w:rPr>
+        <w:t xml:space="preserve"> מה הגודל של הטווח של נקודת ההתחלה? שבו האצבע נתפסת </w:t>
+      </w:r>
+    </w:p>
+    <w:p>
+      <w:pPr>
+        <w:pStyle w:val="ListParagraph"/>
+        <w:ind w:left="4320"/>
+        <w:rPr>
+          <w:strike/>
+          <w:rtl/>
+        </w:rPr>
+      </w:pPr>
+      <w:r>
+        <w:rPr>
+          <w:rFonts w:hint="cs"/>
+          <w:strike/>
+          <w:rtl/>
+        </w:rPr>
+        <w:t>כנמצאת בנקודת ההתחלה? 2 ס"מ.</w:t>
+      </w:r>
+    </w:p>
+    <w:p>
+      <w:pPr>
+        <w:pStyle w:val="ListParagraph"/>
+        <w:ind w:left="4320"/>
+        <w:rPr>
+          <w:strike/>
+        </w:rPr>
+      </w:pPr>
+      <w:r>
+        <w:rPr>
+          <w:rFonts w:hint="cs"/>
+          <w:strike/>
+          <w:rtl/>
+        </w:rPr>
+        <w:t>הקטנתי ל-1 ס"מ.</w:t>
+      </w:r>
+    </w:p>
+    <w:p>
+      <w:pPr>
+        <w:pStyle w:val="ListParagraph"/>
+        <w:numPr>
+          <w:ilvl w:val="0"/>
+          <w:numId w:val="4"/>
+        </w:numPr>
+        <w:rPr>
+          <w:strike/>
+        </w:rPr>
+      </w:pPr>
+      <w:r>
+        <w:rPr>
+          <w:strike/>
+          <w:rtl/>
+        </w:rPr>
+        <w:t>–</w:t>
+      </w:r>
+      <w:r>
+        <w:rPr>
+          <w:rFonts w:hint="cs"/>
+          <w:strike/>
+          <w:rtl/>
+        </w:rPr>
+        <w:t xml:space="preserve"> דירג מעט </w:t>
+      </w:r>
+      <w:r>
+        <w:rPr>
+          <w:strike/>
+        </w:rPr>
+        <w:t>PAS=1</w:t>
+      </w:r>
+      <w:r>
+        <w:rPr>
+          <w:rFonts w:hint="cs"/>
+          <w:strike/>
+          <w:rtl/>
+        </w:rPr>
+        <w:t xml:space="preserve"> (</w:t>
+      </w:r>
+      <w:r>
+        <w:rPr>
+          <w:strike/>
+        </w:rPr>
+        <w:t>69/480</w:t>
+      </w:r>
+      <w:r>
+        <w:rPr>
+          <w:rFonts w:hint="cs"/>
+          <w:strike/>
+          <w:rtl/>
+        </w:rPr>
+        <w:t>).</w:t>
+      </w:r>
+    </w:p>
+    <w:p>
+      <w:pPr>
+        <w:ind w:firstLine="720"/>
+        <w:rPr>
+          <w:strike/>
+        </w:rPr>
+      </w:pPr>
+      <w:r>
+        <w:rPr>
+          <w:rFonts w:hint="cs"/>
+          <w:strike/>
+          <w:rtl/>
+        </w:rPr>
+        <w:t xml:space="preserve">13 </w:t>
+      </w:r>
+      <w:r>
+        <w:rPr>
+          <w:strike/>
+          <w:rtl/>
+        </w:rPr>
+        <w:t>–</w:t>
+      </w:r>
+      <w:r>
+        <w:rPr>
+          <w:rFonts w:hint="cs"/>
+          <w:strike/>
+          <w:rtl/>
+        </w:rPr>
+        <w:t xml:space="preserve"> אותה הערה כמו נבדק 12.</w:t>
+      </w:r>
+    </w:p>
+    <w:p>
+      <w:pPr>
+        <w:pStyle w:val="ListParagraph"/>
+        <w:rPr>
+          <w:strike/>
+        </w:rPr>
+      </w:pPr>
+      <w:r>
+        <w:rPr>
+          <w:rFonts w:hint="cs"/>
+          <w:strike/>
+          <w:rtl/>
+        </w:rPr>
+        <w:t xml:space="preserve">12 </w:t>
+      </w:r>
+      <w:r>
+        <w:rPr>
+          <w:strike/>
+          <w:rtl/>
+        </w:rPr>
+        <w:t>–</w:t>
+      </w:r>
+      <w:r>
+        <w:rPr>
+          <w:rFonts w:hint="cs"/>
+          <w:strike/>
+          <w:rtl/>
+        </w:rPr>
+        <w:t xml:space="preserve"> תגובה איטית מדי בכל טרייל, למה?</w:t>
+      </w:r>
+    </w:p>
+    <w:p>
+      <w:pPr>
+        <w:pStyle w:val="ListParagraph"/>
+        <w:ind w:left="1440"/>
+        <w:rPr>
+          <w:strike/>
+        </w:rPr>
+      </w:pPr>
+      <w:r>
+        <w:rPr>
+          <w:rFonts w:hint="cs"/>
+          <w:strike/>
+          <w:rtl/>
+        </w:rPr>
+        <w:t>ב-</w:t>
+      </w:r>
+      <w:r>
+        <w:rPr>
+          <w:strike/>
+        </w:rPr>
+        <w:t>get_traj</w:t>
+      </w:r>
+      <w:r>
+        <w:rPr>
+          <w:rFonts w:hint="cs"/>
+          <w:strike/>
+        </w:rPr>
+        <w:t xml:space="preserve"> </w:t>
+      </w:r>
+      <w:r>
+        <w:rPr>
+          <w:rFonts w:hint="cs"/>
+          <w:strike/>
+          <w:rtl/>
+        </w:rPr>
+        <w:t xml:space="preserve"> ניסיתי לקפוץ לסוף הלולאה כשנבדק נגע במסך (</w:t>
+      </w:r>
+      <w:r>
+        <w:rPr>
+          <w:strike/>
+        </w:rPr>
+        <w:t>i_frame = sample_length</w:t>
+      </w:r>
+      <w:r>
+        <w:rPr>
+          <w:rFonts w:hint="cs"/>
+          <w:strike/>
+          <w:rtl/>
+        </w:rPr>
+        <w:t xml:space="preserve">), אך זה לא עבד, לכן אם נבדק הגיע למסך לפני שלולאה נגמרה (לפני </w:t>
+      </w:r>
+      <w:r>
+        <w:rPr>
+          <w:strike/>
+        </w:rPr>
+        <w:t>750ms</w:t>
+      </w:r>
+      <w:r>
+        <w:rPr>
+          <w:rFonts w:hint="cs"/>
+          <w:strike/>
+          <w:rtl/>
+        </w:rPr>
+        <w:t>), זה לא התריע לו שהתנועה איטית מדי כי הלולאה לא נגמרה.</w:t>
+      </w:r>
+    </w:p>
+    <w:p>
+      <w:pPr>
+        <w:pStyle w:val="ListParagraph"/>
+        <w:ind w:left="1440"/>
+        <w:rPr>
+          <w:strike/>
+          <w:rtl/>
+        </w:rPr>
+      </w:pPr>
+      <w:r>
+        <w:rPr>
+          <w:strike/>
+        </w:rPr>
+        <w:t>Area calc</w:t>
+      </w:r>
+      <w:r>
+        <w:rPr>
+          <w:rFonts w:hint="cs"/>
+          <w:strike/>
+          <w:rtl/>
+        </w:rPr>
+        <w:t xml:space="preserve"> נכשל בנבדקים 12,13 כי אין להם טריילים מה שגורם ל-</w:t>
+      </w:r>
+      <w:r>
+        <w:rPr>
+          <w:strike/>
+        </w:rPr>
+        <w:t>avg</w:t>
+      </w:r>
+      <w:r>
+        <w:rPr>
+          <w:rFonts w:hint="cs"/>
+          <w:strike/>
+          <w:rtl/>
+        </w:rPr>
+        <w:t xml:space="preserve"> שלהם להיות </w:t>
+      </w:r>
+      <w:r>
+        <w:rPr>
+          <w:strike/>
+        </w:rPr>
+        <w:t>NaN</w:t>
+      </w:r>
+      <w:r>
+        <w:rPr>
+          <w:rFonts w:hint="cs"/>
+          <w:strike/>
+          <w:rtl/>
+        </w:rPr>
+        <w:t>.</w:t>
+      </w:r>
+    </w:p>
+    <w:p>
+      <w:pPr>
+        <w:pStyle w:val="ListParagraph"/>
+        <w:rPr>
+          <w:strike/>
+        </w:rPr>
+      </w:pPr>
+      <w:r>
+        <w:rPr>
+          <w:rFonts w:hint="cs"/>
+          <w:strike/>
+          <w:rtl/>
+        </w:rPr>
+        <w:t xml:space="preserve">11 </w:t>
+      </w:r>
+      <w:r>
+        <w:rPr>
+          <w:strike/>
+          <w:rtl/>
+        </w:rPr>
+        <w:t>–</w:t>
+      </w:r>
+      <w:r>
+        <w:rPr>
+          <w:rFonts w:hint="cs"/>
+          <w:strike/>
+          <w:rtl/>
+        </w:rPr>
+        <w:t xml:space="preserve"> </w:t>
+      </w:r>
+    </w:p>
+    <w:p>
+      <w:pPr>
+        <w:pStyle w:val="ListParagraph"/>
+        <w:numPr>
+          <w:ilvl w:val="1"/>
+          <w:numId w:val="1"/>
+        </w:numPr>
+        <w:rPr>
+          <w:strike/>
+        </w:rPr>
+      </w:pPr>
+      <w:r>
+        <w:rPr>
+          <w:rFonts w:hint="cs"/>
+          <w:strike/>
+          <w:rtl/>
+        </w:rPr>
+        <w:t>נע לאט מדי</w:t>
+      </w:r>
+    </w:p>
+    <w:p>
+      <w:pPr>
+        <w:pStyle w:val="ListParagraph"/>
+        <w:numPr>
+          <w:ilvl w:val="1"/>
+          <w:numId w:val="1"/>
+        </w:numPr>
+        <w:rPr>
+          <w:strike/>
+        </w:rPr>
+      </w:pPr>
+      <w:r>
+        <w:rPr>
+          <w:rFonts w:hint="cs"/>
+          <w:strike/>
+          <w:rtl/>
+        </w:rPr>
+        <w:t>התחיל את הטרייל כשהאצבע לא בנקודת התחלה (אך גם לא התחיל לנוע עדיין).</w:t>
+      </w:r>
+    </w:p>
+    <w:p>
+      <w:pPr>
+        <w:pStyle w:val="ListParagraph"/>
+        <w:numPr>
+          <w:ilvl w:val="0"/>
+          <w:numId w:val="1"/>
+        </w:numPr>
+        <w:rPr>
+          <w:strike/>
+        </w:rPr>
+      </w:pPr>
+      <w:r>
+        <w:rPr>
+          <w:rFonts w:hint="cs"/>
+          <w:strike/>
+          <w:rtl/>
+        </w:rPr>
+        <w:t xml:space="preserve">הסר </w:t>
+      </w:r>
+      <w:r>
+        <w:rPr>
+          <w:strike/>
+        </w:rPr>
+        <w:t>trials</w:t>
+      </w:r>
+      <w:r>
+        <w:rPr>
+          <w:rFonts w:hint="cs"/>
+          <w:strike/>
+          <w:rtl/>
+        </w:rPr>
+        <w:t xml:space="preserve"> שתזמוני הצגת הגירויים בהם לא נכונים.</w:t>
+      </w:r>
+    </w:p>
+    <w:p>
+      <w:pPr>
+        <w:pStyle w:val="ListParagraph"/>
+        <w:numPr>
+          <w:ilvl w:val="0"/>
+          <w:numId w:val="1"/>
+        </w:numPr>
       </w:pPr>
       <w:r>
         <w:rPr>
@@ -13912,6 +15570,644 @@
           <w:rtl/>
         </w:rPr>
         <w:t>טרייל 424 אצל נבדק 14, לא יושב טוב על הפונקציה שהתאמנו לו כי הסוף שלו והסוף שלה לא זהים.</w:t>
+      </w:r>
+    </w:p>
+    <w:p>
+      <w:pPr>
+        <w:pStyle w:val="ListParagraph"/>
+        <w:numPr>
+          <w:ilvl w:val="0"/>
+          <w:numId w:val="1"/>
+        </w:numPr>
+      </w:pPr>
+      <w:r>
+        <w:rPr>
+          <w:rFonts w:hint="cs"/>
+          <w:rtl/>
+        </w:rPr>
+        <w:t>תגובת קרייג לגבי נבדקים שמגיבים לפני המטרה או מושיטים יד לצד הלא נכון:</w:t>
+      </w:r>
+    </w:p>
+    <w:p>
+      <w:pPr>
+        <w:pStyle w:val="ListParagraph"/>
+        <w:numPr>
+          <w:ilvl w:val="1"/>
+          <w:numId w:val="1"/>
+        </w:numPr>
+      </w:pPr>
+      <w:r>
+        <w:rPr>
+          <w:rFonts w:hint="cs"/>
+          <w:rtl/>
+        </w:rPr>
+        <w:t xml:space="preserve">מגיבים לפני המטרה </w:t>
+      </w:r>
+      <w:r>
+        <w:rPr>
+          <w:rtl/>
+        </w:rPr>
+        <w:t>–</w:t>
+      </w:r>
+      <w:r>
+        <w:rPr>
+          <w:rFonts w:hint="cs"/>
+          <w:rtl/>
+        </w:rPr>
+        <w:t xml:space="preserve"> יש להוציא אותם מהניתוח היות ומדובר ב-</w:t>
+      </w:r>
+      <w:r>
+        <w:t>predictive movement</w:t>
+      </w:r>
+      <w:r>
+        <w:rPr>
+          <w:rFonts w:hint="cs"/>
+          <w:rtl/>
+        </w:rPr>
+        <w:t>.</w:t>
+      </w:r>
+    </w:p>
+    <w:p>
+      <w:pPr>
+        <w:pStyle w:val="ListParagraph"/>
+        <w:ind w:left="2880"/>
+        <w:rPr>
+          <w:rtl/>
+        </w:rPr>
+      </w:pPr>
+      <w:r>
+        <w:rPr>
+          <w:rFonts w:hint="cs"/>
+          <w:rtl/>
+        </w:rPr>
+        <w:t xml:space="preserve">הוא נוהג להוציא טריילים שהתחילו עד </w:t>
+      </w:r>
+      <w:r>
+        <w:t>100ms</w:t>
+      </w:r>
+      <w:r>
+        <w:rPr>
+          <w:rFonts w:hint="cs"/>
+          <w:rtl/>
+        </w:rPr>
+        <w:t xml:space="preserve"> מהמטרה כי זה מהר מדי לתנועה שאינה </w:t>
+      </w:r>
+      <w:r>
+        <w:t>pedicitve</w:t>
+      </w:r>
+      <w:r>
+        <w:rPr>
+          <w:rFonts w:hint="cs"/>
+          <w:rtl/>
+        </w:rPr>
+        <w:t>.</w:t>
+      </w:r>
+    </w:p>
+    <w:p>
+      <w:pPr>
+        <w:pStyle w:val="ListParagraph"/>
+        <w:ind w:left="2880"/>
+        <w:rPr>
+          <w:rtl/>
+        </w:rPr>
+      </w:pPr>
+      <w:r>
+        <w:rPr>
+          <w:rFonts w:hint="cs"/>
+          <w:rtl/>
+        </w:rPr>
+        <w:t xml:space="preserve">אם זה קורה הרבה, מציע להתחיל הקלטה מהצגת </w:t>
+      </w:r>
+      <w:r>
+        <w:t>fixation</w:t>
+      </w:r>
+      <w:r>
+        <w:rPr>
+          <w:rFonts w:hint="cs"/>
+          <w:rtl/>
+        </w:rPr>
+        <w:t>.</w:t>
+      </w:r>
+    </w:p>
+    <w:p>
+      <w:pPr>
+        <w:pStyle w:val="ListParagraph"/>
+        <w:numPr>
+          <w:ilvl w:val="1"/>
+          <w:numId w:val="1"/>
+        </w:numPr>
+      </w:pPr>
+      <w:r>
+        <w:rPr>
+          <w:rFonts w:hint="cs"/>
+          <w:rtl/>
+        </w:rPr>
+        <w:t xml:space="preserve">מושיטים לצד שגוי </w:t>
+      </w:r>
+      <w:r>
+        <w:rPr>
+          <w:rtl/>
+        </w:rPr>
+        <w:t>–</w:t>
+      </w:r>
+      <w:r>
+        <w:rPr>
+          <w:rFonts w:hint="cs"/>
+          <w:rtl/>
+        </w:rPr>
+        <w:t xml:space="preserve"> הוא מאמין שהעיבוד שונה בין טריילים בהם התשובה נכונה לכאלו שלא.</w:t>
+      </w:r>
+    </w:p>
+    <w:p>
+      <w:pPr>
+        <w:pStyle w:val="ListParagraph"/>
+        <w:ind w:left="2880"/>
+        <w:rPr>
+          <w:rtl/>
+        </w:rPr>
+      </w:pPr>
+      <w:r>
+        <w:rPr>
+          <w:rFonts w:hint="cs"/>
+          <w:rtl/>
+        </w:rPr>
+        <w:t>לכן מפריד ביניהם בניתוח ובגדול מנתח רק טריילים נכונים.</w:t>
+      </w:r>
+    </w:p>
+    <w:p>
+      <w:pPr>
+        <w:pStyle w:val="ListParagraph"/>
+        <w:numPr>
+          <w:ilvl w:val="1"/>
+          <w:numId w:val="1"/>
+        </w:numPr>
+      </w:pPr>
+      <w:r>
+        <w:rPr>
+          <w:rFonts w:hint="cs"/>
+          <w:rtl/>
+        </w:rPr>
+        <w:t>להוסיף ב-</w:t>
+      </w:r>
+      <w:r>
+        <w:t>Gui</w:t>
+      </w:r>
+      <w:r>
+        <w:rPr>
+          <w:rFonts w:hint="cs"/>
+          <w:rtl/>
+        </w:rPr>
+        <w:t xml:space="preserve"> ממשק שמצייר טרייל ספציפי גם אם לא חסרים בו </w:t>
+      </w:r>
+      <w:r>
+        <w:t>frames</w:t>
+      </w:r>
+      <w:r>
+        <w:rPr>
+          <w:rFonts w:hint="cs"/>
+          <w:rtl/>
+        </w:rPr>
+        <w:t>.</w:t>
+      </w:r>
+    </w:p>
+    <w:p>
+      <w:pPr>
+        <w:pStyle w:val="ListParagraph"/>
+        <w:numPr>
+          <w:ilvl w:val="0"/>
+          <w:numId w:val="1"/>
+        </w:numPr>
+      </w:pPr>
+      <w:r>
+        <w:rPr>
+          <w:rFonts w:hint="cs"/>
+          <w:rtl/>
+        </w:rPr>
+        <w:t>תעשה סיכום של הסיבות למה טריילים נפסלים אצל נבדקים, ואיך לטפל בכל בעיה</w:t>
+      </w:r>
+      <w:r>
+        <w:rPr>
+          <w:rFonts w:hint="cs"/>
+          <w:rtl/>
+        </w:rPr>
+        <w:t>:</w:t>
+      </w:r>
+    </w:p>
+    <w:p>
+      <w:pPr>
+        <w:pStyle w:val="ListParagraph"/>
+        <w:numPr>
+          <w:ilvl w:val="1"/>
+          <w:numId w:val="1"/>
+        </w:numPr>
+      </w:pPr>
+      <w:r>
+        <w:rPr>
+          <w:rFonts w:hint="cs"/>
+          <w:rtl/>
+        </w:rPr>
+        <w:t xml:space="preserve">דירוג מרובה של </w:t>
+      </w:r>
+      <w:r>
+        <w:t>PAS&gt;1</w:t>
+      </w:r>
+      <w:r>
+        <w:rPr>
+          <w:rFonts w:hint="cs"/>
+          <w:rtl/>
+        </w:rPr>
+        <w:t xml:space="preserve"> </w:t>
+      </w:r>
+      <w:r>
+        <w:rPr>
+          <w:rtl/>
+        </w:rPr>
+        <w:t>–</w:t>
+      </w:r>
+      <w:r>
+        <w:rPr>
+          <w:rFonts w:hint="cs"/>
+          <w:rtl/>
+        </w:rPr>
+        <w:t xml:space="preserve"> אין מה לעשות עם זה.</w:t>
+      </w:r>
+    </w:p>
+    <w:p>
+      <w:pPr>
+        <w:pStyle w:val="ListParagraph"/>
+        <w:numPr>
+          <w:ilvl w:val="1"/>
+          <w:numId w:val="1"/>
+        </w:numPr>
+      </w:pPr>
+      <w:r>
+        <w:rPr>
+          <w:rFonts w:hint="cs"/>
+          <w:rtl/>
+        </w:rPr>
+        <w:t xml:space="preserve">מעט טריילים עם תשובות נכונות </w:t>
+      </w:r>
+      <w:r>
+        <w:rPr>
+          <w:rtl/>
+        </w:rPr>
+        <w:t>–</w:t>
+      </w:r>
+      <w:r>
+        <w:rPr>
+          <w:rFonts w:hint="cs"/>
+          <w:rtl/>
+        </w:rPr>
+        <w:t xml:space="preserve"> </w:t>
+      </w:r>
+      <w:r>
+        <w:rPr>
+          <w:rFonts w:hint="cs"/>
+          <w:rtl/>
+        </w:rPr>
+        <w:t xml:space="preserve">נוסיף </w:t>
+      </w:r>
+      <w:r>
+        <w:rPr>
+          <w:rFonts w:hint="cs"/>
+          <w:rtl/>
+        </w:rPr>
+        <w:t>הסבר לעידוד מוטיבציה בתחילת ניסוי ואימון יום לפני.</w:t>
+      </w:r>
+    </w:p>
+    <w:p>
+      <w:pPr>
+        <w:ind w:left="4320"/>
+      </w:pPr>
+      <w:r>
+        <w:rPr>
+          <w:rFonts w:hint="cs"/>
+          <w:rtl/>
+        </w:rPr>
+        <w:t>צריך למצוא מילים ליום אימון נוסף.</w:t>
+      </w:r>
+    </w:p>
+    <w:p>
+      <w:pPr>
+        <w:pStyle w:val="ListParagraph"/>
+        <w:numPr>
+          <w:ilvl w:val="1"/>
+          <w:numId w:val="1"/>
+        </w:numPr>
+      </w:pPr>
+      <w:r>
+        <w:rPr>
+          <w:rFonts w:hint="cs"/>
+          <w:rtl/>
+        </w:rPr>
+        <w:t xml:space="preserve">תחילת תנועה לפני הקלטה ולכן מסלול הושטה קצר מדי </w:t>
+      </w:r>
+      <w:r>
+        <w:rPr>
+          <w:rtl/>
+        </w:rPr>
+        <w:t>–</w:t>
+      </w:r>
+      <w:r>
+        <w:rPr>
+          <w:rFonts w:hint="cs"/>
+          <w:rtl/>
+        </w:rPr>
+        <w:t xml:space="preserve"> להתחיל להקליט לפני הצגת מטרה?</w:t>
+      </w:r>
+    </w:p>
+    <w:p>
+      <w:pPr>
+        <w:pStyle w:val="ListParagraph"/>
+        <w:numPr>
+          <w:ilvl w:val="1"/>
+          <w:numId w:val="1"/>
+        </w:numPr>
+      </w:pPr>
+      <w:r>
+        <w:rPr>
+          <w:rFonts w:hint="cs"/>
+          <w:rtl/>
+        </w:rPr>
+        <w:t xml:space="preserve">פספוס מטרה עם האצבע </w:t>
+      </w:r>
+      <w:r>
+        <w:rPr>
+          <w:rtl/>
+        </w:rPr>
+        <w:t>–</w:t>
+      </w:r>
+      <w:r>
+        <w:rPr>
+          <w:rFonts w:hint="cs"/>
+          <w:rtl/>
+        </w:rPr>
+        <w:t xml:space="preserve"> הגדלתי טווח, צריך לראות כמה הטעות הזו עדיין נפוצה.</w:t>
+      </w:r>
+    </w:p>
+    <w:p>
+      <w:pPr>
+        <w:pStyle w:val="ListParagraph"/>
+        <w:ind w:left="3600"/>
+      </w:pPr>
+      <w:r>
+        <w:rPr>
+          <w:rFonts w:hint="cs"/>
+          <w:rtl/>
+        </w:rPr>
+        <w:t>ייתכן שניתן לעדכן את הנקודה על פיה אני בודק באנליזה האם נבדק פספס את המטרה</w:t>
+      </w:r>
+      <w:r>
+        <w:rPr>
+          <w:rFonts w:hint="cs"/>
+          <w:rtl/>
+        </w:rPr>
+        <w:t xml:space="preserve">, כי כרגע היא נלקחת (לדעתי) מהקליברציה בתחילת הניסוי והיא לא בגודל </w:t>
+      </w:r>
+      <w:r>
+        <w:rPr>
+          <w:rFonts w:hint="cs"/>
+          <w:rtl/>
+        </w:rPr>
+        <w:t xml:space="preserve">והמיקום </w:t>
+      </w:r>
+      <w:r>
+        <w:rPr>
+          <w:rFonts w:hint="cs"/>
+          <w:rtl/>
+        </w:rPr>
+        <w:t>של המטרה עצמה בפועל</w:t>
+      </w:r>
+      <w:r>
+        <w:rPr>
+          <w:rFonts w:hint="cs"/>
+          <w:rtl/>
+        </w:rPr>
+        <w:t>.</w:t>
+      </w:r>
+    </w:p>
+    <w:p>
+      <w:pPr>
+        <w:pStyle w:val="ListParagraph"/>
+        <w:numPr>
+          <w:ilvl w:val="1"/>
+          <w:numId w:val="1"/>
+        </w:numPr>
+      </w:pPr>
+      <w:r>
+        <w:rPr>
+          <w:rFonts w:hint="cs"/>
+          <w:rtl/>
+        </w:rPr>
+        <w:t xml:space="preserve">לא נוגעים במסך, עוצרים לפני </w:t>
+      </w:r>
+      <w:r>
+        <w:rPr>
+          <w:rtl/>
+        </w:rPr>
+        <w:t>–</w:t>
+      </w:r>
+      <w:r>
+        <w:rPr>
+          <w:rFonts w:hint="cs"/>
+          <w:rtl/>
+        </w:rPr>
+        <w:t xml:space="preserve"> אין מה לעשות.</w:t>
+      </w:r>
+    </w:p>
+    <w:p>
+      <w:pPr>
+        <w:pStyle w:val="ListParagraph"/>
+        <w:numPr>
+          <w:ilvl w:val="1"/>
+          <w:numId w:val="1"/>
+        </w:numPr>
+      </w:pPr>
+      <w:r>
+        <w:rPr>
+          <w:rFonts w:hint="cs"/>
+          <w:rtl/>
+        </w:rPr>
+        <w:t xml:space="preserve">תחילת תנועה או מהירות תנועה איטיות מדי </w:t>
+      </w:r>
+      <w:r>
+        <w:rPr>
+          <w:rtl/>
+        </w:rPr>
+        <w:t>–</w:t>
+      </w:r>
+      <w:r>
+        <w:rPr>
+          <w:rFonts w:hint="cs"/>
+          <w:rtl/>
+        </w:rPr>
+        <w:t xml:space="preserve"> נוסיף יום אימון לפני.</w:t>
+      </w:r>
+    </w:p>
+    <w:p>
+      <w:pPr>
+        <w:pStyle w:val="ListParagraph"/>
+        <w:numPr>
+          <w:ilvl w:val="1"/>
+          <w:numId w:val="1"/>
+        </w:numPr>
+      </w:pPr>
+      <w:r>
+        <w:rPr>
+          <w:rFonts w:hint="cs"/>
+          <w:rtl/>
+        </w:rPr>
+        <w:t xml:space="preserve">נקודת התחלה קרובה מדי למסך </w:t>
+      </w:r>
+      <w:r>
+        <w:rPr>
+          <w:rtl/>
+        </w:rPr>
+        <w:t>–</w:t>
+      </w:r>
+      <w:r>
+        <w:rPr>
+          <w:rFonts w:hint="cs"/>
+          <w:rtl/>
+        </w:rPr>
+        <w:t xml:space="preserve"> לבנות מתקן, ולהסביר לנבדקים להחזיר את הסממן שיהיה בדיוק מעל </w:t>
+      </w:r>
+    </w:p>
+    <w:p>
+      <w:pPr>
+        <w:pStyle w:val="ListParagraph"/>
+        <w:ind w:left="3600" w:firstLine="720"/>
+        <w:rPr>
+          <w:rtl/>
+        </w:rPr>
+      </w:pPr>
+      <w:r>
+        <w:rPr>
+          <w:rFonts w:hint="cs"/>
+          <w:rtl/>
+        </w:rPr>
+        <w:lastRenderedPageBreak/>
+        <w:t>נקודת ההתחלה כל פעם.</w:t>
+      </w:r>
+    </w:p>
+    <w:p>
+      <w:pPr>
+        <w:pStyle w:val="ListParagraph"/>
+        <w:ind w:left="3600" w:firstLine="720"/>
+        <w:rPr>
+          <w:rtl/>
+        </w:rPr>
+      </w:pPr>
+      <w:r>
+        <w:rPr>
+          <w:rFonts w:hint="cs"/>
+          <w:rtl/>
+        </w:rPr>
+        <w:t>לוודא ש-</w:t>
+      </w:r>
+      <w:r>
+        <w:t>finInStartPoint</w:t>
+      </w:r>
+      <w:r>
+        <w:rPr>
+          <w:rFonts w:hint="cs"/>
+          <w:rtl/>
+        </w:rPr>
+        <w:t xml:space="preserve"> תופס רק כשהנבדק ממש בנקודת ההתחלה.</w:t>
+      </w:r>
+    </w:p>
+    <w:p>
+      <w:pPr>
+        <w:pStyle w:val="ListParagraph"/>
+        <w:numPr>
+          <w:ilvl w:val="1"/>
+          <w:numId w:val="1"/>
+        </w:numPr>
+        <w:rPr>
+          <w:rtl/>
+        </w:rPr>
+      </w:pPr>
+      <w:r>
+        <w:rPr>
+          <w:rFonts w:hint="cs"/>
+          <w:rtl/>
+        </w:rPr>
+        <w:t xml:space="preserve">נטיה להושיט לצד אחד </w:t>
+      </w:r>
+      <w:r>
+        <w:rPr>
+          <w:rtl/>
+        </w:rPr>
+        <w:t>–</w:t>
+      </w:r>
+      <w:r>
+        <w:rPr>
+          <w:rFonts w:hint="cs"/>
+          <w:rtl/>
+        </w:rPr>
+        <w:t xml:space="preserve"> טעות של הנבדק, כנראה מחוסר יכולת לבצע את הניסוי. אימון יעזור.</w:t>
+      </w:r>
+    </w:p>
+    <w:p>
+      <w:pPr>
+        <w:pStyle w:val="ListParagraph"/>
+        <w:numPr>
+          <w:ilvl w:val="0"/>
+          <w:numId w:val="1"/>
+        </w:numPr>
+      </w:pPr>
+      <w:r>
+        <w:rPr>
+          <w:rFonts w:hint="cs"/>
+          <w:rtl/>
+        </w:rPr>
+        <w:t xml:space="preserve">לשלוח מייל לקרייג על ההשפעה של </w:t>
+      </w:r>
+      <w:r>
+        <w:t>velocity cutoff</w:t>
+      </w:r>
+      <w:r>
+        <w:rPr>
+          <w:rFonts w:hint="cs"/>
+          <w:rtl/>
+        </w:rPr>
+        <w:t xml:space="preserve"> על אורך המסלול של נבדקים (נבדק 6 ו9).</w:t>
+      </w:r>
+    </w:p>
+    <w:p>
+      <w:pPr>
+        <w:pStyle w:val="ListParagraph"/>
+        <w:numPr>
+          <w:ilvl w:val="0"/>
+          <w:numId w:val="1"/>
+        </w:numPr>
+      </w:pPr>
+      <w:r>
+        <w:rPr>
+          <w:rFonts w:hint="cs"/>
+          <w:rtl/>
+        </w:rPr>
+        <w:t xml:space="preserve">שנה את </w:t>
+      </w:r>
+      <w:r>
+        <w:rPr>
+          <w:rFonts w:hint="cs"/>
+        </w:rPr>
+        <w:t>MAD</w:t>
+      </w:r>
+      <w:r>
+        <w:rPr>
+          <w:rFonts w:hint="cs"/>
+          <w:rtl/>
+        </w:rPr>
+        <w:t xml:space="preserve"> כך שהקוו ממנו יחפש את המרחק המקסימלי הוא זה שמחבר את ההתחלה עם המטרה, ולא את ההתחלה עם הסיום</w:t>
+      </w:r>
+      <w:r>
+        <w:rPr>
+          <w:rFonts w:hint="cs"/>
+          <w:rtl/>
+        </w:rPr>
+        <w:t>?</w:t>
       </w:r>
     </w:p>
     <w:p>
@@ -14321,7 +16617,6 @@
           <w:sz w:val="14"/>
           <w:szCs w:val="14"/>
         </w:rPr>
-        <w:lastRenderedPageBreak/>
         <mc:AlternateContent>
           <mc:Choice Requires="wps">
             <w:drawing>
@@ -16103,6 +18398,7 @@
           <w:noProof/>
           <w:rtl/>
         </w:rPr>
+        <w:lastRenderedPageBreak/>
         <w:drawing>
           <wp:inline distT="0" distB="0" distL="0" distR="0" wp14:anchorId="3233F370" wp14:editId="2CE96F3F">
             <wp:extent cx="5302250" cy="3307524"/>
@@ -16251,7 +18547,6 @@
           <w:noProof/>
           <w:rtl/>
         </w:rPr>
-        <w:lastRenderedPageBreak/>
         <w:drawing>
           <wp:inline distT="0" distB="0" distL="0" distR="0" wp14:anchorId="4CAE09A2" wp14:editId="50BB437C">
             <wp:extent cx="5276850" cy="2268557"/>
@@ -16957,6 +19252,95 @@
       </w:pPr>
     </w:lvl>
   </w:abstractNum>
+  <w:abstractNum w:abstractNumId="3" w15:restartNumberingAfterBreak="0">
+    <w:nsid w:val="776D55B7"/>
+    <w:multiLevelType w:val="hybridMultilevel"/>
+    <w:tmpl w:val="FCB2DFDC"/>
+    <w:lvl w:ilvl="0" w:tplc="2C5E6BFC">
+      <w:start w:val="20"/>
+      <w:numFmt w:val="decimal"/>
+      <w:lvlText w:val="%1"/>
+      <w:lvlJc w:val="left"/>
+      <w:pPr>
+        <w:ind w:left="1080" w:hanging="360"/>
+      </w:pPr>
+      <w:rPr>
+        <w:rFonts w:hint="default"/>
+      </w:rPr>
+    </w:lvl>
+    <w:lvl w:ilvl="1" w:tplc="04090019" w:tentative="1">
+      <w:start w:val="1"/>
+      <w:numFmt w:val="lowerLetter"/>
+      <w:lvlText w:val="%2."/>
+      <w:lvlJc w:val="left"/>
+      <w:pPr>
+        <w:ind w:left="1800" w:hanging="360"/>
+      </w:pPr>
+    </w:lvl>
+    <w:lvl w:ilvl="2" w:tplc="0409001B" w:tentative="1">
+      <w:start w:val="1"/>
+      <w:numFmt w:val="lowerRoman"/>
+      <w:lvlText w:val="%3."/>
+      <w:lvlJc w:val="right"/>
+      <w:pPr>
+        <w:ind w:left="2520" w:hanging="180"/>
+      </w:pPr>
+    </w:lvl>
+    <w:lvl w:ilvl="3" w:tplc="0409000F" w:tentative="1">
+      <w:start w:val="1"/>
+      <w:numFmt w:val="decimal"/>
+      <w:lvlText w:val="%4."/>
+      <w:lvlJc w:val="left"/>
+      <w:pPr>
+        <w:ind w:left="3240" w:hanging="360"/>
+      </w:pPr>
+    </w:lvl>
+    <w:lvl w:ilvl="4" w:tplc="04090019" w:tentative="1">
+      <w:start w:val="1"/>
+      <w:numFmt w:val="lowerLetter"/>
+      <w:lvlText w:val="%5."/>
+      <w:lvlJc w:val="left"/>
+      <w:pPr>
+        <w:ind w:left="3960" w:hanging="360"/>
+      </w:pPr>
+    </w:lvl>
+    <w:lvl w:ilvl="5" w:tplc="0409001B" w:tentative="1">
+      <w:start w:val="1"/>
+      <w:numFmt w:val="lowerRoman"/>
+      <w:lvlText w:val="%6."/>
+      <w:lvlJc w:val="right"/>
+      <w:pPr>
+        <w:ind w:left="4680" w:hanging="180"/>
+      </w:pPr>
+    </w:lvl>
+    <w:lvl w:ilvl="6" w:tplc="0409000F" w:tentative="1">
+      <w:start w:val="1"/>
+      <w:numFmt w:val="decimal"/>
+      <w:lvlText w:val="%7."/>
+      <w:lvlJc w:val="left"/>
+      <w:pPr>
+        <w:ind w:left="5400" w:hanging="360"/>
+      </w:pPr>
+    </w:lvl>
+    <w:lvl w:ilvl="7" w:tplc="04090019" w:tentative="1">
+      <w:start w:val="1"/>
+      <w:numFmt w:val="lowerLetter"/>
+      <w:lvlText w:val="%8."/>
+      <w:lvlJc w:val="left"/>
+      <w:pPr>
+        <w:ind w:left="6120" w:hanging="360"/>
+      </w:pPr>
+    </w:lvl>
+    <w:lvl w:ilvl="8" w:tplc="0409001B" w:tentative="1">
+      <w:start w:val="1"/>
+      <w:numFmt w:val="lowerRoman"/>
+      <w:lvlText w:val="%9."/>
+      <w:lvlJc w:val="right"/>
+      <w:pPr>
+        <w:ind w:left="6840" w:hanging="180"/>
+      </w:pPr>
+    </w:lvl>
+  </w:abstractNum>
   <w:num w:numId="1">
     <w:abstractNumId w:val="0"/>
   </w:num>
@@ -16965,6 +19349,9 @@
   </w:num>
   <w:num w:numId="3">
     <w:abstractNumId w:val="1"/>
+  </w:num>
+  <w:num w:numId="4">
+    <w:abstractNumId w:val="3"/>
   </w:num>
 </w:numbering>
 </file>

</xml_diff>

<commit_message>
Add trialCount | Add conversion from mat to R | Fix bad_trial_i.any
</commit_message>
<xml_diff>
--- a/experiment/RUN_ME/code/main.docx
+++ b/experiment/RUN_ME/code/main.docx
@@ -16969,7 +16969,6 @@
         </w:numPr>
         <w:rPr>
           <w:strike/>
-          <w:rtl/>
         </w:rPr>
       </w:pPr>
       <w:r>
@@ -16995,6 +16994,2655 @@
         </w:rPr>
         <w:t xml:space="preserve"> טעות של הנבדק, כנראה מחוסר יכולת לבצע את הניסוי. אימון יעזור.</w:t>
       </w:r>
+    </w:p>
+    <w:p>
+      <w:pPr>
+        <w:pStyle w:val="ListParagraph"/>
+        <w:numPr>
+          <w:ilvl w:val="0"/>
+          <w:numId w:val="1"/>
+        </w:numPr>
+      </w:pPr>
+      <w:r>
+        <w:rPr>
+          <w:rFonts w:hint="cs"/>
+          <w:rtl/>
+        </w:rPr>
+        <w:t xml:space="preserve">ליצור </w:t>
+      </w:r>
+      <w:r>
+        <w:t>dataframe</w:t>
+      </w:r>
+      <w:r>
+        <w:rPr>
+          <w:rFonts w:hint="cs"/>
+          <w:rtl/>
+        </w:rPr>
+        <w:t xml:space="preserve"> ב-</w:t>
+      </w:r>
+      <w:r>
+        <w:t>matlab</w:t>
+      </w:r>
+      <w:r>
+        <w:rPr>
+          <w:rFonts w:hint="cs"/>
+          <w:rtl/>
+        </w:rPr>
+        <w:t xml:space="preserve"> עבור כל פרמטר שאני רוצה למדל עם </w:t>
+      </w:r>
+      <w:r>
+        <w:t>Mixed effect</w:t>
+      </w:r>
+    </w:p>
+    <w:p>
+      <w:pPr>
+        <w:pStyle w:val="ListParagraph"/>
+        <w:rPr>
+          <w:rStyle w:val="Hyperlink"/>
+        </w:rPr>
+      </w:pPr>
+      <w:hyperlink r:id="rId31" w:history="1">
+        <w:r>
+          <w:rPr>
+            <w:rStyle w:val="Hyperlink"/>
+            <w:rFonts w:hint="cs"/>
+            <w:rtl/>
+          </w:rPr>
+          <w:t xml:space="preserve">יצירת </w:t>
+        </w:r>
+        <w:r>
+          <w:rPr>
+            <w:rStyle w:val="Hyperlink"/>
+          </w:rPr>
+          <w:t>dataframe</w:t>
+        </w:r>
+        <w:r>
+          <w:rPr>
+            <w:rStyle w:val="Hyperlink"/>
+            <w:rFonts w:hint="cs"/>
+            <w:rtl/>
+          </w:rPr>
+          <w:t xml:space="preserve"> במטלאב עבור </w:t>
+        </w:r>
+        <w:r>
+          <w:rPr>
+            <w:rStyle w:val="Hyperlink"/>
+          </w:rPr>
+          <w:t>R</w:t>
+        </w:r>
+      </w:hyperlink>
+      <w:r>
+        <w:rPr>
+          <w:rFonts w:hint="cs"/>
+          <w:rtl/>
+        </w:rPr>
+        <w:t xml:space="preserve">, </w:t>
+      </w:r>
+      <w:hyperlink r:id="rId32" w:history="1">
+        <w:r>
+          <w:rPr>
+            <w:rStyle w:val="Hyperlink"/>
+            <w:rFonts w:hint="cs"/>
+            <w:rtl/>
+          </w:rPr>
+          <w:t>גם כאן</w:t>
+        </w:r>
+      </w:hyperlink>
+    </w:p>
+    <w:p>
+      <w:pPr>
+        <w:ind w:firstLine="720"/>
+        <w:rPr>
+          <w:rFonts w:hint="cs"/>
+          <w:rtl/>
+        </w:rPr>
+      </w:pPr>
+      <w:r>
+        <w:rPr>
+          <w:rFonts w:hint="cs"/>
+          <w:rtl/>
+        </w:rPr>
+        <w:t>צריך לשמור את הקובץ כ-</w:t>
+      </w:r>
+      <w:r>
+        <w:t>CSV</w:t>
+      </w:r>
+      <w:r>
+        <w:rPr>
+          <w:rFonts w:hint="cs"/>
+          <w:rtl/>
+        </w:rPr>
+        <w:t xml:space="preserve"> ב-</w:t>
+      </w:r>
+      <w:r>
+        <w:t>matlab</w:t>
+      </w:r>
+      <w:r>
+        <w:rPr>
+          <w:rFonts w:hint="cs"/>
+          <w:rtl/>
+        </w:rPr>
+        <w:t xml:space="preserve"> באמצעות </w:t>
+      </w:r>
+      <w:r>
+        <w:t>writetable</w:t>
+      </w:r>
+      <w:r>
+        <w:rPr>
+          <w:rFonts w:hint="cs"/>
+          <w:rtl/>
+        </w:rPr>
+        <w:t xml:space="preserve"> ואז לקרוא אותו ב-</w:t>
+      </w:r>
+      <w:r>
+        <w:rPr>
+          <w:rFonts w:hint="cs"/>
+        </w:rPr>
+        <w:t>R</w:t>
+      </w:r>
+      <w:r>
+        <w:rPr>
+          <w:rFonts w:hint="cs"/>
+          <w:rtl/>
+        </w:rPr>
+        <w:t xml:space="preserve"> עם </w:t>
+      </w:r>
+      <w:r>
+        <w:t>read.csv</w:t>
+      </w:r>
+      <w:r>
+        <w:rPr>
+          <w:rFonts w:hint="cs"/>
+          <w:rtl/>
+        </w:rPr>
+        <w:t>.</w:t>
+      </w:r>
+    </w:p>
+    <w:p>
+      <w:pPr>
+        <w:pStyle w:val="ListParagraph"/>
+        <w:numPr>
+          <w:ilvl w:val="1"/>
+          <w:numId w:val="1"/>
+        </w:numPr>
+      </w:pPr>
+      <w:r>
+        <w:rPr>
+          <w:rFonts w:hint="cs"/>
+        </w:rPr>
+        <w:t>MAD</w:t>
+      </w:r>
+    </w:p>
+    <w:p>
+      <w:pPr>
+        <w:pStyle w:val="ListParagraph"/>
+        <w:numPr>
+          <w:ilvl w:val="2"/>
+          <w:numId w:val="1"/>
+        </w:numPr>
+      </w:pPr>
+      <w:r>
+        <w:t>Left</w:t>
+      </w:r>
+    </w:p>
+    <w:tbl>
+      <w:tblPr>
+        <w:tblStyle w:val="TableGrid"/>
+        <w:bidiVisual/>
+        <w:tblW w:w="0" w:type="auto"/>
+        <w:tblInd w:w="2164" w:type="dxa"/>
+        <w:tblLook w:val="04A0" w:firstRow="1" w:lastRow="0" w:firstColumn="1" w:lastColumn="0" w:noHBand="0" w:noVBand="1"/>
+      </w:tblPr>
+      <w:tblGrid>
+        <w:gridCol w:w="862"/>
+        <w:gridCol w:w="1068"/>
+        <w:gridCol w:w="723"/>
+        <w:gridCol w:w="612"/>
+      </w:tblGrid>
+      <w:tr>
+        <w:trPr>
+          <w:trHeight w:val="265"/>
+        </w:trPr>
+        <w:tc>
+          <w:tcPr>
+            <w:tcW w:w="862" w:type="dxa"/>
+          </w:tcPr>
+          <w:p>
+            <w:pPr>
+              <w:bidi w:val="0"/>
+              <w:rPr>
+                <w:rtl/>
+              </w:rPr>
+            </w:pPr>
+            <w:r>
+              <w:t>nTrials</w:t>
+            </w:r>
+          </w:p>
+        </w:tc>
+        <w:tc>
+          <w:tcPr>
+            <w:tcW w:w="1068" w:type="dxa"/>
+          </w:tcPr>
+          <w:p>
+            <w:pPr>
+              <w:pStyle w:val="ListParagraph"/>
+              <w:bidi w:val="0"/>
+              <w:ind w:left="0"/>
+              <w:jc w:val="center"/>
+              <w:rPr>
+                <w:rtl/>
+              </w:rPr>
+            </w:pPr>
+            <w:r>
+              <w:t>AvgMAD</w:t>
+            </w:r>
+          </w:p>
+        </w:tc>
+        <w:tc>
+          <w:tcPr>
+            <w:tcW w:w="723" w:type="dxa"/>
+          </w:tcPr>
+          <w:p>
+            <w:pPr>
+              <w:pStyle w:val="ListParagraph"/>
+              <w:bidi w:val="0"/>
+              <w:ind w:left="0"/>
+              <w:jc w:val="center"/>
+              <w:rPr>
+                <w:rtl/>
+              </w:rPr>
+            </w:pPr>
+            <w:r>
+              <w:t>Cond</w:t>
+            </w:r>
+          </w:p>
+        </w:tc>
+        <w:tc>
+          <w:tcPr>
+            <w:tcW w:w="612" w:type="dxa"/>
+          </w:tcPr>
+          <w:p>
+            <w:pPr>
+              <w:pStyle w:val="ListParagraph"/>
+              <w:bidi w:val="0"/>
+              <w:ind w:left="0"/>
+              <w:jc w:val="center"/>
+              <w:rPr>
+                <w:rtl/>
+              </w:rPr>
+            </w:pPr>
+            <w:r>
+              <w:t>sub</w:t>
+            </w:r>
+          </w:p>
+        </w:tc>
+      </w:tr>
+      <w:tr>
+        <w:trPr>
+          <w:trHeight w:val="254"/>
+        </w:trPr>
+        <w:tc>
+          <w:tcPr>
+            <w:tcW w:w="862" w:type="dxa"/>
+          </w:tcPr>
+          <w:p>
+            <w:pPr>
+              <w:pStyle w:val="ListParagraph"/>
+              <w:bidi w:val="0"/>
+              <w:ind w:left="0"/>
+              <w:jc w:val="center"/>
+              <w:rPr>
+                <w:rtl/>
+              </w:rPr>
+            </w:pPr>
+            <w:r>
+              <w:t>12</w:t>
+            </w:r>
+          </w:p>
+        </w:tc>
+        <w:tc>
+          <w:tcPr>
+            <w:tcW w:w="1068" w:type="dxa"/>
+          </w:tcPr>
+          <w:p>
+            <w:pPr>
+              <w:pStyle w:val="ListParagraph"/>
+              <w:bidi w:val="0"/>
+              <w:ind w:left="0"/>
+              <w:jc w:val="center"/>
+              <w:rPr>
+                <w:rtl/>
+              </w:rPr>
+            </w:pPr>
+            <w:r>
+              <w:t>2</w:t>
+            </w:r>
+          </w:p>
+        </w:tc>
+        <w:tc>
+          <w:tcPr>
+            <w:tcW w:w="723" w:type="dxa"/>
+          </w:tcPr>
+          <w:p>
+            <w:pPr>
+              <w:pStyle w:val="ListParagraph"/>
+              <w:bidi w:val="0"/>
+              <w:ind w:left="0"/>
+              <w:jc w:val="center"/>
+              <w:rPr>
+                <w:rtl/>
+              </w:rPr>
+            </w:pPr>
+            <w:r>
+              <w:t>S</w:t>
+            </w:r>
+          </w:p>
+        </w:tc>
+        <w:tc>
+          <w:tcPr>
+            <w:tcW w:w="612" w:type="dxa"/>
+          </w:tcPr>
+          <w:p>
+            <w:pPr>
+              <w:pStyle w:val="ListParagraph"/>
+              <w:bidi w:val="0"/>
+              <w:ind w:left="0"/>
+              <w:jc w:val="center"/>
+              <w:rPr>
+                <w:rtl/>
+              </w:rPr>
+            </w:pPr>
+            <w:r>
+              <w:t>1</w:t>
+            </w:r>
+          </w:p>
+        </w:tc>
+      </w:tr>
+      <w:tr>
+        <w:trPr>
+          <w:trHeight w:val="265"/>
+        </w:trPr>
+        <w:tc>
+          <w:tcPr>
+            <w:tcW w:w="862" w:type="dxa"/>
+          </w:tcPr>
+          <w:p>
+            <w:pPr>
+              <w:pStyle w:val="ListParagraph"/>
+              <w:bidi w:val="0"/>
+              <w:ind w:left="0"/>
+              <w:jc w:val="center"/>
+              <w:rPr>
+                <w:rtl/>
+              </w:rPr>
+            </w:pPr>
+            <w:r>
+              <w:t>40</w:t>
+            </w:r>
+          </w:p>
+        </w:tc>
+        <w:tc>
+          <w:tcPr>
+            <w:tcW w:w="1068" w:type="dxa"/>
+          </w:tcPr>
+          <w:p>
+            <w:pPr>
+              <w:pStyle w:val="ListParagraph"/>
+              <w:bidi w:val="0"/>
+              <w:ind w:left="0"/>
+              <w:jc w:val="center"/>
+              <w:rPr>
+                <w:rtl/>
+              </w:rPr>
+            </w:pPr>
+            <w:r>
+              <w:t>3</w:t>
+            </w:r>
+          </w:p>
+        </w:tc>
+        <w:tc>
+          <w:tcPr>
+            <w:tcW w:w="723" w:type="dxa"/>
+          </w:tcPr>
+          <w:p>
+            <w:pPr>
+              <w:pStyle w:val="ListParagraph"/>
+              <w:bidi w:val="0"/>
+              <w:ind w:left="0"/>
+              <w:jc w:val="center"/>
+              <w:rPr>
+                <w:rtl/>
+              </w:rPr>
+            </w:pPr>
+            <w:r>
+              <w:t>D</w:t>
+            </w:r>
+          </w:p>
+        </w:tc>
+        <w:tc>
+          <w:tcPr>
+            <w:tcW w:w="612" w:type="dxa"/>
+          </w:tcPr>
+          <w:p>
+            <w:pPr>
+              <w:pStyle w:val="ListParagraph"/>
+              <w:bidi w:val="0"/>
+              <w:ind w:left="0"/>
+              <w:jc w:val="center"/>
+              <w:rPr>
+                <w:rtl/>
+              </w:rPr>
+            </w:pPr>
+            <w:r>
+              <w:t>1</w:t>
+            </w:r>
+          </w:p>
+        </w:tc>
+      </w:tr>
+      <w:tr>
+        <w:trPr>
+          <w:trHeight w:val="265"/>
+        </w:trPr>
+        <w:tc>
+          <w:tcPr>
+            <w:tcW w:w="862" w:type="dxa"/>
+          </w:tcPr>
+          <w:p>
+            <w:pPr>
+              <w:pStyle w:val="ListParagraph"/>
+              <w:bidi w:val="0"/>
+              <w:ind w:left="0"/>
+              <w:jc w:val="center"/>
+              <w:rPr>
+                <w:rtl/>
+              </w:rPr>
+            </w:pPr>
+            <w:r>
+              <w:t>120</w:t>
+            </w:r>
+          </w:p>
+        </w:tc>
+        <w:tc>
+          <w:tcPr>
+            <w:tcW w:w="1068" w:type="dxa"/>
+          </w:tcPr>
+          <w:p>
+            <w:pPr>
+              <w:pStyle w:val="ListParagraph"/>
+              <w:bidi w:val="0"/>
+              <w:ind w:left="0"/>
+              <w:jc w:val="center"/>
+              <w:rPr>
+                <w:rtl/>
+              </w:rPr>
+            </w:pPr>
+            <w:r>
+              <w:t>5</w:t>
+            </w:r>
+          </w:p>
+        </w:tc>
+        <w:tc>
+          <w:tcPr>
+            <w:tcW w:w="723" w:type="dxa"/>
+          </w:tcPr>
+          <w:p>
+            <w:pPr>
+              <w:pStyle w:val="ListParagraph"/>
+              <w:bidi w:val="0"/>
+              <w:ind w:left="0"/>
+              <w:jc w:val="center"/>
+              <w:rPr>
+                <w:rtl/>
+              </w:rPr>
+            </w:pPr>
+            <w:r>
+              <w:t>S</w:t>
+            </w:r>
+          </w:p>
+        </w:tc>
+        <w:tc>
+          <w:tcPr>
+            <w:tcW w:w="612" w:type="dxa"/>
+          </w:tcPr>
+          <w:p>
+            <w:pPr>
+              <w:pStyle w:val="ListParagraph"/>
+              <w:bidi w:val="0"/>
+              <w:ind w:left="0"/>
+              <w:jc w:val="center"/>
+              <w:rPr>
+                <w:rtl/>
+              </w:rPr>
+            </w:pPr>
+            <w:r>
+              <w:t>2</w:t>
+            </w:r>
+          </w:p>
+        </w:tc>
+      </w:tr>
+      <w:tr>
+        <w:trPr>
+          <w:trHeight w:val="265"/>
+        </w:trPr>
+        <w:tc>
+          <w:tcPr>
+            <w:tcW w:w="862" w:type="dxa"/>
+          </w:tcPr>
+          <w:p>
+            <w:pPr>
+              <w:pStyle w:val="ListParagraph"/>
+              <w:bidi w:val="0"/>
+              <w:ind w:left="0"/>
+              <w:jc w:val="center"/>
+              <w:rPr>
+                <w:rtl/>
+              </w:rPr>
+            </w:pPr>
+            <w:r>
+              <w:t>127</w:t>
+            </w:r>
+          </w:p>
+        </w:tc>
+        <w:tc>
+          <w:tcPr>
+            <w:tcW w:w="1068" w:type="dxa"/>
+          </w:tcPr>
+          <w:p>
+            <w:pPr>
+              <w:pStyle w:val="ListParagraph"/>
+              <w:bidi w:val="0"/>
+              <w:ind w:left="0"/>
+              <w:jc w:val="center"/>
+              <w:rPr>
+                <w:rtl/>
+              </w:rPr>
+            </w:pPr>
+            <w:r>
+              <w:t>9</w:t>
+            </w:r>
+          </w:p>
+        </w:tc>
+        <w:tc>
+          <w:tcPr>
+            <w:tcW w:w="723" w:type="dxa"/>
+          </w:tcPr>
+          <w:p>
+            <w:pPr>
+              <w:pStyle w:val="ListParagraph"/>
+              <w:bidi w:val="0"/>
+              <w:ind w:left="0"/>
+              <w:jc w:val="center"/>
+              <w:rPr>
+                <w:rtl/>
+              </w:rPr>
+            </w:pPr>
+            <w:r>
+              <w:t>D</w:t>
+            </w:r>
+          </w:p>
+        </w:tc>
+        <w:tc>
+          <w:tcPr>
+            <w:tcW w:w="612" w:type="dxa"/>
+          </w:tcPr>
+          <w:p>
+            <w:pPr>
+              <w:pStyle w:val="ListParagraph"/>
+              <w:bidi w:val="0"/>
+              <w:ind w:left="0"/>
+              <w:jc w:val="center"/>
+              <w:rPr>
+                <w:rtl/>
+              </w:rPr>
+            </w:pPr>
+            <w:r>
+              <w:t>2</w:t>
+            </w:r>
+          </w:p>
+        </w:tc>
+      </w:tr>
+    </w:tbl>
+    <w:p>
+      <w:pPr>
+        <w:pStyle w:val="ListParagraph"/>
+        <w:ind w:left="2160"/>
+      </w:pPr>
+      <w:r>
+        <w:t>Y=MAD, X=Cond, U</w:t>
+      </w:r>
+      <w:r>
+        <w:rPr>
+          <w:vertAlign w:val="subscript"/>
+        </w:rPr>
+        <w:t>1</w:t>
+      </w:r>
+      <w:r>
+        <w:t>=sub, U</w:t>
+      </w:r>
+      <w:r>
+        <w:rPr>
+          <w:vertAlign w:val="subscript"/>
+        </w:rPr>
+        <w:t>2</w:t>
+      </w:r>
+      <w:r>
+        <w:t>=nTrials</w:t>
+      </w:r>
+    </w:p>
+    <w:p>
+      <w:pPr>
+        <w:pStyle w:val="ListParagraph"/>
+        <w:numPr>
+          <w:ilvl w:val="2"/>
+          <w:numId w:val="1"/>
+        </w:numPr>
+      </w:pPr>
+      <w:r>
+        <w:t>Right</w:t>
+      </w:r>
+    </w:p>
+    <w:tbl>
+      <w:tblPr>
+        <w:tblStyle w:val="TableGrid"/>
+        <w:bidiVisual/>
+        <w:tblW w:w="0" w:type="auto"/>
+        <w:tblInd w:w="2214" w:type="dxa"/>
+        <w:tblLook w:val="04A0" w:firstRow="1" w:lastRow="0" w:firstColumn="1" w:lastColumn="0" w:noHBand="0" w:noVBand="1"/>
+      </w:tblPr>
+      <w:tblGrid>
+        <w:gridCol w:w="862"/>
+        <w:gridCol w:w="1068"/>
+        <w:gridCol w:w="723"/>
+        <w:gridCol w:w="612"/>
+      </w:tblGrid>
+      <w:tr>
+        <w:trPr>
+          <w:trHeight w:val="265"/>
+        </w:trPr>
+        <w:tc>
+          <w:tcPr>
+            <w:tcW w:w="862" w:type="dxa"/>
+          </w:tcPr>
+          <w:p>
+            <w:pPr>
+              <w:bidi w:val="0"/>
+              <w:rPr>
+                <w:rtl/>
+              </w:rPr>
+            </w:pPr>
+            <w:r>
+              <w:t>nTrials</w:t>
+            </w:r>
+          </w:p>
+        </w:tc>
+        <w:tc>
+          <w:tcPr>
+            <w:tcW w:w="1068" w:type="dxa"/>
+          </w:tcPr>
+          <w:p>
+            <w:pPr>
+              <w:pStyle w:val="ListParagraph"/>
+              <w:bidi w:val="0"/>
+              <w:ind w:left="0"/>
+              <w:jc w:val="center"/>
+              <w:rPr>
+                <w:rtl/>
+              </w:rPr>
+            </w:pPr>
+            <w:r>
+              <w:t>AvgMAD</w:t>
+            </w:r>
+          </w:p>
+        </w:tc>
+        <w:tc>
+          <w:tcPr>
+            <w:tcW w:w="723" w:type="dxa"/>
+          </w:tcPr>
+          <w:p>
+            <w:pPr>
+              <w:pStyle w:val="ListParagraph"/>
+              <w:bidi w:val="0"/>
+              <w:ind w:left="0"/>
+              <w:jc w:val="center"/>
+              <w:rPr>
+                <w:rtl/>
+              </w:rPr>
+            </w:pPr>
+            <w:r>
+              <w:t>Cond</w:t>
+            </w:r>
+          </w:p>
+        </w:tc>
+        <w:tc>
+          <w:tcPr>
+            <w:tcW w:w="612" w:type="dxa"/>
+          </w:tcPr>
+          <w:p>
+            <w:pPr>
+              <w:pStyle w:val="ListParagraph"/>
+              <w:bidi w:val="0"/>
+              <w:ind w:left="0"/>
+              <w:jc w:val="center"/>
+              <w:rPr>
+                <w:rtl/>
+              </w:rPr>
+            </w:pPr>
+            <w:r>
+              <w:t>sub</w:t>
+            </w:r>
+          </w:p>
+        </w:tc>
+      </w:tr>
+      <w:tr>
+        <w:trPr>
+          <w:trHeight w:val="254"/>
+        </w:trPr>
+        <w:tc>
+          <w:tcPr>
+            <w:tcW w:w="862" w:type="dxa"/>
+          </w:tcPr>
+          <w:p>
+            <w:pPr>
+              <w:pStyle w:val="ListParagraph"/>
+              <w:bidi w:val="0"/>
+              <w:ind w:left="0"/>
+              <w:jc w:val="center"/>
+              <w:rPr>
+                <w:rtl/>
+              </w:rPr>
+            </w:pPr>
+            <w:r>
+              <w:t>12</w:t>
+            </w:r>
+          </w:p>
+        </w:tc>
+        <w:tc>
+          <w:tcPr>
+            <w:tcW w:w="1068" w:type="dxa"/>
+          </w:tcPr>
+          <w:p>
+            <w:pPr>
+              <w:pStyle w:val="ListParagraph"/>
+              <w:bidi w:val="0"/>
+              <w:ind w:left="0"/>
+              <w:jc w:val="center"/>
+              <w:rPr>
+                <w:rtl/>
+              </w:rPr>
+            </w:pPr>
+            <w:r>
+              <w:t>3</w:t>
+            </w:r>
+          </w:p>
+        </w:tc>
+        <w:tc>
+          <w:tcPr>
+            <w:tcW w:w="723" w:type="dxa"/>
+          </w:tcPr>
+          <w:p>
+            <w:pPr>
+              <w:pStyle w:val="ListParagraph"/>
+              <w:bidi w:val="0"/>
+              <w:ind w:left="0"/>
+              <w:jc w:val="center"/>
+              <w:rPr>
+                <w:rtl/>
+              </w:rPr>
+            </w:pPr>
+            <w:r>
+              <w:t>S</w:t>
+            </w:r>
+          </w:p>
+        </w:tc>
+        <w:tc>
+          <w:tcPr>
+            <w:tcW w:w="612" w:type="dxa"/>
+          </w:tcPr>
+          <w:p>
+            <w:pPr>
+              <w:pStyle w:val="ListParagraph"/>
+              <w:bidi w:val="0"/>
+              <w:ind w:left="0"/>
+              <w:jc w:val="center"/>
+              <w:rPr>
+                <w:rtl/>
+              </w:rPr>
+            </w:pPr>
+            <w:r>
+              <w:t>1</w:t>
+            </w:r>
+          </w:p>
+        </w:tc>
+      </w:tr>
+      <w:tr>
+        <w:trPr>
+          <w:trHeight w:val="265"/>
+        </w:trPr>
+        <w:tc>
+          <w:tcPr>
+            <w:tcW w:w="862" w:type="dxa"/>
+          </w:tcPr>
+          <w:p>
+            <w:pPr>
+              <w:pStyle w:val="ListParagraph"/>
+              <w:bidi w:val="0"/>
+              <w:ind w:left="0"/>
+              <w:jc w:val="center"/>
+              <w:rPr>
+                <w:rtl/>
+              </w:rPr>
+            </w:pPr>
+            <w:r>
+              <w:t>40</w:t>
+            </w:r>
+          </w:p>
+        </w:tc>
+        <w:tc>
+          <w:tcPr>
+            <w:tcW w:w="1068" w:type="dxa"/>
+          </w:tcPr>
+          <w:p>
+            <w:pPr>
+              <w:pStyle w:val="ListParagraph"/>
+              <w:bidi w:val="0"/>
+              <w:ind w:left="0"/>
+              <w:jc w:val="center"/>
+              <w:rPr>
+                <w:rtl/>
+              </w:rPr>
+            </w:pPr>
+            <w:r>
+              <w:t>3</w:t>
+            </w:r>
+          </w:p>
+        </w:tc>
+        <w:tc>
+          <w:tcPr>
+            <w:tcW w:w="723" w:type="dxa"/>
+          </w:tcPr>
+          <w:p>
+            <w:pPr>
+              <w:pStyle w:val="ListParagraph"/>
+              <w:bidi w:val="0"/>
+              <w:ind w:left="0"/>
+              <w:jc w:val="center"/>
+              <w:rPr>
+                <w:rtl/>
+              </w:rPr>
+            </w:pPr>
+            <w:r>
+              <w:t>D</w:t>
+            </w:r>
+          </w:p>
+        </w:tc>
+        <w:tc>
+          <w:tcPr>
+            <w:tcW w:w="612" w:type="dxa"/>
+          </w:tcPr>
+          <w:p>
+            <w:pPr>
+              <w:pStyle w:val="ListParagraph"/>
+              <w:bidi w:val="0"/>
+              <w:ind w:left="0"/>
+              <w:jc w:val="center"/>
+              <w:rPr>
+                <w:rtl/>
+              </w:rPr>
+            </w:pPr>
+            <w:r>
+              <w:t>1</w:t>
+            </w:r>
+          </w:p>
+        </w:tc>
+      </w:tr>
+      <w:tr>
+        <w:trPr>
+          <w:trHeight w:val="265"/>
+        </w:trPr>
+        <w:tc>
+          <w:tcPr>
+            <w:tcW w:w="862" w:type="dxa"/>
+          </w:tcPr>
+          <w:p>
+            <w:pPr>
+              <w:pStyle w:val="ListParagraph"/>
+              <w:bidi w:val="0"/>
+              <w:ind w:left="0"/>
+              <w:jc w:val="center"/>
+              <w:rPr>
+                <w:rtl/>
+              </w:rPr>
+            </w:pPr>
+            <w:r>
+              <w:t>120</w:t>
+            </w:r>
+          </w:p>
+        </w:tc>
+        <w:tc>
+          <w:tcPr>
+            <w:tcW w:w="1068" w:type="dxa"/>
+          </w:tcPr>
+          <w:p>
+            <w:pPr>
+              <w:pStyle w:val="ListParagraph"/>
+              <w:bidi w:val="0"/>
+              <w:ind w:left="0"/>
+              <w:jc w:val="center"/>
+              <w:rPr>
+                <w:rtl/>
+              </w:rPr>
+            </w:pPr>
+            <w:r>
+              <w:t>7</w:t>
+            </w:r>
+          </w:p>
+        </w:tc>
+        <w:tc>
+          <w:tcPr>
+            <w:tcW w:w="723" w:type="dxa"/>
+          </w:tcPr>
+          <w:p>
+            <w:pPr>
+              <w:pStyle w:val="ListParagraph"/>
+              <w:bidi w:val="0"/>
+              <w:ind w:left="0"/>
+              <w:jc w:val="center"/>
+              <w:rPr>
+                <w:rtl/>
+              </w:rPr>
+            </w:pPr>
+            <w:r>
+              <w:t>S</w:t>
+            </w:r>
+          </w:p>
+        </w:tc>
+        <w:tc>
+          <w:tcPr>
+            <w:tcW w:w="612" w:type="dxa"/>
+          </w:tcPr>
+          <w:p>
+            <w:pPr>
+              <w:pStyle w:val="ListParagraph"/>
+              <w:bidi w:val="0"/>
+              <w:ind w:left="0"/>
+              <w:jc w:val="center"/>
+              <w:rPr>
+                <w:rtl/>
+              </w:rPr>
+            </w:pPr>
+            <w:r>
+              <w:t>2</w:t>
+            </w:r>
+          </w:p>
+        </w:tc>
+      </w:tr>
+      <w:tr>
+        <w:trPr>
+          <w:trHeight w:val="265"/>
+        </w:trPr>
+        <w:tc>
+          <w:tcPr>
+            <w:tcW w:w="862" w:type="dxa"/>
+          </w:tcPr>
+          <w:p>
+            <w:pPr>
+              <w:pStyle w:val="ListParagraph"/>
+              <w:bidi w:val="0"/>
+              <w:ind w:left="0"/>
+              <w:jc w:val="center"/>
+              <w:rPr>
+                <w:rtl/>
+              </w:rPr>
+            </w:pPr>
+            <w:r>
+              <w:t>127</w:t>
+            </w:r>
+          </w:p>
+        </w:tc>
+        <w:tc>
+          <w:tcPr>
+            <w:tcW w:w="1068" w:type="dxa"/>
+          </w:tcPr>
+          <w:p>
+            <w:pPr>
+              <w:pStyle w:val="ListParagraph"/>
+              <w:bidi w:val="0"/>
+              <w:ind w:left="0"/>
+              <w:jc w:val="center"/>
+              <w:rPr>
+                <w:rtl/>
+              </w:rPr>
+            </w:pPr>
+            <w:r>
+              <w:t>13</w:t>
+            </w:r>
+          </w:p>
+        </w:tc>
+        <w:tc>
+          <w:tcPr>
+            <w:tcW w:w="723" w:type="dxa"/>
+          </w:tcPr>
+          <w:p>
+            <w:pPr>
+              <w:pStyle w:val="ListParagraph"/>
+              <w:bidi w:val="0"/>
+              <w:ind w:left="0"/>
+              <w:jc w:val="center"/>
+              <w:rPr>
+                <w:rtl/>
+              </w:rPr>
+            </w:pPr>
+            <w:r>
+              <w:t>D</w:t>
+            </w:r>
+          </w:p>
+        </w:tc>
+        <w:tc>
+          <w:tcPr>
+            <w:tcW w:w="612" w:type="dxa"/>
+          </w:tcPr>
+          <w:p>
+            <w:pPr>
+              <w:pStyle w:val="ListParagraph"/>
+              <w:bidi w:val="0"/>
+              <w:ind w:left="0"/>
+              <w:jc w:val="center"/>
+              <w:rPr>
+                <w:rtl/>
+              </w:rPr>
+            </w:pPr>
+            <w:r>
+              <w:t>2</w:t>
+            </w:r>
+          </w:p>
+        </w:tc>
+      </w:tr>
+    </w:tbl>
+    <w:p>
+      <w:pPr>
+        <w:pStyle w:val="ListParagraph"/>
+        <w:ind w:left="2160"/>
+      </w:pPr>
+      <w:r>
+        <w:t>Y=MAD, X=Cond, U</w:t>
+      </w:r>
+      <w:r>
+        <w:rPr>
+          <w:vertAlign w:val="subscript"/>
+        </w:rPr>
+        <w:t>1</w:t>
+      </w:r>
+      <w:r>
+        <w:t>=sub, U</w:t>
+      </w:r>
+      <w:r>
+        <w:rPr>
+          <w:vertAlign w:val="subscript"/>
+        </w:rPr>
+        <w:t>2</w:t>
+      </w:r>
+      <w:r>
+        <w:t>=nTrials</w:t>
+      </w:r>
+    </w:p>
+    <w:p>
+      <w:pPr>
+        <w:pStyle w:val="ListParagraph"/>
+        <w:numPr>
+          <w:ilvl w:val="1"/>
+          <w:numId w:val="1"/>
+        </w:numPr>
+      </w:pPr>
+      <w:r>
+        <w:lastRenderedPageBreak/>
+        <w:t>Reach Area</w:t>
+      </w:r>
+    </w:p>
+    <w:tbl>
+      <w:tblPr>
+        <w:tblStyle w:val="TableGrid"/>
+        <w:bidiVisual/>
+        <w:tblW w:w="0" w:type="auto"/>
+        <w:tblInd w:w="1440" w:type="dxa"/>
+        <w:tblLook w:val="04A0" w:firstRow="1" w:lastRow="0" w:firstColumn="1" w:lastColumn="0" w:noHBand="0" w:noVBand="1"/>
+      </w:tblPr>
+      <w:tblGrid>
+        <w:gridCol w:w="862"/>
+        <w:gridCol w:w="1626"/>
+        <w:gridCol w:w="723"/>
+        <w:gridCol w:w="612"/>
+      </w:tblGrid>
+      <w:tr>
+        <w:trPr>
+          <w:trHeight w:val="265"/>
+        </w:trPr>
+        <w:tc>
+          <w:tcPr>
+            <w:tcW w:w="612" w:type="dxa"/>
+          </w:tcPr>
+          <w:p>
+            <w:pPr>
+              <w:bidi w:val="0"/>
+              <w:rPr>
+                <w:rtl/>
+              </w:rPr>
+            </w:pPr>
+            <w:r>
+              <w:t>nTrials</w:t>
+            </w:r>
+          </w:p>
+        </w:tc>
+        <w:tc>
+          <w:tcPr>
+            <w:tcW w:w="612" w:type="dxa"/>
+          </w:tcPr>
+          <w:p>
+            <w:pPr>
+              <w:pStyle w:val="ListParagraph"/>
+              <w:bidi w:val="0"/>
+              <w:ind w:left="0"/>
+              <w:jc w:val="center"/>
+              <w:rPr>
+                <w:rtl/>
+              </w:rPr>
+            </w:pPr>
+            <w:r>
+              <w:t>AvgReachArea</w:t>
+            </w:r>
+          </w:p>
+        </w:tc>
+        <w:tc>
+          <w:tcPr>
+            <w:tcW w:w="612" w:type="dxa"/>
+          </w:tcPr>
+          <w:p>
+            <w:pPr>
+              <w:pStyle w:val="ListParagraph"/>
+              <w:bidi w:val="0"/>
+              <w:ind w:left="0"/>
+              <w:jc w:val="center"/>
+              <w:rPr>
+                <w:rtl/>
+              </w:rPr>
+            </w:pPr>
+            <w:r>
+              <w:t>Cond</w:t>
+            </w:r>
+          </w:p>
+        </w:tc>
+        <w:tc>
+          <w:tcPr>
+            <w:tcW w:w="612" w:type="dxa"/>
+          </w:tcPr>
+          <w:p>
+            <w:pPr>
+              <w:pStyle w:val="ListParagraph"/>
+              <w:bidi w:val="0"/>
+              <w:ind w:left="0"/>
+              <w:jc w:val="center"/>
+              <w:rPr>
+                <w:rtl/>
+              </w:rPr>
+            </w:pPr>
+            <w:r>
+              <w:t>sub</w:t>
+            </w:r>
+          </w:p>
+        </w:tc>
+      </w:tr>
+      <w:tr>
+        <w:trPr>
+          <w:trHeight w:val="254"/>
+        </w:trPr>
+        <w:tc>
+          <w:tcPr>
+            <w:tcW w:w="612" w:type="dxa"/>
+          </w:tcPr>
+          <w:p>
+            <w:pPr>
+              <w:pStyle w:val="ListParagraph"/>
+              <w:bidi w:val="0"/>
+              <w:ind w:left="0"/>
+              <w:jc w:val="center"/>
+              <w:rPr>
+                <w:rtl/>
+              </w:rPr>
+            </w:pPr>
+            <w:r>
+              <w:t>10</w:t>
+            </w:r>
+          </w:p>
+        </w:tc>
+        <w:tc>
+          <w:tcPr>
+            <w:tcW w:w="612" w:type="dxa"/>
+          </w:tcPr>
+          <w:p>
+            <w:pPr>
+              <w:pStyle w:val="ListParagraph"/>
+              <w:bidi w:val="0"/>
+              <w:ind w:left="0"/>
+              <w:jc w:val="center"/>
+              <w:rPr>
+                <w:rtl/>
+              </w:rPr>
+            </w:pPr>
+            <w:r>
+              <w:t>20</w:t>
+            </w:r>
+          </w:p>
+        </w:tc>
+        <w:tc>
+          <w:tcPr>
+            <w:tcW w:w="612" w:type="dxa"/>
+          </w:tcPr>
+          <w:p>
+            <w:pPr>
+              <w:pStyle w:val="ListParagraph"/>
+              <w:bidi w:val="0"/>
+              <w:ind w:left="0"/>
+              <w:jc w:val="center"/>
+              <w:rPr>
+                <w:rtl/>
+              </w:rPr>
+            </w:pPr>
+            <w:r>
+              <w:t>S</w:t>
+            </w:r>
+          </w:p>
+        </w:tc>
+        <w:tc>
+          <w:tcPr>
+            <w:tcW w:w="612" w:type="dxa"/>
+          </w:tcPr>
+          <w:p>
+            <w:pPr>
+              <w:pStyle w:val="ListParagraph"/>
+              <w:bidi w:val="0"/>
+              <w:ind w:left="0"/>
+              <w:jc w:val="center"/>
+              <w:rPr>
+                <w:rtl/>
+              </w:rPr>
+            </w:pPr>
+            <w:r>
+              <w:t>1</w:t>
+            </w:r>
+          </w:p>
+        </w:tc>
+      </w:tr>
+      <w:tr>
+        <w:trPr>
+          <w:trHeight w:val="265"/>
+        </w:trPr>
+        <w:tc>
+          <w:tcPr>
+            <w:tcW w:w="612" w:type="dxa"/>
+          </w:tcPr>
+          <w:p>
+            <w:pPr>
+              <w:pStyle w:val="ListParagraph"/>
+              <w:bidi w:val="0"/>
+              <w:ind w:left="0"/>
+              <w:jc w:val="center"/>
+              <w:rPr>
+                <w:rtl/>
+              </w:rPr>
+            </w:pPr>
+            <w:r>
+              <w:t>25</w:t>
+            </w:r>
+          </w:p>
+        </w:tc>
+        <w:tc>
+          <w:tcPr>
+            <w:tcW w:w="612" w:type="dxa"/>
+          </w:tcPr>
+          <w:p>
+            <w:pPr>
+              <w:pStyle w:val="ListParagraph"/>
+              <w:bidi w:val="0"/>
+              <w:ind w:left="0"/>
+              <w:jc w:val="center"/>
+              <w:rPr>
+                <w:rtl/>
+              </w:rPr>
+            </w:pPr>
+            <w:r>
+              <w:t>10</w:t>
+            </w:r>
+          </w:p>
+        </w:tc>
+        <w:tc>
+          <w:tcPr>
+            <w:tcW w:w="612" w:type="dxa"/>
+          </w:tcPr>
+          <w:p>
+            <w:pPr>
+              <w:pStyle w:val="ListParagraph"/>
+              <w:bidi w:val="0"/>
+              <w:ind w:left="0"/>
+              <w:jc w:val="center"/>
+              <w:rPr>
+                <w:rtl/>
+              </w:rPr>
+            </w:pPr>
+            <w:r>
+              <w:t>D</w:t>
+            </w:r>
+          </w:p>
+        </w:tc>
+        <w:tc>
+          <w:tcPr>
+            <w:tcW w:w="612" w:type="dxa"/>
+          </w:tcPr>
+          <w:p>
+            <w:pPr>
+              <w:pStyle w:val="ListParagraph"/>
+              <w:bidi w:val="0"/>
+              <w:ind w:left="0"/>
+              <w:jc w:val="center"/>
+              <w:rPr>
+                <w:rtl/>
+              </w:rPr>
+            </w:pPr>
+            <w:r>
+              <w:t>1</w:t>
+            </w:r>
+          </w:p>
+        </w:tc>
+      </w:tr>
+      <w:tr>
+        <w:trPr>
+          <w:trHeight w:val="265"/>
+        </w:trPr>
+        <w:tc>
+          <w:tcPr>
+            <w:tcW w:w="612" w:type="dxa"/>
+          </w:tcPr>
+          <w:p>
+            <w:pPr>
+              <w:pStyle w:val="ListParagraph"/>
+              <w:bidi w:val="0"/>
+              <w:ind w:left="0"/>
+              <w:jc w:val="center"/>
+              <w:rPr>
+                <w:rtl/>
+              </w:rPr>
+            </w:pPr>
+            <w:r>
+              <w:t>17</w:t>
+            </w:r>
+          </w:p>
+        </w:tc>
+        <w:tc>
+          <w:tcPr>
+            <w:tcW w:w="612" w:type="dxa"/>
+          </w:tcPr>
+          <w:p>
+            <w:pPr>
+              <w:pStyle w:val="ListParagraph"/>
+              <w:bidi w:val="0"/>
+              <w:ind w:left="0"/>
+              <w:jc w:val="center"/>
+              <w:rPr>
+                <w:rtl/>
+              </w:rPr>
+            </w:pPr>
+            <w:r>
+              <w:t>25</w:t>
+            </w:r>
+          </w:p>
+        </w:tc>
+        <w:tc>
+          <w:tcPr>
+            <w:tcW w:w="612" w:type="dxa"/>
+          </w:tcPr>
+          <w:p>
+            <w:pPr>
+              <w:pStyle w:val="ListParagraph"/>
+              <w:bidi w:val="0"/>
+              <w:ind w:left="0"/>
+              <w:jc w:val="center"/>
+              <w:rPr>
+                <w:rtl/>
+              </w:rPr>
+            </w:pPr>
+            <w:r>
+              <w:t>S</w:t>
+            </w:r>
+          </w:p>
+        </w:tc>
+        <w:tc>
+          <w:tcPr>
+            <w:tcW w:w="612" w:type="dxa"/>
+          </w:tcPr>
+          <w:p>
+            <w:pPr>
+              <w:pStyle w:val="ListParagraph"/>
+              <w:bidi w:val="0"/>
+              <w:ind w:left="0"/>
+              <w:jc w:val="center"/>
+              <w:rPr>
+                <w:rtl/>
+              </w:rPr>
+            </w:pPr>
+            <w:r>
+              <w:t>2</w:t>
+            </w:r>
+          </w:p>
+        </w:tc>
+      </w:tr>
+      <w:tr>
+        <w:trPr>
+          <w:trHeight w:val="265"/>
+        </w:trPr>
+        <w:tc>
+          <w:tcPr>
+            <w:tcW w:w="612" w:type="dxa"/>
+          </w:tcPr>
+          <w:p>
+            <w:pPr>
+              <w:pStyle w:val="ListParagraph"/>
+              <w:bidi w:val="0"/>
+              <w:ind w:left="0"/>
+              <w:jc w:val="center"/>
+              <w:rPr>
+                <w:rtl/>
+              </w:rPr>
+            </w:pPr>
+            <w:r>
+              <w:t>17</w:t>
+            </w:r>
+          </w:p>
+        </w:tc>
+        <w:tc>
+          <w:tcPr>
+            <w:tcW w:w="612" w:type="dxa"/>
+          </w:tcPr>
+          <w:p>
+            <w:pPr>
+              <w:pStyle w:val="ListParagraph"/>
+              <w:bidi w:val="0"/>
+              <w:ind w:left="0"/>
+              <w:jc w:val="center"/>
+              <w:rPr>
+                <w:rtl/>
+              </w:rPr>
+            </w:pPr>
+            <w:r>
+              <w:t>20</w:t>
+            </w:r>
+          </w:p>
+        </w:tc>
+        <w:tc>
+          <w:tcPr>
+            <w:tcW w:w="612" w:type="dxa"/>
+          </w:tcPr>
+          <w:p>
+            <w:pPr>
+              <w:pStyle w:val="ListParagraph"/>
+              <w:bidi w:val="0"/>
+              <w:ind w:left="0"/>
+              <w:jc w:val="center"/>
+              <w:rPr>
+                <w:rtl/>
+              </w:rPr>
+            </w:pPr>
+            <w:r>
+              <w:t>D</w:t>
+            </w:r>
+          </w:p>
+        </w:tc>
+        <w:tc>
+          <w:tcPr>
+            <w:tcW w:w="612" w:type="dxa"/>
+          </w:tcPr>
+          <w:p>
+            <w:pPr>
+              <w:pStyle w:val="ListParagraph"/>
+              <w:bidi w:val="0"/>
+              <w:ind w:left="0"/>
+              <w:jc w:val="center"/>
+              <w:rPr>
+                <w:rtl/>
+              </w:rPr>
+            </w:pPr>
+            <w:r>
+              <w:t>2</w:t>
+            </w:r>
+          </w:p>
+        </w:tc>
+      </w:tr>
+    </w:tbl>
+    <w:p>
+      <w:pPr>
+        <w:pStyle w:val="ListParagraph"/>
+        <w:ind w:left="1440"/>
+      </w:pPr>
+      <w:r>
+        <w:t>Y=</w:t>
+      </w:r>
+      <w:r>
+        <w:t>AvgReachArea</w:t>
+      </w:r>
+      <w:r>
+        <w:t>, X=Cond, U</w:t>
+      </w:r>
+      <w:r>
+        <w:rPr>
+          <w:vertAlign w:val="subscript"/>
+        </w:rPr>
+        <w:t>1</w:t>
+      </w:r>
+      <w:r>
+        <w:t>=sub, U</w:t>
+      </w:r>
+      <w:r>
+        <w:rPr>
+          <w:vertAlign w:val="subscript"/>
+        </w:rPr>
+        <w:t>2</w:t>
+      </w:r>
+      <w:r>
+        <w:t>=nTrials</w:t>
+      </w:r>
+    </w:p>
+    <w:p>
+      <w:pPr>
+        <w:pStyle w:val="ListParagraph"/>
+        <w:numPr>
+          <w:ilvl w:val="1"/>
+          <w:numId w:val="1"/>
+        </w:numPr>
+      </w:pPr>
+      <w:r>
+        <w:t>Xpos</w:t>
+      </w:r>
+    </w:p>
+    <w:p>
+      <w:pPr>
+        <w:pStyle w:val="ListParagraph"/>
+        <w:numPr>
+          <w:ilvl w:val="2"/>
+          <w:numId w:val="1"/>
+        </w:numPr>
+      </w:pPr>
+      <w:r>
+        <w:t>Left</w:t>
+      </w:r>
+    </w:p>
+    <w:p>
+      <w:pPr>
+        <w:pStyle w:val="ListParagraph"/>
+        <w:ind w:left="1440" w:firstLine="720"/>
+        <w:rPr>
+          <w:rtl/>
+        </w:rPr>
+      </w:pPr>
+      <w:r>
+        <w:rPr>
+          <w:rFonts w:hint="cs"/>
+          <w:rtl/>
+        </w:rPr>
+        <w:t xml:space="preserve">משואת רגרסיה לכל נקודה לאורך </w:t>
+      </w:r>
+      <w:r>
+        <w:rPr>
+          <w:rFonts w:hint="cs"/>
+        </w:rPr>
+        <w:t>Z</w:t>
+      </w:r>
+      <w:r>
+        <w:rPr>
+          <w:rFonts w:hint="cs"/>
+          <w:rtl/>
+        </w:rPr>
+        <w:t>.</w:t>
+      </w:r>
+    </w:p>
+    <w:tbl>
+      <w:tblPr>
+        <w:tblStyle w:val="TableGrid"/>
+        <w:bidiVisual/>
+        <w:tblW w:w="0" w:type="auto"/>
+        <w:tblInd w:w="2154" w:type="dxa"/>
+        <w:tblLook w:val="04A0" w:firstRow="1" w:lastRow="0" w:firstColumn="1" w:lastColumn="0" w:noHBand="0" w:noVBand="1"/>
+      </w:tblPr>
+      <w:tblGrid>
+        <w:gridCol w:w="862"/>
+        <w:gridCol w:w="1048"/>
+        <w:gridCol w:w="723"/>
+        <w:gridCol w:w="612"/>
+      </w:tblGrid>
+      <w:tr>
+        <w:trPr>
+          <w:trHeight w:val="265"/>
+        </w:trPr>
+        <w:tc>
+          <w:tcPr>
+            <w:tcW w:w="862" w:type="dxa"/>
+          </w:tcPr>
+          <w:p>
+            <w:pPr>
+              <w:bidi w:val="0"/>
+              <w:rPr>
+                <w:rtl/>
+              </w:rPr>
+            </w:pPr>
+            <w:r>
+              <w:t>nTrials</w:t>
+            </w:r>
+          </w:p>
+        </w:tc>
+        <w:tc>
+          <w:tcPr>
+            <w:tcW w:w="1048" w:type="dxa"/>
+          </w:tcPr>
+          <w:p>
+            <w:pPr>
+              <w:pStyle w:val="ListParagraph"/>
+              <w:bidi w:val="0"/>
+              <w:ind w:left="0"/>
+              <w:jc w:val="center"/>
+              <w:rPr>
+                <w:rtl/>
+              </w:rPr>
+            </w:pPr>
+            <w:r>
+              <w:t>AvgXpos</w:t>
+            </w:r>
+          </w:p>
+        </w:tc>
+        <w:tc>
+          <w:tcPr>
+            <w:tcW w:w="723" w:type="dxa"/>
+          </w:tcPr>
+          <w:p>
+            <w:pPr>
+              <w:pStyle w:val="ListParagraph"/>
+              <w:bidi w:val="0"/>
+              <w:ind w:left="0"/>
+              <w:jc w:val="center"/>
+              <w:rPr>
+                <w:rtl/>
+              </w:rPr>
+            </w:pPr>
+            <w:r>
+              <w:t>Cond</w:t>
+            </w:r>
+          </w:p>
+        </w:tc>
+        <w:tc>
+          <w:tcPr>
+            <w:tcW w:w="612" w:type="dxa"/>
+          </w:tcPr>
+          <w:p>
+            <w:pPr>
+              <w:pStyle w:val="ListParagraph"/>
+              <w:bidi w:val="0"/>
+              <w:ind w:left="0"/>
+              <w:jc w:val="center"/>
+              <w:rPr>
+                <w:rtl/>
+              </w:rPr>
+            </w:pPr>
+            <w:r>
+              <w:t>sub</w:t>
+            </w:r>
+          </w:p>
+        </w:tc>
+      </w:tr>
+      <w:tr>
+        <w:trPr>
+          <w:trHeight w:val="254"/>
+        </w:trPr>
+        <w:tc>
+          <w:tcPr>
+            <w:tcW w:w="862" w:type="dxa"/>
+          </w:tcPr>
+          <w:p>
+            <w:pPr>
+              <w:pStyle w:val="ListParagraph"/>
+              <w:bidi w:val="0"/>
+              <w:ind w:left="0"/>
+              <w:jc w:val="center"/>
+              <w:rPr>
+                <w:rtl/>
+              </w:rPr>
+            </w:pPr>
+            <w:r>
+              <w:t>12</w:t>
+            </w:r>
+          </w:p>
+        </w:tc>
+        <w:tc>
+          <w:tcPr>
+            <w:tcW w:w="1048" w:type="dxa"/>
+          </w:tcPr>
+          <w:p>
+            <w:pPr>
+              <w:pStyle w:val="ListParagraph"/>
+              <w:bidi w:val="0"/>
+              <w:ind w:left="0"/>
+              <w:jc w:val="center"/>
+              <w:rPr>
+                <w:rtl/>
+              </w:rPr>
+            </w:pPr>
+            <w:r>
+              <w:t>2</w:t>
+            </w:r>
+          </w:p>
+        </w:tc>
+        <w:tc>
+          <w:tcPr>
+            <w:tcW w:w="723" w:type="dxa"/>
+          </w:tcPr>
+          <w:p>
+            <w:pPr>
+              <w:pStyle w:val="ListParagraph"/>
+              <w:bidi w:val="0"/>
+              <w:ind w:left="0"/>
+              <w:jc w:val="center"/>
+              <w:rPr>
+                <w:rtl/>
+              </w:rPr>
+            </w:pPr>
+            <w:r>
+              <w:t>S</w:t>
+            </w:r>
+          </w:p>
+        </w:tc>
+        <w:tc>
+          <w:tcPr>
+            <w:tcW w:w="612" w:type="dxa"/>
+          </w:tcPr>
+          <w:p>
+            <w:pPr>
+              <w:pStyle w:val="ListParagraph"/>
+              <w:bidi w:val="0"/>
+              <w:ind w:left="0"/>
+              <w:jc w:val="center"/>
+              <w:rPr>
+                <w:rtl/>
+              </w:rPr>
+            </w:pPr>
+            <w:r>
+              <w:t>1</w:t>
+            </w:r>
+          </w:p>
+        </w:tc>
+      </w:tr>
+      <w:tr>
+        <w:trPr>
+          <w:trHeight w:val="265"/>
+        </w:trPr>
+        <w:tc>
+          <w:tcPr>
+            <w:tcW w:w="862" w:type="dxa"/>
+          </w:tcPr>
+          <w:p>
+            <w:pPr>
+              <w:pStyle w:val="ListParagraph"/>
+              <w:bidi w:val="0"/>
+              <w:ind w:left="0"/>
+              <w:jc w:val="center"/>
+              <w:rPr>
+                <w:rtl/>
+              </w:rPr>
+            </w:pPr>
+            <w:r>
+              <w:t>40</w:t>
+            </w:r>
+          </w:p>
+        </w:tc>
+        <w:tc>
+          <w:tcPr>
+            <w:tcW w:w="1048" w:type="dxa"/>
+          </w:tcPr>
+          <w:p>
+            <w:pPr>
+              <w:pStyle w:val="ListParagraph"/>
+              <w:bidi w:val="0"/>
+              <w:ind w:left="0"/>
+              <w:jc w:val="center"/>
+              <w:rPr>
+                <w:rtl/>
+              </w:rPr>
+            </w:pPr>
+            <w:r>
+              <w:t>3</w:t>
+            </w:r>
+          </w:p>
+        </w:tc>
+        <w:tc>
+          <w:tcPr>
+            <w:tcW w:w="723" w:type="dxa"/>
+          </w:tcPr>
+          <w:p>
+            <w:pPr>
+              <w:pStyle w:val="ListParagraph"/>
+              <w:bidi w:val="0"/>
+              <w:ind w:left="0"/>
+              <w:jc w:val="center"/>
+              <w:rPr>
+                <w:rtl/>
+              </w:rPr>
+            </w:pPr>
+            <w:r>
+              <w:t>D</w:t>
+            </w:r>
+          </w:p>
+        </w:tc>
+        <w:tc>
+          <w:tcPr>
+            <w:tcW w:w="612" w:type="dxa"/>
+          </w:tcPr>
+          <w:p>
+            <w:pPr>
+              <w:pStyle w:val="ListParagraph"/>
+              <w:bidi w:val="0"/>
+              <w:ind w:left="0"/>
+              <w:jc w:val="center"/>
+              <w:rPr>
+                <w:rtl/>
+              </w:rPr>
+            </w:pPr>
+            <w:r>
+              <w:t>1</w:t>
+            </w:r>
+          </w:p>
+        </w:tc>
+      </w:tr>
+      <w:tr>
+        <w:trPr>
+          <w:trHeight w:val="265"/>
+        </w:trPr>
+        <w:tc>
+          <w:tcPr>
+            <w:tcW w:w="862" w:type="dxa"/>
+          </w:tcPr>
+          <w:p>
+            <w:pPr>
+              <w:pStyle w:val="ListParagraph"/>
+              <w:bidi w:val="0"/>
+              <w:ind w:left="0"/>
+              <w:jc w:val="center"/>
+              <w:rPr>
+                <w:rtl/>
+              </w:rPr>
+            </w:pPr>
+            <w:r>
+              <w:t>120</w:t>
+            </w:r>
+          </w:p>
+        </w:tc>
+        <w:tc>
+          <w:tcPr>
+            <w:tcW w:w="1048" w:type="dxa"/>
+          </w:tcPr>
+          <w:p>
+            <w:pPr>
+              <w:pStyle w:val="ListParagraph"/>
+              <w:bidi w:val="0"/>
+              <w:ind w:left="0"/>
+              <w:jc w:val="center"/>
+              <w:rPr>
+                <w:rtl/>
+              </w:rPr>
+            </w:pPr>
+            <w:r>
+              <w:t>5</w:t>
+            </w:r>
+          </w:p>
+        </w:tc>
+        <w:tc>
+          <w:tcPr>
+            <w:tcW w:w="723" w:type="dxa"/>
+          </w:tcPr>
+          <w:p>
+            <w:pPr>
+              <w:pStyle w:val="ListParagraph"/>
+              <w:bidi w:val="0"/>
+              <w:ind w:left="0"/>
+              <w:jc w:val="center"/>
+              <w:rPr>
+                <w:rtl/>
+              </w:rPr>
+            </w:pPr>
+            <w:r>
+              <w:t>S</w:t>
+            </w:r>
+          </w:p>
+        </w:tc>
+        <w:tc>
+          <w:tcPr>
+            <w:tcW w:w="612" w:type="dxa"/>
+          </w:tcPr>
+          <w:p>
+            <w:pPr>
+              <w:pStyle w:val="ListParagraph"/>
+              <w:bidi w:val="0"/>
+              <w:ind w:left="0"/>
+              <w:jc w:val="center"/>
+              <w:rPr>
+                <w:rtl/>
+              </w:rPr>
+            </w:pPr>
+            <w:r>
+              <w:t>2</w:t>
+            </w:r>
+          </w:p>
+        </w:tc>
+      </w:tr>
+      <w:tr>
+        <w:trPr>
+          <w:trHeight w:val="265"/>
+        </w:trPr>
+        <w:tc>
+          <w:tcPr>
+            <w:tcW w:w="862" w:type="dxa"/>
+          </w:tcPr>
+          <w:p>
+            <w:pPr>
+              <w:pStyle w:val="ListParagraph"/>
+              <w:bidi w:val="0"/>
+              <w:ind w:left="0"/>
+              <w:jc w:val="center"/>
+              <w:rPr>
+                <w:rtl/>
+              </w:rPr>
+            </w:pPr>
+            <w:r>
+              <w:t>127</w:t>
+            </w:r>
+          </w:p>
+        </w:tc>
+        <w:tc>
+          <w:tcPr>
+            <w:tcW w:w="1048" w:type="dxa"/>
+          </w:tcPr>
+          <w:p>
+            <w:pPr>
+              <w:pStyle w:val="ListParagraph"/>
+              <w:bidi w:val="0"/>
+              <w:ind w:left="0"/>
+              <w:jc w:val="center"/>
+              <w:rPr>
+                <w:rtl/>
+              </w:rPr>
+            </w:pPr>
+            <w:r>
+              <w:t>9</w:t>
+            </w:r>
+          </w:p>
+        </w:tc>
+        <w:tc>
+          <w:tcPr>
+            <w:tcW w:w="723" w:type="dxa"/>
+          </w:tcPr>
+          <w:p>
+            <w:pPr>
+              <w:pStyle w:val="ListParagraph"/>
+              <w:bidi w:val="0"/>
+              <w:ind w:left="0"/>
+              <w:jc w:val="center"/>
+              <w:rPr>
+                <w:rtl/>
+              </w:rPr>
+            </w:pPr>
+            <w:r>
+              <w:t>D</w:t>
+            </w:r>
+          </w:p>
+        </w:tc>
+        <w:tc>
+          <w:tcPr>
+            <w:tcW w:w="612" w:type="dxa"/>
+          </w:tcPr>
+          <w:p>
+            <w:pPr>
+              <w:pStyle w:val="ListParagraph"/>
+              <w:bidi w:val="0"/>
+              <w:ind w:left="0"/>
+              <w:jc w:val="center"/>
+              <w:rPr>
+                <w:rtl/>
+              </w:rPr>
+            </w:pPr>
+            <w:r>
+              <w:t>2</w:t>
+            </w:r>
+          </w:p>
+        </w:tc>
+      </w:tr>
+    </w:tbl>
+    <w:p>
+      <w:pPr>
+        <w:ind w:left="1800" w:firstLine="360"/>
+      </w:pPr>
+      <w:r>
+        <w:t>Y=AvgXpos, X=Cond, U</w:t>
+      </w:r>
+      <w:r>
+        <w:rPr>
+          <w:vertAlign w:val="subscript"/>
+        </w:rPr>
+        <w:t>1</w:t>
+      </w:r>
+      <w:r>
+        <w:t>=sub, U</w:t>
+      </w:r>
+      <w:r>
+        <w:rPr>
+          <w:vertAlign w:val="subscript"/>
+        </w:rPr>
+        <w:t>2</w:t>
+      </w:r>
+      <w:r>
+        <w:t>=nTrials</w:t>
+      </w:r>
+    </w:p>
+    <w:p>
+      <w:pPr>
+        <w:pStyle w:val="ListParagraph"/>
+        <w:numPr>
+          <w:ilvl w:val="2"/>
+          <w:numId w:val="1"/>
+        </w:numPr>
+      </w:pPr>
+      <w:r>
+        <w:t>Right</w:t>
+      </w:r>
+    </w:p>
+    <w:p>
+      <w:pPr>
+        <w:pStyle w:val="ListParagraph"/>
+        <w:ind w:left="1440" w:firstLine="720"/>
+        <w:rPr>
+          <w:rtl/>
+        </w:rPr>
+      </w:pPr>
+      <w:r>
+        <w:rPr>
+          <w:rFonts w:hint="cs"/>
+          <w:rtl/>
+        </w:rPr>
+        <w:t xml:space="preserve">משואת רגרסיה לכל נקודה לאורך </w:t>
+      </w:r>
+      <w:r>
+        <w:rPr>
+          <w:rFonts w:hint="cs"/>
+        </w:rPr>
+        <w:t>Z</w:t>
+      </w:r>
+      <w:r>
+        <w:rPr>
+          <w:rFonts w:hint="cs"/>
+          <w:rtl/>
+        </w:rPr>
+        <w:t>.</w:t>
+      </w:r>
+    </w:p>
+    <w:tbl>
+      <w:tblPr>
+        <w:tblStyle w:val="TableGrid"/>
+        <w:bidiVisual/>
+        <w:tblW w:w="0" w:type="auto"/>
+        <w:tblInd w:w="2154" w:type="dxa"/>
+        <w:tblLook w:val="04A0" w:firstRow="1" w:lastRow="0" w:firstColumn="1" w:lastColumn="0" w:noHBand="0" w:noVBand="1"/>
+      </w:tblPr>
+      <w:tblGrid>
+        <w:gridCol w:w="862"/>
+        <w:gridCol w:w="1048"/>
+        <w:gridCol w:w="723"/>
+        <w:gridCol w:w="612"/>
+      </w:tblGrid>
+      <w:tr>
+        <w:trPr>
+          <w:trHeight w:val="265"/>
+        </w:trPr>
+        <w:tc>
+          <w:tcPr>
+            <w:tcW w:w="862" w:type="dxa"/>
+          </w:tcPr>
+          <w:p>
+            <w:pPr>
+              <w:bidi w:val="0"/>
+              <w:rPr>
+                <w:rtl/>
+              </w:rPr>
+            </w:pPr>
+            <w:r>
+              <w:t>nTrials</w:t>
+            </w:r>
+          </w:p>
+        </w:tc>
+        <w:tc>
+          <w:tcPr>
+            <w:tcW w:w="1048" w:type="dxa"/>
+          </w:tcPr>
+          <w:p>
+            <w:pPr>
+              <w:pStyle w:val="ListParagraph"/>
+              <w:bidi w:val="0"/>
+              <w:ind w:left="0"/>
+              <w:jc w:val="center"/>
+              <w:rPr>
+                <w:rtl/>
+              </w:rPr>
+            </w:pPr>
+            <w:r>
+              <w:t>AvgXpos</w:t>
+            </w:r>
+          </w:p>
+        </w:tc>
+        <w:tc>
+          <w:tcPr>
+            <w:tcW w:w="723" w:type="dxa"/>
+          </w:tcPr>
+          <w:p>
+            <w:pPr>
+              <w:pStyle w:val="ListParagraph"/>
+              <w:bidi w:val="0"/>
+              <w:ind w:left="0"/>
+              <w:jc w:val="center"/>
+              <w:rPr>
+                <w:rtl/>
+              </w:rPr>
+            </w:pPr>
+            <w:r>
+              <w:t>Cond</w:t>
+            </w:r>
+          </w:p>
+        </w:tc>
+        <w:tc>
+          <w:tcPr>
+            <w:tcW w:w="612" w:type="dxa"/>
+          </w:tcPr>
+          <w:p>
+            <w:pPr>
+              <w:pStyle w:val="ListParagraph"/>
+              <w:bidi w:val="0"/>
+              <w:ind w:left="0"/>
+              <w:jc w:val="center"/>
+              <w:rPr>
+                <w:rtl/>
+              </w:rPr>
+            </w:pPr>
+            <w:r>
+              <w:t>sub</w:t>
+            </w:r>
+          </w:p>
+        </w:tc>
+      </w:tr>
+      <w:tr>
+        <w:trPr>
+          <w:trHeight w:val="254"/>
+        </w:trPr>
+        <w:tc>
+          <w:tcPr>
+            <w:tcW w:w="862" w:type="dxa"/>
+          </w:tcPr>
+          <w:p>
+            <w:pPr>
+              <w:pStyle w:val="ListParagraph"/>
+              <w:bidi w:val="0"/>
+              <w:ind w:left="0"/>
+              <w:jc w:val="center"/>
+              <w:rPr>
+                <w:rtl/>
+              </w:rPr>
+            </w:pPr>
+            <w:r>
+              <w:t>12</w:t>
+            </w:r>
+          </w:p>
+        </w:tc>
+        <w:tc>
+          <w:tcPr>
+            <w:tcW w:w="1048" w:type="dxa"/>
+          </w:tcPr>
+          <w:p>
+            <w:pPr>
+              <w:pStyle w:val="ListParagraph"/>
+              <w:bidi w:val="0"/>
+              <w:ind w:left="0"/>
+              <w:jc w:val="center"/>
+              <w:rPr>
+                <w:rtl/>
+              </w:rPr>
+            </w:pPr>
+            <w:r>
+              <w:t>2</w:t>
+            </w:r>
+          </w:p>
+        </w:tc>
+        <w:tc>
+          <w:tcPr>
+            <w:tcW w:w="723" w:type="dxa"/>
+          </w:tcPr>
+          <w:p>
+            <w:pPr>
+              <w:pStyle w:val="ListParagraph"/>
+              <w:bidi w:val="0"/>
+              <w:ind w:left="0"/>
+              <w:jc w:val="center"/>
+              <w:rPr>
+                <w:rtl/>
+              </w:rPr>
+            </w:pPr>
+            <w:r>
+              <w:t>S</w:t>
+            </w:r>
+          </w:p>
+        </w:tc>
+        <w:tc>
+          <w:tcPr>
+            <w:tcW w:w="612" w:type="dxa"/>
+          </w:tcPr>
+          <w:p>
+            <w:pPr>
+              <w:pStyle w:val="ListParagraph"/>
+              <w:bidi w:val="0"/>
+              <w:ind w:left="0"/>
+              <w:jc w:val="center"/>
+              <w:rPr>
+                <w:rtl/>
+              </w:rPr>
+            </w:pPr>
+            <w:r>
+              <w:t>1</w:t>
+            </w:r>
+          </w:p>
+        </w:tc>
+      </w:tr>
+      <w:tr>
+        <w:trPr>
+          <w:trHeight w:val="265"/>
+        </w:trPr>
+        <w:tc>
+          <w:tcPr>
+            <w:tcW w:w="862" w:type="dxa"/>
+          </w:tcPr>
+          <w:p>
+            <w:pPr>
+              <w:pStyle w:val="ListParagraph"/>
+              <w:bidi w:val="0"/>
+              <w:ind w:left="0"/>
+              <w:jc w:val="center"/>
+              <w:rPr>
+                <w:rtl/>
+              </w:rPr>
+            </w:pPr>
+            <w:r>
+              <w:t>40</w:t>
+            </w:r>
+          </w:p>
+        </w:tc>
+        <w:tc>
+          <w:tcPr>
+            <w:tcW w:w="1048" w:type="dxa"/>
+          </w:tcPr>
+          <w:p>
+            <w:pPr>
+              <w:pStyle w:val="ListParagraph"/>
+              <w:bidi w:val="0"/>
+              <w:ind w:left="0"/>
+              <w:jc w:val="center"/>
+              <w:rPr>
+                <w:rtl/>
+              </w:rPr>
+            </w:pPr>
+            <w:r>
+              <w:t>3</w:t>
+            </w:r>
+          </w:p>
+        </w:tc>
+        <w:tc>
+          <w:tcPr>
+            <w:tcW w:w="723" w:type="dxa"/>
+          </w:tcPr>
+          <w:p>
+            <w:pPr>
+              <w:pStyle w:val="ListParagraph"/>
+              <w:bidi w:val="0"/>
+              <w:ind w:left="0"/>
+              <w:jc w:val="center"/>
+              <w:rPr>
+                <w:rtl/>
+              </w:rPr>
+            </w:pPr>
+            <w:r>
+              <w:t>D</w:t>
+            </w:r>
+          </w:p>
+        </w:tc>
+        <w:tc>
+          <w:tcPr>
+            <w:tcW w:w="612" w:type="dxa"/>
+          </w:tcPr>
+          <w:p>
+            <w:pPr>
+              <w:pStyle w:val="ListParagraph"/>
+              <w:bidi w:val="0"/>
+              <w:ind w:left="0"/>
+              <w:jc w:val="center"/>
+              <w:rPr>
+                <w:rtl/>
+              </w:rPr>
+            </w:pPr>
+            <w:r>
+              <w:t>1</w:t>
+            </w:r>
+          </w:p>
+        </w:tc>
+      </w:tr>
+      <w:tr>
+        <w:trPr>
+          <w:trHeight w:val="265"/>
+        </w:trPr>
+        <w:tc>
+          <w:tcPr>
+            <w:tcW w:w="862" w:type="dxa"/>
+          </w:tcPr>
+          <w:p>
+            <w:pPr>
+              <w:pStyle w:val="ListParagraph"/>
+              <w:bidi w:val="0"/>
+              <w:ind w:left="0"/>
+              <w:jc w:val="center"/>
+              <w:rPr>
+                <w:rtl/>
+              </w:rPr>
+            </w:pPr>
+            <w:r>
+              <w:t>120</w:t>
+            </w:r>
+          </w:p>
+        </w:tc>
+        <w:tc>
+          <w:tcPr>
+            <w:tcW w:w="1048" w:type="dxa"/>
+          </w:tcPr>
+          <w:p>
+            <w:pPr>
+              <w:pStyle w:val="ListParagraph"/>
+              <w:bidi w:val="0"/>
+              <w:ind w:left="0"/>
+              <w:jc w:val="center"/>
+              <w:rPr>
+                <w:rtl/>
+              </w:rPr>
+            </w:pPr>
+            <w:r>
+              <w:t>5</w:t>
+            </w:r>
+          </w:p>
+        </w:tc>
+        <w:tc>
+          <w:tcPr>
+            <w:tcW w:w="723" w:type="dxa"/>
+          </w:tcPr>
+          <w:p>
+            <w:pPr>
+              <w:pStyle w:val="ListParagraph"/>
+              <w:bidi w:val="0"/>
+              <w:ind w:left="0"/>
+              <w:jc w:val="center"/>
+              <w:rPr>
+                <w:rtl/>
+              </w:rPr>
+            </w:pPr>
+            <w:r>
+              <w:t>S</w:t>
+            </w:r>
+          </w:p>
+        </w:tc>
+        <w:tc>
+          <w:tcPr>
+            <w:tcW w:w="612" w:type="dxa"/>
+          </w:tcPr>
+          <w:p>
+            <w:pPr>
+              <w:pStyle w:val="ListParagraph"/>
+              <w:bidi w:val="0"/>
+              <w:ind w:left="0"/>
+              <w:jc w:val="center"/>
+              <w:rPr>
+                <w:rtl/>
+              </w:rPr>
+            </w:pPr>
+            <w:r>
+              <w:t>2</w:t>
+            </w:r>
+          </w:p>
+        </w:tc>
+      </w:tr>
+      <w:tr>
+        <w:trPr>
+          <w:trHeight w:val="265"/>
+        </w:trPr>
+        <w:tc>
+          <w:tcPr>
+            <w:tcW w:w="862" w:type="dxa"/>
+          </w:tcPr>
+          <w:p>
+            <w:pPr>
+              <w:pStyle w:val="ListParagraph"/>
+              <w:bidi w:val="0"/>
+              <w:ind w:left="0"/>
+              <w:jc w:val="center"/>
+              <w:rPr>
+                <w:rtl/>
+              </w:rPr>
+            </w:pPr>
+            <w:r>
+              <w:t>127</w:t>
+            </w:r>
+          </w:p>
+        </w:tc>
+        <w:tc>
+          <w:tcPr>
+            <w:tcW w:w="1048" w:type="dxa"/>
+          </w:tcPr>
+          <w:p>
+            <w:pPr>
+              <w:pStyle w:val="ListParagraph"/>
+              <w:bidi w:val="0"/>
+              <w:ind w:left="0"/>
+              <w:jc w:val="center"/>
+              <w:rPr>
+                <w:rtl/>
+              </w:rPr>
+            </w:pPr>
+            <w:r>
+              <w:t>9</w:t>
+            </w:r>
+          </w:p>
+        </w:tc>
+        <w:tc>
+          <w:tcPr>
+            <w:tcW w:w="723" w:type="dxa"/>
+          </w:tcPr>
+          <w:p>
+            <w:pPr>
+              <w:pStyle w:val="ListParagraph"/>
+              <w:bidi w:val="0"/>
+              <w:ind w:left="0"/>
+              <w:jc w:val="center"/>
+              <w:rPr>
+                <w:rtl/>
+              </w:rPr>
+            </w:pPr>
+            <w:r>
+              <w:t>D</w:t>
+            </w:r>
+          </w:p>
+        </w:tc>
+        <w:tc>
+          <w:tcPr>
+            <w:tcW w:w="612" w:type="dxa"/>
+          </w:tcPr>
+          <w:p>
+            <w:pPr>
+              <w:pStyle w:val="ListParagraph"/>
+              <w:bidi w:val="0"/>
+              <w:ind w:left="0"/>
+              <w:jc w:val="center"/>
+              <w:rPr>
+                <w:rtl/>
+              </w:rPr>
+            </w:pPr>
+            <w:r>
+              <w:t>2</w:t>
+            </w:r>
+          </w:p>
+        </w:tc>
+      </w:tr>
+    </w:tbl>
+    <w:p>
+      <w:pPr>
+        <w:pStyle w:val="ListParagraph"/>
+        <w:ind w:left="2160"/>
+      </w:pPr>
+      <w:r>
+        <w:t>Y=AvgXpos, X=Cond, U</w:t>
+      </w:r>
+      <w:r>
+        <w:rPr>
+          <w:vertAlign w:val="subscript"/>
+        </w:rPr>
+        <w:t>1</w:t>
+      </w:r>
+      <w:r>
+        <w:t>=sub, U</w:t>
+      </w:r>
+      <w:r>
+        <w:rPr>
+          <w:vertAlign w:val="subscript"/>
+        </w:rPr>
+        <w:t>2</w:t>
+      </w:r>
+      <w:r>
+        <w:t>=nTrials</w:t>
+      </w:r>
+    </w:p>
+    <w:p>
+      <w:pPr>
+        <w:pStyle w:val="ListParagraph"/>
+        <w:numPr>
+          <w:ilvl w:val="0"/>
+          <w:numId w:val="1"/>
+        </w:numPr>
+      </w:pPr>
+      <w:r>
+        <w:rPr>
+          <w:rFonts w:hint="cs"/>
+          <w:rtl/>
+        </w:rPr>
+        <w:t xml:space="preserve">ליצור </w:t>
+      </w:r>
+      <w:r>
+        <w:t>Mixed effect model</w:t>
+      </w:r>
+      <w:r>
+        <w:rPr>
+          <w:rFonts w:hint="cs"/>
+          <w:rtl/>
+        </w:rPr>
+        <w:t xml:space="preserve"> ב-</w:t>
+      </w:r>
+      <w:r>
+        <w:t>R</w:t>
+      </w:r>
+      <w:r>
+        <w:rPr>
+          <w:rFonts w:hint="cs"/>
+          <w:rtl/>
+        </w:rPr>
+        <w:t>.</w:t>
+      </w:r>
+    </w:p>
+    <w:p>
+      <w:pPr>
+        <w:pStyle w:val="ListParagraph"/>
+        <w:rPr>
+          <w:rtl/>
+        </w:rPr>
+      </w:pPr>
+      <w:hyperlink r:id="rId33" w:history="1">
+        <w:r>
+          <w:rPr>
+            <w:rStyle w:val="Hyperlink"/>
+            <w:rFonts w:hint="cs"/>
+            <w:rtl/>
+          </w:rPr>
+          <w:t>יצירת מודל</w:t>
+        </w:r>
+      </w:hyperlink>
+      <w:r>
+        <w:rPr>
+          <w:rFonts w:hint="cs"/>
+          <w:rtl/>
+        </w:rPr>
+        <w:t xml:space="preserve"> </w:t>
+      </w:r>
+      <w:r>
+        <w:t>linear mixed model with effect for intercept and slope</w:t>
+      </w:r>
+      <w:r>
+        <w:rPr>
+          <w:rFonts w:hint="cs"/>
+          <w:rtl/>
+        </w:rPr>
+        <w:t>.</w:t>
+      </w:r>
+    </w:p>
+    <w:p>
+      <w:pPr>
+        <w:pStyle w:val="ListParagraph"/>
+        <w:rPr>
+          <w:rtl/>
+        </w:rPr>
+      </w:pPr>
+      <w:r>
+        <w:rPr>
+          <w:rtl/>
+        </w:rPr>
+        <w:tab/>
+      </w:r>
+      <w:r>
+        <w:rPr>
+          <w:rtl/>
+        </w:rPr>
+        <w:tab/>
+      </w:r>
+      <w:r>
+        <w:rPr>
+          <w:rFonts w:hint="cs"/>
+          <w:rtl/>
+        </w:rPr>
+        <w:t xml:space="preserve">יש בסוף גם חלק על </w:t>
+      </w:r>
+      <w:r>
+        <w:t>assumptions</w:t>
+      </w:r>
+      <w:r>
+        <w:rPr>
+          <w:rFonts w:hint="cs"/>
+          <w:rtl/>
+        </w:rPr>
+        <w:t>.</w:t>
+      </w:r>
+    </w:p>
+    <w:p>
+      <w:pPr>
+        <w:rPr>
+          <w:rtl/>
+        </w:rPr>
+      </w:pPr>
     </w:p>
     <w:p>
       <w:pPr>
@@ -17325,59 +19973,59 @@
           <w:strike/>
           <w:rtl/>
         </w:rPr>
+        <w:t>למה קרייג מחלץ פעמיים נקודות מתוך הפונקציה?</w:t>
+      </w:r>
+    </w:p>
+    <w:p>
+      <w:pPr>
+        <w:pStyle w:val="NoSpacing"/>
+        <w:numPr>
+          <w:ilvl w:val="0"/>
+          <w:numId w:val="1"/>
+        </w:numPr>
+      </w:pPr>
+      <w:r>
+        <w:rPr>
+          <w:rFonts w:hint="cs"/>
+          <w:rtl/>
+        </w:rPr>
+        <w:t xml:space="preserve">תייצר </w:t>
+      </w:r>
+      <w:r>
+        <w:t>test</w:t>
+      </w:r>
+      <w:r>
+        <w:rPr>
+          <w:rFonts w:hint="cs"/>
+          <w:rtl/>
+        </w:rPr>
+        <w:t xml:space="preserve"> שבודק כמה נבדקים משתמשים באותה רשימת </w:t>
+      </w:r>
+      <w:r>
+        <w:t>trials</w:t>
+      </w:r>
+      <w:r>
+        <w:rPr>
+          <w:rFonts w:hint="cs"/>
+          <w:rtl/>
+        </w:rPr>
+        <w:t>.</w:t>
+      </w:r>
+    </w:p>
+    <w:p>
+      <w:pPr>
+        <w:pStyle w:val="NoSpacing"/>
+        <w:numPr>
+          <w:ilvl w:val="0"/>
+          <w:numId w:val="1"/>
+        </w:numPr>
+      </w:pPr>
+      <w:r>
+        <w:rPr>
+          <w:rFonts w:hint="cs"/>
+          <w:rtl/>
+        </w:rPr>
         <w:lastRenderedPageBreak/>
-        <w:t>למה קרייג מחלץ פעמיים נקודות מתוך הפונקציה?</w:t>
-      </w:r>
-    </w:p>
-    <w:p>
-      <w:pPr>
-        <w:pStyle w:val="NoSpacing"/>
-        <w:numPr>
-          <w:ilvl w:val="0"/>
-          <w:numId w:val="1"/>
-        </w:numPr>
-      </w:pPr>
-      <w:r>
-        <w:rPr>
-          <w:rFonts w:hint="cs"/>
-          <w:rtl/>
-        </w:rPr>
-        <w:t xml:space="preserve">תייצר </w:t>
-      </w:r>
-      <w:r>
-        <w:t>test</w:t>
-      </w:r>
-      <w:r>
-        <w:rPr>
-          <w:rFonts w:hint="cs"/>
-          <w:rtl/>
-        </w:rPr>
-        <w:t xml:space="preserve"> שבודק כמה נבדקים משתמשים באותה רשימת </w:t>
-      </w:r>
-      <w:r>
-        <w:t>trials</w:t>
-      </w:r>
-      <w:r>
-        <w:rPr>
-          <w:rFonts w:hint="cs"/>
-          <w:rtl/>
-        </w:rPr>
-        <w:t>.</w:t>
-      </w:r>
-    </w:p>
-    <w:p>
-      <w:pPr>
-        <w:pStyle w:val="NoSpacing"/>
-        <w:numPr>
-          <w:ilvl w:val="0"/>
-          <w:numId w:val="1"/>
-        </w:numPr>
-      </w:pPr>
-      <w:r>
-        <w:rPr>
-          <w:rFonts w:hint="cs"/>
-          <w:rtl/>
-        </w:rPr>
         <w:t>בניתוח תבדוק אם יש מילים שנוטות לעורר סטיה ב-</w:t>
       </w:r>
       <w:r>
@@ -17730,7 +20378,7 @@
                     <pic:cNvPicPr/>
                   </pic:nvPicPr>
                   <pic:blipFill>
-                    <a:blip r:embed="rId31"/>
+                    <a:blip r:embed="rId34"/>
                     <a:stretch>
                       <a:fillRect/>
                     </a:stretch>
@@ -17801,7 +20449,7 @@
           <w:numId w:val="1"/>
         </w:numPr>
       </w:pPr>
-      <w:hyperlink r:id="rId32" w:history="1">
+      <w:hyperlink r:id="rId35" w:history="1">
         <w:r>
           <w:rPr>
             <w:rStyle w:val="Hyperlink"/>
@@ -19045,7 +21693,7 @@
   <w:style w:type="paragraph" w:default="1" w:styleId="Normal">
     <w:name w:val="Normal"/>
     <w:qFormat/>
-    <w:rsid w:val="00817D87"/>
+    <w:rsid w:val="00F14087"/>
     <w:pPr>
       <w:bidi/>
       <w:spacing w:after="0" w:line="240" w:lineRule="auto"/>
@@ -19667,6 +22315,25 @@
       <w:shd w:val="clear" w:color="auto" w:fill="E1DFDD"/>
     </w:rPr>
   </w:style>
+  <w:style w:type="table" w:styleId="TableGrid">
+    <w:name w:val="Table Grid"/>
+    <w:basedOn w:val="TableNormal"/>
+    <w:uiPriority w:val="39"/>
+    <w:rsid w:val="00490E30"/>
+    <w:pPr>
+      <w:spacing w:after="0" w:line="240" w:lineRule="auto"/>
+    </w:pPr>
+    <w:tblPr>
+      <w:tblBorders>
+        <w:top w:val="single" w:sz="4" w:space="0" w:color="auto"/>
+        <w:left w:val="single" w:sz="4" w:space="0" w:color="auto"/>
+        <w:bottom w:val="single" w:sz="4" w:space="0" w:color="auto"/>
+        <w:right w:val="single" w:sz="4" w:space="0" w:color="auto"/>
+        <w:insideH w:val="single" w:sz="4" w:space="0" w:color="auto"/>
+        <w:insideV w:val="single" w:sz="4" w:space="0" w:color="auto"/>
+      </w:tblBorders>
+    </w:tblPr>
+  </w:style>
 </w:styles>
 </file>
 

</xml_diff>